<commit_message>
Report Updated and Paths Updated
</commit_message>
<xml_diff>
--- a/report/COMP 6721 Project Assignment - 2 Report.docx
+++ b/report/COMP 6721 Project Assignment - 2 Report.docx
@@ -893,10 +893,22 @@
           <w:color w:val="000000"/>
           <w:sz w:val="26"/>
           <w:szCs w:val="26"/>
+          <w:lang w:eastAsia="en-IN"/>
+        </w:rPr>
+      </w:pPr>
+      <w:r>
+        <w:rPr>
+          <w:rFonts w:ascii="Times New Roman" w:eastAsia="Times New Roman" w:hAnsi="Times New Roman" w:cs="Times New Roman"/>
+          <w:b/>
+          <w:bCs/>
+          <w:color w:val="000000"/>
+          <w:sz w:val="26"/>
+          <w:szCs w:val="26"/>
           <w:u w:val="single"/>
           <w:lang w:eastAsia="en-IN"/>
         </w:rPr>
-      </w:pPr>
+        <w:t>Flow Diagram</w:t>
+      </w:r>
       <w:r>
         <w:rPr>
           <w:rFonts w:ascii="Times New Roman" w:eastAsia="Times New Roman" w:hAnsi="Times New Roman" w:cs="Times New Roman"/>
@@ -908,7 +920,43 @@
           <w:u w:val="single"/>
           <w:lang w:eastAsia="en-IN"/>
         </w:rPr>
-        <w:t>Problem formulation for training the Naïve Bayes Classifier:</w:t>
+        <w:t>s</w:t>
+      </w:r>
+      <w:r>
+        <w:rPr>
+          <w:rFonts w:ascii="Times New Roman" w:eastAsia="Times New Roman" w:hAnsi="Times New Roman" w:cs="Times New Roman"/>
+          <w:b/>
+          <w:bCs/>
+          <w:color w:val="000000"/>
+          <w:sz w:val="26"/>
+          <w:szCs w:val="26"/>
+          <w:u w:val="single"/>
+          <w:lang w:eastAsia="en-IN"/>
+        </w:rPr>
+        <w:t>:</w:t>
+      </w:r>
+      <w:r>
+        <w:rPr>
+          <w:rFonts w:ascii="Times New Roman" w:eastAsia="Times New Roman" w:hAnsi="Times New Roman" w:cs="Times New Roman"/>
+          <w:bCs/>
+          <w:color w:val="000000"/>
+          <w:sz w:val="26"/>
+          <w:szCs w:val="26"/>
+          <w:lang w:eastAsia="en-IN"/>
+        </w:rPr>
+        <w:t xml:space="preserve"> For </w:t>
+      </w:r>
+      <w:r>
+        <w:rPr>
+          <w:rFonts w:ascii="Times New Roman" w:eastAsia="Times New Roman" w:hAnsi="Times New Roman" w:cs="Times New Roman"/>
+          <w:b/>
+          <w:bCs/>
+          <w:color w:val="000000"/>
+          <w:sz w:val="26"/>
+          <w:szCs w:val="26"/>
+          <w:lang w:eastAsia="en-IN"/>
+        </w:rPr>
+        <w:t>Evaluating</w:t>
       </w:r>
       <w:r>
         <w:rPr>
@@ -930,126 +978,58 @@
           <w:szCs w:val="26"/>
           <w:lang w:eastAsia="en-IN"/>
         </w:rPr>
-        <w:t xml:space="preserve"> </w:t>
-      </w:r>
-      <w:r>
-        <w:rPr>
-          <w:rFonts w:ascii="Times New Roman" w:eastAsia="Times New Roman" w:hAnsi="Times New Roman" w:cs="Times New Roman"/>
-          <w:bCs/>
-          <w:color w:val="000000"/>
-          <w:sz w:val="26"/>
-          <w:szCs w:val="26"/>
-          <w:lang w:eastAsia="en-IN"/>
-        </w:rPr>
-        <w:t xml:space="preserve">Each line of every single file provided </w:t>
-      </w:r>
-      <w:r>
-        <w:rPr>
-          <w:rFonts w:ascii="Times New Roman" w:eastAsia="Times New Roman" w:hAnsi="Times New Roman" w:cs="Times New Roman"/>
-          <w:bCs/>
-          <w:color w:val="000000"/>
-          <w:sz w:val="26"/>
-          <w:szCs w:val="26"/>
-          <w:lang w:eastAsia="en-IN"/>
-        </w:rPr>
-        <w:t>within</w:t>
-      </w:r>
-      <w:r>
-        <w:rPr>
-          <w:rFonts w:ascii="Times New Roman" w:eastAsia="Times New Roman" w:hAnsi="Times New Roman" w:cs="Times New Roman"/>
-          <w:bCs/>
-          <w:color w:val="000000"/>
-          <w:sz w:val="26"/>
-          <w:szCs w:val="26"/>
-          <w:lang w:eastAsia="en-IN"/>
-        </w:rPr>
-        <w:t xml:space="preserve"> Training dataset </w:t>
-      </w:r>
-      <w:r>
-        <w:rPr>
-          <w:rFonts w:ascii="Times New Roman" w:eastAsia="Times New Roman" w:hAnsi="Times New Roman" w:cs="Times New Roman"/>
-          <w:b/>
-          <w:bCs/>
-          <w:color w:val="000000"/>
-          <w:sz w:val="26"/>
-          <w:szCs w:val="26"/>
-          <w:lang w:eastAsia="en-IN"/>
-        </w:rPr>
-        <w:t>(1000 HAM and 997 SPAM)</w:t>
-      </w:r>
-      <w:r>
-        <w:rPr>
-          <w:rFonts w:ascii="Times New Roman" w:eastAsia="Times New Roman" w:hAnsi="Times New Roman" w:cs="Times New Roman"/>
-          <w:bCs/>
-          <w:color w:val="000000"/>
-          <w:sz w:val="26"/>
-          <w:szCs w:val="26"/>
-          <w:lang w:eastAsia="en-IN"/>
-        </w:rPr>
-        <w:t xml:space="preserve"> was passed through a series of tokenization steps to arrive a </w:t>
-      </w:r>
-      <w:r>
-        <w:rPr>
-          <w:rFonts w:ascii="Times New Roman" w:eastAsia="Times New Roman" w:hAnsi="Times New Roman" w:cs="Times New Roman"/>
-          <w:b/>
-          <w:bCs/>
-          <w:color w:val="000000"/>
-          <w:sz w:val="26"/>
-          <w:szCs w:val="26"/>
-          <w:lang w:eastAsia="en-IN"/>
-        </w:rPr>
-        <w:t xml:space="preserve">vocabulary of </w:t>
-      </w:r>
-      <w:r>
-        <w:rPr>
-          <w:rFonts w:ascii="Times New Roman" w:eastAsia="Times New Roman" w:hAnsi="Times New Roman" w:cs="Times New Roman"/>
-          <w:b/>
-          <w:bCs/>
-          <w:color w:val="000000"/>
-          <w:sz w:val="26"/>
-          <w:szCs w:val="26"/>
-          <w:lang w:eastAsia="en-IN"/>
-        </w:rPr>
-        <w:t xml:space="preserve">size 60751 </w:t>
-      </w:r>
-      <w:r>
-        <w:rPr>
-          <w:rFonts w:ascii="Times New Roman" w:eastAsia="Times New Roman" w:hAnsi="Times New Roman" w:cs="Times New Roman"/>
-          <w:b/>
-          <w:bCs/>
-          <w:color w:val="000000"/>
-          <w:sz w:val="26"/>
-          <w:szCs w:val="26"/>
-          <w:lang w:eastAsia="en-IN"/>
-        </w:rPr>
-        <w:t xml:space="preserve">unique </w:t>
-      </w:r>
-      <w:r>
-        <w:rPr>
-          <w:rFonts w:ascii="Times New Roman" w:eastAsia="Times New Roman" w:hAnsi="Times New Roman" w:cs="Times New Roman"/>
-          <w:b/>
-          <w:bCs/>
-          <w:color w:val="000000"/>
-          <w:sz w:val="26"/>
-          <w:szCs w:val="26"/>
-          <w:lang w:eastAsia="en-IN"/>
-        </w:rPr>
-        <w:t>words.</w:t>
-      </w:r>
-      <w:r>
-        <w:rPr>
-          <w:rFonts w:ascii="Times New Roman" w:eastAsia="Times New Roman" w:hAnsi="Times New Roman" w:cs="Times New Roman"/>
-          <w:bCs/>
-          <w:color w:val="000000"/>
-          <w:sz w:val="26"/>
-          <w:szCs w:val="26"/>
-          <w:lang w:eastAsia="en-IN"/>
-        </w:rPr>
-        <w:t xml:space="preserve"> </w:t>
+        <w:t xml:space="preserve">our Spam Classifier we tried both the </w:t>
+      </w:r>
+      <w:r>
+        <w:rPr>
+          <w:rFonts w:ascii="Times New Roman" w:eastAsia="Times New Roman" w:hAnsi="Times New Roman" w:cs="Times New Roman"/>
+          <w:b/>
+          <w:bCs/>
+          <w:color w:val="000000"/>
+          <w:sz w:val="26"/>
+          <w:szCs w:val="26"/>
+          <w:lang w:eastAsia="en-IN"/>
+        </w:rPr>
+        <w:t>Unigram approach (with 2 different REGEX explained below)</w:t>
+      </w:r>
+      <w:r>
+        <w:rPr>
+          <w:rFonts w:ascii="Times New Roman" w:eastAsia="Times New Roman" w:hAnsi="Times New Roman" w:cs="Times New Roman"/>
+          <w:bCs/>
+          <w:color w:val="000000"/>
+          <w:sz w:val="26"/>
+          <w:szCs w:val="26"/>
+          <w:lang w:eastAsia="en-IN"/>
+        </w:rPr>
+        <w:t xml:space="preserve"> and a </w:t>
+      </w:r>
+      <w:r>
+        <w:rPr>
+          <w:rFonts w:ascii="Times New Roman" w:eastAsia="Times New Roman" w:hAnsi="Times New Roman" w:cs="Times New Roman"/>
+          <w:b/>
+          <w:bCs/>
+          <w:color w:val="000000"/>
+          <w:sz w:val="26"/>
+          <w:szCs w:val="26"/>
+          <w:lang w:eastAsia="en-IN"/>
+        </w:rPr>
+        <w:t>Bigram approach</w:t>
+      </w:r>
+      <w:r>
+        <w:rPr>
+          <w:rFonts w:ascii="Times New Roman" w:eastAsia="Times New Roman" w:hAnsi="Times New Roman" w:cs="Times New Roman"/>
+          <w:bCs/>
+          <w:color w:val="000000"/>
+          <w:sz w:val="26"/>
+          <w:szCs w:val="26"/>
+          <w:lang w:eastAsia="en-IN"/>
+        </w:rPr>
+        <w:t>.</w:t>
       </w:r>
     </w:p>
     <w:p>
       <w:pPr>
+        <w:pStyle w:val="ListParagraph"/>
         <w:spacing w:after="0" w:line="240" w:lineRule="auto"/>
         <w:textAlignment w:val="baseline"/>
         <w:rPr>
@@ -1061,6 +1041,124 @@
           <w:lang w:eastAsia="en-IN"/>
         </w:rPr>
       </w:pPr>
+    </w:p>
+    <w:p>
+      <w:pPr>
+        <w:pStyle w:val="ListParagraph"/>
+        <w:spacing w:after="0" w:line="240" w:lineRule="auto"/>
+        <w:textAlignment w:val="baseline"/>
+        <w:rPr>
+          <w:rFonts w:ascii="Times New Roman" w:eastAsia="Times New Roman" w:hAnsi="Times New Roman" w:cs="Times New Roman"/>
+          <w:bCs/>
+          <w:color w:val="000000"/>
+          <w:sz w:val="26"/>
+          <w:szCs w:val="26"/>
+          <w:lang w:eastAsia="en-IN"/>
+        </w:rPr>
+      </w:pPr>
+      <w:r>
+        <w:rPr>
+          <w:rFonts w:ascii="Times New Roman" w:eastAsia="Times New Roman" w:hAnsi="Times New Roman" w:cs="Times New Roman"/>
+          <w:bCs/>
+          <w:color w:val="000000"/>
+          <w:sz w:val="26"/>
+          <w:szCs w:val="26"/>
+          <w:lang w:eastAsia="en-IN"/>
+        </w:rPr>
+        <w:t xml:space="preserve">Finally it was the </w:t>
+      </w:r>
+      <w:r>
+        <w:rPr>
+          <w:rFonts w:ascii="Times New Roman" w:eastAsia="Times New Roman" w:hAnsi="Times New Roman" w:cs="Times New Roman"/>
+          <w:b/>
+          <w:bCs/>
+          <w:color w:val="000000"/>
+          <w:sz w:val="26"/>
+          <w:szCs w:val="26"/>
+          <w:lang w:eastAsia="en-IN"/>
+        </w:rPr>
+        <w:t>Unigram Approach with Regex-2</w:t>
+      </w:r>
+      <w:r>
+        <w:rPr>
+          <w:rFonts w:ascii="Times New Roman" w:eastAsia="Times New Roman" w:hAnsi="Times New Roman" w:cs="Times New Roman"/>
+          <w:bCs/>
+          <w:color w:val="000000"/>
+          <w:sz w:val="26"/>
+          <w:szCs w:val="26"/>
+          <w:lang w:eastAsia="en-IN"/>
+        </w:rPr>
+        <w:t xml:space="preserve"> which gave us </w:t>
+      </w:r>
+      <w:r>
+        <w:rPr>
+          <w:rFonts w:ascii="Times New Roman" w:eastAsia="Times New Roman" w:hAnsi="Times New Roman" w:cs="Times New Roman"/>
+          <w:bCs/>
+          <w:color w:val="000000"/>
+          <w:sz w:val="26"/>
+          <w:szCs w:val="26"/>
+          <w:lang w:eastAsia="en-IN"/>
+        </w:rPr>
+        <w:t>better results compared to other options.</w:t>
+      </w:r>
+    </w:p>
+    <w:p>
+      <w:pPr>
+        <w:pStyle w:val="ListParagraph"/>
+        <w:spacing w:after="0" w:line="240" w:lineRule="auto"/>
+        <w:textAlignment w:val="baseline"/>
+        <w:rPr>
+          <w:rFonts w:ascii="Times New Roman" w:eastAsia="Times New Roman" w:hAnsi="Times New Roman" w:cs="Times New Roman"/>
+          <w:b/>
+          <w:bCs/>
+          <w:color w:val="000000"/>
+          <w:sz w:val="26"/>
+          <w:szCs w:val="26"/>
+          <w:u w:val="single"/>
+          <w:lang w:eastAsia="en-IN"/>
+        </w:rPr>
+      </w:pPr>
+      <w:r>
+        <w:rPr>
+          <w:rFonts w:ascii="Times New Roman" w:eastAsia="Times New Roman" w:hAnsi="Times New Roman" w:cs="Times New Roman"/>
+          <w:b/>
+          <w:bCs/>
+          <w:color w:val="000000"/>
+          <w:sz w:val="26"/>
+          <w:szCs w:val="26"/>
+          <w:u w:val="single"/>
+          <w:lang w:eastAsia="en-IN"/>
+        </w:rPr>
+        <w:t>Training Flow</w:t>
+      </w:r>
+      <w:r>
+        <w:rPr>
+          <w:rFonts w:ascii="Times New Roman" w:eastAsia="Times New Roman" w:hAnsi="Times New Roman" w:cs="Times New Roman"/>
+          <w:b/>
+          <w:bCs/>
+          <w:color w:val="000000"/>
+          <w:sz w:val="26"/>
+          <w:szCs w:val="26"/>
+          <w:u w:val="single"/>
+          <w:lang w:eastAsia="en-IN"/>
+        </w:rPr>
+        <w:t>:</w:t>
+      </w:r>
+    </w:p>
+    <w:p>
+      <w:pPr>
+        <w:pStyle w:val="ListParagraph"/>
+        <w:spacing w:after="0" w:line="240" w:lineRule="auto"/>
+        <w:textAlignment w:val="baseline"/>
+        <w:rPr>
+          <w:rFonts w:ascii="Times New Roman" w:eastAsia="Times New Roman" w:hAnsi="Times New Roman" w:cs="Times New Roman"/>
+          <w:bCs/>
+          <w:color w:val="000000"/>
+          <w:sz w:val="26"/>
+          <w:szCs w:val="26"/>
+          <w:lang w:eastAsia="en-IN"/>
+        </w:rPr>
+      </w:pPr>
       <w:r>
         <w:rPr>
           <w:rFonts w:ascii="Times New Roman" w:eastAsia="Times New Roman" w:hAnsi="Times New Roman" w:cs="Times New Roman"/>
@@ -1072,6 +1170,273 @@
         </w:rPr>
         <w:t xml:space="preserve"> </w:t>
       </w:r>
+      <w:r>
+        <w:rPr>
+          <w:rFonts w:ascii="Times New Roman" w:eastAsia="Times New Roman" w:hAnsi="Times New Roman" w:cs="Times New Roman"/>
+          <w:bCs/>
+          <w:color w:val="000000"/>
+          <w:sz w:val="26"/>
+          <w:szCs w:val="26"/>
+          <w:lang w:eastAsia="en-IN"/>
+        </w:rPr>
+        <w:t> </w:t>
+      </w:r>
+    </w:p>
+    <w:p>
+      <w:pPr>
+        <w:pStyle w:val="ListParagraph"/>
+        <w:spacing w:before="101" w:after="0" w:line="240" w:lineRule="auto"/>
+        <w:ind w:right="3331"/>
+        <w:rPr>
+          <w:rFonts w:ascii="Times New Roman" w:eastAsia="Times New Roman" w:hAnsi="Times New Roman" w:cs="Times New Roman"/>
+          <w:sz w:val="24"/>
+          <w:szCs w:val="24"/>
+          <w:lang w:eastAsia="en-IN"/>
+        </w:rPr>
+      </w:pPr>
+      <w:r>
+        <w:rPr>
+          <w:noProof/>
+          <w:bdr w:val="none" w:sz="0" w:space="0" w:color="auto" w:frame="1"/>
+          <w:lang w:eastAsia="en-IN"/>
+        </w:rPr>
+        <w:drawing>
+          <wp:inline distT="0" distB="0" distL="0" distR="0" wp14:anchorId="46A73141" wp14:editId="17195C96">
+            <wp:extent cx="5438775" cy="6343650"/>
+            <wp:effectExtent l="0" t="0" r="9525" b="0"/>
+            <wp:docPr id="2" name="Picture 2" descr="https://lh3.googleusercontent.com/alaGl8jAk_HCx_F5SuoeEG3IqbqibEVhCmthsvPJSmNT9jeoTG_JJbb_w0lUCS2DWSR_NQ-zXXRgY3ifmwMtYHPe9Y4EKOPGdrtelIWkS5FbZHupNyfZBuiUl7j1R6TUop7d6RlZ"/>
+            <wp:cNvGraphicFramePr>
+              <a:graphicFrameLocks xmlns:a="http://schemas.openxmlformats.org/drawingml/2006/main" noChangeAspect="1"/>
+            </wp:cNvGraphicFramePr>
+            <a:graphic xmlns:a="http://schemas.openxmlformats.org/drawingml/2006/main">
+              <a:graphicData uri="http://schemas.openxmlformats.org/drawingml/2006/picture">
+                <pic:pic xmlns:pic="http://schemas.openxmlformats.org/drawingml/2006/picture">
+                  <pic:nvPicPr>
+                    <pic:cNvPr id="0" name="Picture 1" descr="https://lh3.googleusercontent.com/alaGl8jAk_HCx_F5SuoeEG3IqbqibEVhCmthsvPJSmNT9jeoTG_JJbb_w0lUCS2DWSR_NQ-zXXRgY3ifmwMtYHPe9Y4EKOPGdrtelIWkS5FbZHupNyfZBuiUl7j1R6TUop7d6RlZ"/>
+                    <pic:cNvPicPr>
+                      <a:picLocks noChangeAspect="1" noChangeArrowheads="1"/>
+                    </pic:cNvPicPr>
+                  </pic:nvPicPr>
+                  <pic:blipFill>
+                    <a:blip r:embed="rId7">
+                      <a:extLst>
+                        <a:ext uri="{28A0092B-C50C-407E-A947-70E740481C1C}">
+                          <a14:useLocalDpi xmlns:a14="http://schemas.microsoft.com/office/drawing/2010/main" val="0"/>
+                        </a:ext>
+                      </a:extLst>
+                    </a:blip>
+                    <a:srcRect/>
+                    <a:stretch>
+                      <a:fillRect/>
+                    </a:stretch>
+                  </pic:blipFill>
+                  <pic:spPr bwMode="auto">
+                    <a:xfrm>
+                      <a:off x="0" y="0"/>
+                      <a:ext cx="5438775" cy="6343650"/>
+                    </a:xfrm>
+                    <a:prstGeom prst="rect">
+                      <a:avLst/>
+                    </a:prstGeom>
+                    <a:noFill/>
+                    <a:ln>
+                      <a:noFill/>
+                    </a:ln>
+                  </pic:spPr>
+                </pic:pic>
+              </a:graphicData>
+            </a:graphic>
+          </wp:inline>
+        </w:drawing>
+      </w:r>
+    </w:p>
+    <w:p>
+      <w:pPr>
+        <w:pStyle w:val="ListParagraph"/>
+        <w:spacing w:after="0" w:line="240" w:lineRule="auto"/>
+        <w:textAlignment w:val="baseline"/>
+        <w:rPr>
+          <w:rFonts w:ascii="Times New Roman" w:eastAsia="Times New Roman" w:hAnsi="Times New Roman" w:cs="Times New Roman"/>
+          <w:b/>
+          <w:bCs/>
+          <w:color w:val="000000"/>
+          <w:sz w:val="26"/>
+          <w:szCs w:val="26"/>
+          <w:u w:val="single"/>
+          <w:lang w:eastAsia="en-IN"/>
+        </w:rPr>
+      </w:pPr>
+    </w:p>
+    <w:p>
+      <w:pPr>
+        <w:pStyle w:val="ListParagraph"/>
+        <w:spacing w:after="0" w:line="240" w:lineRule="auto"/>
+        <w:textAlignment w:val="baseline"/>
+        <w:rPr>
+          <w:rFonts w:ascii="Times New Roman" w:eastAsia="Times New Roman" w:hAnsi="Times New Roman" w:cs="Times New Roman"/>
+          <w:b/>
+          <w:bCs/>
+          <w:color w:val="000000"/>
+          <w:sz w:val="26"/>
+          <w:szCs w:val="26"/>
+          <w:u w:val="single"/>
+          <w:lang w:eastAsia="en-IN"/>
+        </w:rPr>
+      </w:pPr>
+    </w:p>
+    <w:p>
+      <w:pPr>
+        <w:pStyle w:val="ListParagraph"/>
+        <w:spacing w:after="0" w:line="240" w:lineRule="auto"/>
+        <w:textAlignment w:val="baseline"/>
+        <w:rPr>
+          <w:rFonts w:ascii="Times New Roman" w:eastAsia="Times New Roman" w:hAnsi="Times New Roman" w:cs="Times New Roman"/>
+          <w:b/>
+          <w:bCs/>
+          <w:color w:val="000000"/>
+          <w:sz w:val="26"/>
+          <w:szCs w:val="26"/>
+          <w:u w:val="single"/>
+          <w:lang w:eastAsia="en-IN"/>
+        </w:rPr>
+      </w:pPr>
+      <w:r>
+        <w:rPr>
+          <w:rFonts w:ascii="Times New Roman" w:eastAsia="Times New Roman" w:hAnsi="Times New Roman" w:cs="Times New Roman"/>
+          <w:b/>
+          <w:bCs/>
+          <w:color w:val="000000"/>
+          <w:sz w:val="26"/>
+          <w:szCs w:val="26"/>
+          <w:u w:val="single"/>
+          <w:lang w:eastAsia="en-IN"/>
+        </w:rPr>
+        <w:lastRenderedPageBreak/>
+        <w:t>Testing Flow</w:t>
+      </w:r>
+      <w:r>
+        <w:rPr>
+          <w:rFonts w:ascii="Times New Roman" w:eastAsia="Times New Roman" w:hAnsi="Times New Roman" w:cs="Times New Roman"/>
+          <w:b/>
+          <w:bCs/>
+          <w:color w:val="000000"/>
+          <w:sz w:val="26"/>
+          <w:szCs w:val="26"/>
+          <w:u w:val="single"/>
+          <w:lang w:eastAsia="en-IN"/>
+        </w:rPr>
+        <w:t>:</w:t>
+      </w:r>
+    </w:p>
+    <w:p>
+      <w:pPr>
+        <w:pStyle w:val="ListParagraph"/>
+        <w:spacing w:after="0" w:line="240" w:lineRule="auto"/>
+        <w:textAlignment w:val="baseline"/>
+        <w:rPr>
+          <w:rFonts w:ascii="Times New Roman" w:eastAsia="Times New Roman" w:hAnsi="Times New Roman" w:cs="Times New Roman"/>
+          <w:b/>
+          <w:bCs/>
+          <w:color w:val="000000"/>
+          <w:sz w:val="26"/>
+          <w:szCs w:val="26"/>
+          <w:u w:val="single"/>
+          <w:lang w:eastAsia="en-IN"/>
+        </w:rPr>
+      </w:pPr>
+    </w:p>
+    <w:p>
+      <w:pPr>
+        <w:pStyle w:val="ListParagraph"/>
+        <w:spacing w:after="0" w:line="240" w:lineRule="auto"/>
+        <w:textAlignment w:val="baseline"/>
+        <w:rPr>
+          <w:rFonts w:ascii="Times New Roman" w:eastAsia="Times New Roman" w:hAnsi="Times New Roman" w:cs="Times New Roman"/>
+          <w:b/>
+          <w:bCs/>
+          <w:color w:val="000000"/>
+          <w:sz w:val="26"/>
+          <w:szCs w:val="26"/>
+          <w:u w:val="single"/>
+          <w:lang w:eastAsia="en-IN"/>
+        </w:rPr>
+      </w:pPr>
+      <w:r>
+        <w:rPr>
+          <w:rFonts w:ascii="Arial" w:hAnsi="Arial" w:cs="Arial"/>
+          <w:b/>
+          <w:bCs/>
+          <w:noProof/>
+          <w:color w:val="000000"/>
+          <w:bdr w:val="none" w:sz="0" w:space="0" w:color="auto" w:frame="1"/>
+          <w:lang w:eastAsia="en-IN"/>
+        </w:rPr>
+        <w:drawing>
+          <wp:inline distT="0" distB="0" distL="0" distR="0">
+            <wp:extent cx="5734050" cy="6219825"/>
+            <wp:effectExtent l="0" t="0" r="0" b="9525"/>
+            <wp:docPr id="3" name="Picture 3" descr="https://lh3.googleusercontent.com/Xfr78RkTQTjabgF_Y3mHyH2QZXdIEnijcbu0dDqGOd1zTq8hC82jROmwviSEQjVQJt0OC2UZ3rtq_ZBOG2WAyGJDOso97Gg8srHoMF99kS9QiR7eWHxa2J5vCN8a1zeV2RTKCy8n"/>
+            <wp:cNvGraphicFramePr>
+              <a:graphicFrameLocks xmlns:a="http://schemas.openxmlformats.org/drawingml/2006/main" noChangeAspect="1"/>
+            </wp:cNvGraphicFramePr>
+            <a:graphic xmlns:a="http://schemas.openxmlformats.org/drawingml/2006/main">
+              <a:graphicData uri="http://schemas.openxmlformats.org/drawingml/2006/picture">
+                <pic:pic xmlns:pic="http://schemas.openxmlformats.org/drawingml/2006/picture">
+                  <pic:nvPicPr>
+                    <pic:cNvPr id="0" name="Picture 3" descr="https://lh3.googleusercontent.com/Xfr78RkTQTjabgF_Y3mHyH2QZXdIEnijcbu0dDqGOd1zTq8hC82jROmwviSEQjVQJt0OC2UZ3rtq_ZBOG2WAyGJDOso97Gg8srHoMF99kS9QiR7eWHxa2J5vCN8a1zeV2RTKCy8n"/>
+                    <pic:cNvPicPr>
+                      <a:picLocks noChangeAspect="1" noChangeArrowheads="1"/>
+                    </pic:cNvPicPr>
+                  </pic:nvPicPr>
+                  <pic:blipFill>
+                    <a:blip r:embed="rId8">
+                      <a:extLst>
+                        <a:ext uri="{28A0092B-C50C-407E-A947-70E740481C1C}">
+                          <a14:useLocalDpi xmlns:a14="http://schemas.microsoft.com/office/drawing/2010/main" val="0"/>
+                        </a:ext>
+                      </a:extLst>
+                    </a:blip>
+                    <a:srcRect/>
+                    <a:stretch>
+                      <a:fillRect/>
+                    </a:stretch>
+                  </pic:blipFill>
+                  <pic:spPr bwMode="auto">
+                    <a:xfrm>
+                      <a:off x="0" y="0"/>
+                      <a:ext cx="5731510" cy="6217070"/>
+                    </a:xfrm>
+                    <a:prstGeom prst="rect">
+                      <a:avLst/>
+                    </a:prstGeom>
+                    <a:noFill/>
+                    <a:ln>
+                      <a:noFill/>
+                    </a:ln>
+                  </pic:spPr>
+                </pic:pic>
+              </a:graphicData>
+            </a:graphic>
+          </wp:inline>
+        </w:drawing>
+      </w:r>
+    </w:p>
+    <w:p>
+      <w:pPr>
+        <w:pStyle w:val="ListParagraph"/>
+        <w:spacing w:after="0" w:line="240" w:lineRule="auto"/>
+        <w:textAlignment w:val="baseline"/>
+        <w:rPr>
+          <w:rFonts w:ascii="Times New Roman" w:eastAsia="Times New Roman" w:hAnsi="Times New Roman" w:cs="Times New Roman"/>
+          <w:b/>
+          <w:bCs/>
+          <w:color w:val="000000"/>
+          <w:sz w:val="26"/>
+          <w:szCs w:val="26"/>
+          <w:u w:val="single"/>
+          <w:lang w:eastAsia="en-IN"/>
+        </w:rPr>
+      </w:pPr>
     </w:p>
     <w:p>
       <w:pPr>
@@ -1084,18 +1449,6 @@
         <w:textAlignment w:val="baseline"/>
         <w:rPr>
           <w:rFonts w:ascii="Times New Roman" w:eastAsia="Times New Roman" w:hAnsi="Times New Roman" w:cs="Times New Roman"/>
-          <w:b/>
-          <w:bCs/>
-          <w:color w:val="000000"/>
-          <w:sz w:val="26"/>
-          <w:szCs w:val="26"/>
-          <w:lang w:eastAsia="en-IN"/>
-        </w:rPr>
-      </w:pPr>
-      <w:r>
-        <w:rPr>
-          <w:rFonts w:ascii="Times New Roman" w:eastAsia="Times New Roman" w:hAnsi="Times New Roman" w:cs="Times New Roman"/>
-          <w:b/>
           <w:bCs/>
           <w:color w:val="000000"/>
           <w:sz w:val="26"/>
@@ -1103,12 +1456,23 @@
           <w:u w:val="single"/>
           <w:lang w:eastAsia="en-IN"/>
         </w:rPr>
-        <w:t>Confusion Matrix:</w:t>
-      </w:r>
-      <w:r>
-        <w:rPr>
-          <w:rFonts w:ascii="Times New Roman" w:eastAsia="Times New Roman" w:hAnsi="Times New Roman" w:cs="Times New Roman"/>
-          <w:b/>
+      </w:pPr>
+      <w:r>
+        <w:rPr>
+          <w:rFonts w:ascii="Times New Roman" w:eastAsia="Times New Roman" w:hAnsi="Times New Roman" w:cs="Times New Roman"/>
+          <w:b/>
+          <w:bCs/>
+          <w:color w:val="000000"/>
+          <w:sz w:val="26"/>
+          <w:szCs w:val="26"/>
+          <w:u w:val="single"/>
+          <w:lang w:eastAsia="en-IN"/>
+        </w:rPr>
+        <w:t>Problem formulation for training the Naïve Bayes Classifier:</w:t>
+      </w:r>
+      <w:r>
+        <w:rPr>
+          <w:rFonts w:ascii="Times New Roman" w:eastAsia="Times New Roman" w:hAnsi="Times New Roman" w:cs="Times New Roman"/>
           <w:bCs/>
           <w:color w:val="000000"/>
           <w:sz w:val="26"/>
@@ -1120,6 +1484,747 @@
       <w:r>
         <w:rPr>
           <w:rFonts w:ascii="Times New Roman" w:eastAsia="Times New Roman" w:hAnsi="Times New Roman" w:cs="Times New Roman"/>
+          <w:bCs/>
+          <w:color w:val="000000"/>
+          <w:sz w:val="26"/>
+          <w:szCs w:val="26"/>
+          <w:lang w:eastAsia="en-IN"/>
+        </w:rPr>
+        <w:t xml:space="preserve"> </w:t>
+      </w:r>
+      <w:r>
+        <w:rPr>
+          <w:rFonts w:ascii="Times New Roman" w:eastAsia="Times New Roman" w:hAnsi="Times New Roman" w:cs="Times New Roman"/>
+          <w:bCs/>
+          <w:color w:val="000000"/>
+          <w:sz w:val="26"/>
+          <w:szCs w:val="26"/>
+          <w:lang w:eastAsia="en-IN"/>
+        </w:rPr>
+        <w:t>E</w:t>
+      </w:r>
+      <w:r>
+        <w:rPr>
+          <w:rFonts w:ascii="Times New Roman" w:eastAsia="Times New Roman" w:hAnsi="Times New Roman" w:cs="Times New Roman"/>
+          <w:bCs/>
+          <w:color w:val="000000"/>
+          <w:sz w:val="26"/>
+          <w:szCs w:val="26"/>
+          <w:lang w:eastAsia="en-IN"/>
+        </w:rPr>
+        <w:t xml:space="preserve">very single file provided </w:t>
+      </w:r>
+      <w:r>
+        <w:rPr>
+          <w:rFonts w:ascii="Times New Roman" w:eastAsia="Times New Roman" w:hAnsi="Times New Roman" w:cs="Times New Roman"/>
+          <w:bCs/>
+          <w:color w:val="000000"/>
+          <w:sz w:val="26"/>
+          <w:szCs w:val="26"/>
+          <w:lang w:eastAsia="en-IN"/>
+        </w:rPr>
+        <w:t>within</w:t>
+      </w:r>
+      <w:r>
+        <w:rPr>
+          <w:rFonts w:ascii="Times New Roman" w:eastAsia="Times New Roman" w:hAnsi="Times New Roman" w:cs="Times New Roman"/>
+          <w:bCs/>
+          <w:color w:val="000000"/>
+          <w:sz w:val="26"/>
+          <w:szCs w:val="26"/>
+          <w:lang w:eastAsia="en-IN"/>
+        </w:rPr>
+        <w:t xml:space="preserve"> Training dataset </w:t>
+      </w:r>
+      <w:r>
+        <w:rPr>
+          <w:rFonts w:ascii="Times New Roman" w:eastAsia="Times New Roman" w:hAnsi="Times New Roman" w:cs="Times New Roman"/>
+          <w:b/>
+          <w:bCs/>
+          <w:color w:val="000000"/>
+          <w:sz w:val="26"/>
+          <w:szCs w:val="26"/>
+          <w:lang w:eastAsia="en-IN"/>
+        </w:rPr>
+        <w:t>(1000 HAM and 997 SPAM)</w:t>
+      </w:r>
+      <w:r>
+        <w:rPr>
+          <w:rFonts w:ascii="Times New Roman" w:eastAsia="Times New Roman" w:hAnsi="Times New Roman" w:cs="Times New Roman"/>
+          <w:b/>
+          <w:bCs/>
+          <w:color w:val="000000"/>
+          <w:sz w:val="26"/>
+          <w:szCs w:val="26"/>
+          <w:lang w:eastAsia="en-IN"/>
+        </w:rPr>
+        <w:t>,</w:t>
+      </w:r>
+      <w:r>
+        <w:rPr>
+          <w:rFonts w:ascii="Times New Roman" w:eastAsia="Times New Roman" w:hAnsi="Times New Roman" w:cs="Times New Roman"/>
+          <w:bCs/>
+          <w:color w:val="000000"/>
+          <w:sz w:val="26"/>
+          <w:szCs w:val="26"/>
+          <w:lang w:eastAsia="en-IN"/>
+        </w:rPr>
+        <w:t xml:space="preserve"> was passed through a </w:t>
+      </w:r>
+      <w:r>
+        <w:rPr>
+          <w:rFonts w:ascii="Times New Roman" w:eastAsia="Times New Roman" w:hAnsi="Times New Roman" w:cs="Times New Roman"/>
+          <w:bCs/>
+          <w:color w:val="000000"/>
+          <w:sz w:val="26"/>
+          <w:szCs w:val="26"/>
+          <w:lang w:eastAsia="en-IN"/>
+        </w:rPr>
+        <w:t>regular expression</w:t>
+      </w:r>
+      <w:r>
+        <w:rPr>
+          <w:rFonts w:ascii="Times New Roman" w:eastAsia="Times New Roman" w:hAnsi="Times New Roman" w:cs="Times New Roman"/>
+          <w:bCs/>
+          <w:color w:val="000000"/>
+          <w:sz w:val="26"/>
+          <w:szCs w:val="26"/>
+          <w:lang w:eastAsia="en-IN"/>
+        </w:rPr>
+        <w:t xml:space="preserve"> to </w:t>
+      </w:r>
+      <w:r>
+        <w:rPr>
+          <w:rFonts w:ascii="Times New Roman" w:eastAsia="Times New Roman" w:hAnsi="Times New Roman" w:cs="Times New Roman"/>
+          <w:bCs/>
+          <w:color w:val="000000"/>
+          <w:sz w:val="26"/>
+          <w:szCs w:val="26"/>
+          <w:lang w:eastAsia="en-IN"/>
+        </w:rPr>
+        <w:t xml:space="preserve">split the file string and </w:t>
+      </w:r>
+      <w:r>
+        <w:rPr>
+          <w:rFonts w:ascii="Times New Roman" w:eastAsia="Times New Roman" w:hAnsi="Times New Roman" w:cs="Times New Roman"/>
+          <w:bCs/>
+          <w:color w:val="000000"/>
+          <w:sz w:val="26"/>
+          <w:szCs w:val="26"/>
+          <w:lang w:eastAsia="en-IN"/>
+        </w:rPr>
+        <w:t xml:space="preserve">arrive a </w:t>
+      </w:r>
+      <w:r>
+        <w:rPr>
+          <w:rFonts w:ascii="Times New Roman" w:eastAsia="Times New Roman" w:hAnsi="Times New Roman" w:cs="Times New Roman"/>
+          <w:bCs/>
+          <w:color w:val="000000"/>
+          <w:sz w:val="26"/>
+          <w:szCs w:val="26"/>
+          <w:lang w:eastAsia="en-IN"/>
+        </w:rPr>
+        <w:t xml:space="preserve">vocabulary of </w:t>
+      </w:r>
+      <w:r>
+        <w:rPr>
+          <w:rFonts w:ascii="Times New Roman" w:eastAsia="Times New Roman" w:hAnsi="Times New Roman" w:cs="Times New Roman"/>
+          <w:bCs/>
+          <w:color w:val="000000"/>
+          <w:sz w:val="26"/>
+          <w:szCs w:val="26"/>
+          <w:lang w:eastAsia="en-IN"/>
+        </w:rPr>
+        <w:t>unique words.</w:t>
+      </w:r>
+      <w:r>
+        <w:rPr>
+          <w:rFonts w:ascii="Times New Roman" w:eastAsia="Times New Roman" w:hAnsi="Times New Roman" w:cs="Times New Roman"/>
+          <w:bCs/>
+          <w:color w:val="000000"/>
+          <w:sz w:val="26"/>
+          <w:szCs w:val="26"/>
+          <w:lang w:eastAsia="en-IN"/>
+        </w:rPr>
+        <w:t xml:space="preserve"> For splitting the file string we</w:t>
+      </w:r>
+      <w:r>
+        <w:rPr>
+          <w:rFonts w:ascii="Times New Roman" w:eastAsia="Times New Roman" w:hAnsi="Times New Roman" w:cs="Times New Roman"/>
+          <w:bCs/>
+          <w:color w:val="000000"/>
+          <w:sz w:val="26"/>
+          <w:szCs w:val="26"/>
+          <w:lang w:eastAsia="en-IN"/>
+        </w:rPr>
+        <w:t xml:space="preserve"> </w:t>
+      </w:r>
+      <w:r>
+        <w:rPr>
+          <w:rFonts w:ascii="Times New Roman" w:eastAsia="Times New Roman" w:hAnsi="Times New Roman" w:cs="Times New Roman"/>
+          <w:bCs/>
+          <w:color w:val="000000"/>
+          <w:sz w:val="26"/>
+          <w:szCs w:val="26"/>
+          <w:lang w:eastAsia="en-IN"/>
+        </w:rPr>
+        <w:t xml:space="preserve">started our development with the regex provided in the problem statement, </w:t>
+      </w:r>
+      <w:r>
+        <w:rPr>
+          <w:rFonts w:ascii="Times New Roman" w:eastAsia="Times New Roman" w:hAnsi="Times New Roman" w:cs="Times New Roman"/>
+          <w:b/>
+          <w:bCs/>
+          <w:color w:val="000000"/>
+          <w:sz w:val="26"/>
+          <w:szCs w:val="26"/>
+          <w:lang w:eastAsia="en-IN"/>
+        </w:rPr>
+        <w:t>‘</w:t>
+      </w:r>
+      <w:r>
+        <w:rPr>
+          <w:rFonts w:ascii="Times New Roman" w:eastAsia="Times New Roman" w:hAnsi="Times New Roman" w:cs="Times New Roman"/>
+          <w:b/>
+          <w:bCs/>
+          <w:color w:val="000000"/>
+          <w:sz w:val="26"/>
+          <w:szCs w:val="26"/>
+          <w:lang w:eastAsia="en-IN"/>
+        </w:rPr>
+        <w:t>[^a-</w:t>
+      </w:r>
+      <w:proofErr w:type="spellStart"/>
+      <w:r>
+        <w:rPr>
+          <w:rFonts w:ascii="Times New Roman" w:eastAsia="Times New Roman" w:hAnsi="Times New Roman" w:cs="Times New Roman"/>
+          <w:b/>
+          <w:bCs/>
+          <w:color w:val="000000"/>
+          <w:sz w:val="26"/>
+          <w:szCs w:val="26"/>
+          <w:lang w:eastAsia="en-IN"/>
+        </w:rPr>
+        <w:t>zA</w:t>
+      </w:r>
+      <w:proofErr w:type="spellEnd"/>
+      <w:r>
+        <w:rPr>
+          <w:rFonts w:ascii="Times New Roman" w:eastAsia="Times New Roman" w:hAnsi="Times New Roman" w:cs="Times New Roman"/>
+          <w:b/>
+          <w:bCs/>
+          <w:color w:val="000000"/>
+          <w:sz w:val="26"/>
+          <w:szCs w:val="26"/>
+          <w:lang w:eastAsia="en-IN"/>
+        </w:rPr>
+        <w:t>-Z]</w:t>
+      </w:r>
+      <w:r>
+        <w:rPr>
+          <w:rFonts w:ascii="Times New Roman" w:eastAsia="Times New Roman" w:hAnsi="Times New Roman" w:cs="Times New Roman"/>
+          <w:b/>
+          <w:bCs/>
+          <w:color w:val="000000"/>
+          <w:sz w:val="26"/>
+          <w:szCs w:val="26"/>
+          <w:lang w:eastAsia="en-IN"/>
+        </w:rPr>
+        <w:t xml:space="preserve">’ i.e. split at every non-alphabet character. </w:t>
+      </w:r>
+      <w:r>
+        <w:rPr>
+          <w:rFonts w:ascii="Times New Roman" w:eastAsia="Times New Roman" w:hAnsi="Times New Roman" w:cs="Times New Roman"/>
+          <w:bCs/>
+          <w:color w:val="000000"/>
+          <w:sz w:val="26"/>
+          <w:szCs w:val="26"/>
+          <w:lang w:eastAsia="en-IN"/>
+        </w:rPr>
+        <w:t xml:space="preserve">However, </w:t>
+      </w:r>
+      <w:r>
+        <w:rPr>
+          <w:rFonts w:ascii="Times New Roman" w:eastAsia="Times New Roman" w:hAnsi="Times New Roman" w:cs="Times New Roman"/>
+          <w:bCs/>
+          <w:color w:val="000000"/>
+          <w:sz w:val="26"/>
+          <w:szCs w:val="26"/>
+          <w:lang w:eastAsia="en-IN"/>
+        </w:rPr>
+        <w:t xml:space="preserve">we also tried </w:t>
+      </w:r>
+      <w:r>
+        <w:rPr>
+          <w:rFonts w:ascii="Times New Roman" w:eastAsia="Times New Roman" w:hAnsi="Times New Roman" w:cs="Times New Roman"/>
+          <w:bCs/>
+          <w:color w:val="000000"/>
+          <w:sz w:val="26"/>
+          <w:szCs w:val="26"/>
+          <w:lang w:eastAsia="en-IN"/>
+        </w:rPr>
+        <w:t>check</w:t>
+      </w:r>
+      <w:r>
+        <w:rPr>
+          <w:rFonts w:ascii="Times New Roman" w:eastAsia="Times New Roman" w:hAnsi="Times New Roman" w:cs="Times New Roman"/>
+          <w:bCs/>
+          <w:color w:val="000000"/>
+          <w:sz w:val="26"/>
+          <w:szCs w:val="26"/>
+          <w:lang w:eastAsia="en-IN"/>
+        </w:rPr>
+        <w:t>ing</w:t>
+      </w:r>
+      <w:r>
+        <w:rPr>
+          <w:rFonts w:ascii="Times New Roman" w:eastAsia="Times New Roman" w:hAnsi="Times New Roman" w:cs="Times New Roman"/>
+          <w:bCs/>
+          <w:color w:val="000000"/>
+          <w:sz w:val="26"/>
+          <w:szCs w:val="26"/>
+          <w:lang w:eastAsia="en-IN"/>
+        </w:rPr>
+        <w:t xml:space="preserve"> if we could arrive at better results by slightly tweaking the regex to </w:t>
+      </w:r>
+      <w:r>
+        <w:rPr>
+          <w:rFonts w:ascii="Times New Roman" w:eastAsia="Times New Roman" w:hAnsi="Times New Roman" w:cs="Times New Roman"/>
+          <w:b/>
+          <w:bCs/>
+          <w:color w:val="000000"/>
+          <w:sz w:val="26"/>
+          <w:szCs w:val="26"/>
+          <w:lang w:eastAsia="en-IN"/>
+        </w:rPr>
+        <w:t>'\W'</w:t>
+      </w:r>
+      <w:r>
+        <w:rPr>
+          <w:rFonts w:ascii="Times New Roman" w:eastAsia="Times New Roman" w:hAnsi="Times New Roman" w:cs="Times New Roman"/>
+          <w:bCs/>
+          <w:color w:val="000000"/>
+          <w:sz w:val="26"/>
+          <w:szCs w:val="26"/>
+          <w:lang w:eastAsia="en-IN"/>
+        </w:rPr>
+        <w:t xml:space="preserve"> which is equivalent to </w:t>
+      </w:r>
+      <w:r>
+        <w:rPr>
+          <w:rFonts w:ascii="Times New Roman" w:eastAsia="Times New Roman" w:hAnsi="Times New Roman" w:cs="Times New Roman"/>
+          <w:b/>
+          <w:bCs/>
+          <w:color w:val="000000"/>
+          <w:sz w:val="26"/>
+          <w:szCs w:val="26"/>
+          <w:lang w:eastAsia="en-IN"/>
+        </w:rPr>
+        <w:t>'[^a-zA-Z0-9_]'</w:t>
+      </w:r>
+      <w:r>
+        <w:rPr>
+          <w:rFonts w:ascii="Times New Roman" w:eastAsia="Times New Roman" w:hAnsi="Times New Roman" w:cs="Times New Roman"/>
+          <w:b/>
+          <w:bCs/>
+          <w:color w:val="000000"/>
+          <w:sz w:val="26"/>
+          <w:szCs w:val="26"/>
+          <w:lang w:eastAsia="en-IN"/>
+        </w:rPr>
+        <w:t xml:space="preserve"> </w:t>
+      </w:r>
+      <w:r>
+        <w:rPr>
+          <w:rFonts w:ascii="Times New Roman" w:eastAsia="Times New Roman" w:hAnsi="Times New Roman" w:cs="Times New Roman"/>
+          <w:b/>
+          <w:bCs/>
+          <w:color w:val="000000"/>
+          <w:sz w:val="26"/>
+          <w:szCs w:val="26"/>
+          <w:lang w:eastAsia="en-IN"/>
+        </w:rPr>
+        <w:t>i.e. split at every</w:t>
+      </w:r>
+      <w:r>
+        <w:rPr>
+          <w:rFonts w:ascii="Times New Roman" w:eastAsia="Times New Roman" w:hAnsi="Times New Roman" w:cs="Times New Roman"/>
+          <w:b/>
+          <w:bCs/>
+          <w:color w:val="000000"/>
+          <w:sz w:val="26"/>
+          <w:szCs w:val="26"/>
+          <w:lang w:eastAsia="en-IN"/>
+        </w:rPr>
+        <w:t xml:space="preserve"> non-alphanumeric</w:t>
+      </w:r>
+      <w:r>
+        <w:rPr>
+          <w:rFonts w:ascii="Times New Roman" w:eastAsia="Times New Roman" w:hAnsi="Times New Roman" w:cs="Times New Roman"/>
+          <w:b/>
+          <w:bCs/>
+          <w:color w:val="000000"/>
+          <w:sz w:val="26"/>
+          <w:szCs w:val="26"/>
+          <w:lang w:eastAsia="en-IN"/>
+        </w:rPr>
+        <w:t xml:space="preserve"> character</w:t>
+      </w:r>
+      <w:r>
+        <w:rPr>
+          <w:rFonts w:ascii="Times New Roman" w:eastAsia="Times New Roman" w:hAnsi="Times New Roman" w:cs="Times New Roman"/>
+          <w:b/>
+          <w:bCs/>
+          <w:color w:val="000000"/>
+          <w:sz w:val="26"/>
+          <w:szCs w:val="26"/>
+          <w:lang w:eastAsia="en-IN"/>
+        </w:rPr>
+        <w:t xml:space="preserve"> (except underscore). </w:t>
+      </w:r>
+      <w:r>
+        <w:rPr>
+          <w:rFonts w:ascii="Times New Roman" w:eastAsia="Times New Roman" w:hAnsi="Times New Roman" w:cs="Times New Roman"/>
+          <w:bCs/>
+          <w:color w:val="000000"/>
+          <w:sz w:val="26"/>
+          <w:szCs w:val="26"/>
+          <w:lang w:eastAsia="en-IN"/>
+        </w:rPr>
+        <w:t>We would be showing results for both.</w:t>
+      </w:r>
+    </w:p>
+    <w:p>
+      <w:pPr>
+        <w:spacing w:after="0" w:line="240" w:lineRule="auto"/>
+        <w:textAlignment w:val="baseline"/>
+        <w:rPr>
+          <w:rFonts w:ascii="Times New Roman" w:eastAsia="Times New Roman" w:hAnsi="Times New Roman" w:cs="Times New Roman"/>
+          <w:bCs/>
+          <w:color w:val="000000"/>
+          <w:sz w:val="26"/>
+          <w:szCs w:val="26"/>
+          <w:lang w:eastAsia="en-IN"/>
+        </w:rPr>
+      </w:pPr>
+      <w:r>
+        <w:rPr>
+          <w:rFonts w:ascii="Times New Roman" w:eastAsia="Times New Roman" w:hAnsi="Times New Roman" w:cs="Times New Roman"/>
+          <w:bCs/>
+          <w:color w:val="000000"/>
+          <w:sz w:val="26"/>
+          <w:szCs w:val="26"/>
+          <w:lang w:eastAsia="en-IN"/>
+        </w:rPr>
+        <w:t xml:space="preserve"> </w:t>
+      </w:r>
+    </w:p>
+    <w:p>
+      <w:pPr>
+        <w:pStyle w:val="ListParagraph"/>
+        <w:numPr>
+          <w:ilvl w:val="0"/>
+          <w:numId w:val="8"/>
+        </w:numPr>
+        <w:spacing w:after="0" w:line="240" w:lineRule="auto"/>
+        <w:textAlignment w:val="baseline"/>
+        <w:rPr>
+          <w:rFonts w:ascii="Times New Roman" w:eastAsia="Times New Roman" w:hAnsi="Times New Roman" w:cs="Times New Roman"/>
+          <w:bCs/>
+          <w:color w:val="000000"/>
+          <w:sz w:val="26"/>
+          <w:szCs w:val="26"/>
+          <w:lang w:eastAsia="en-IN"/>
+        </w:rPr>
+      </w:pPr>
+      <w:r>
+        <w:rPr>
+          <w:rFonts w:ascii="Times New Roman" w:eastAsia="Times New Roman" w:hAnsi="Times New Roman" w:cs="Times New Roman"/>
+          <w:b/>
+          <w:bCs/>
+          <w:color w:val="000000"/>
+          <w:sz w:val="26"/>
+          <w:szCs w:val="26"/>
+          <w:lang w:eastAsia="en-IN"/>
+        </w:rPr>
+        <w:lastRenderedPageBreak/>
+        <w:t>REGEX-1:</w:t>
+      </w:r>
+      <w:r>
+        <w:rPr>
+          <w:rFonts w:ascii="Times New Roman" w:eastAsia="Times New Roman" w:hAnsi="Times New Roman" w:cs="Times New Roman"/>
+          <w:bCs/>
+          <w:color w:val="000000"/>
+          <w:sz w:val="26"/>
+          <w:szCs w:val="26"/>
+          <w:lang w:eastAsia="en-IN"/>
+        </w:rPr>
+        <w:t xml:space="preserve"> </w:t>
+      </w:r>
+      <w:r>
+        <w:rPr>
+          <w:rFonts w:ascii="Times New Roman" w:eastAsia="Times New Roman" w:hAnsi="Times New Roman" w:cs="Times New Roman"/>
+          <w:b/>
+          <w:bCs/>
+          <w:color w:val="000000"/>
+          <w:sz w:val="26"/>
+          <w:szCs w:val="26"/>
+          <w:lang w:eastAsia="en-IN"/>
+        </w:rPr>
+        <w:t>[^a-</w:t>
+      </w:r>
+      <w:proofErr w:type="spellStart"/>
+      <w:r>
+        <w:rPr>
+          <w:rFonts w:ascii="Times New Roman" w:eastAsia="Times New Roman" w:hAnsi="Times New Roman" w:cs="Times New Roman"/>
+          <w:b/>
+          <w:bCs/>
+          <w:color w:val="000000"/>
+          <w:sz w:val="26"/>
+          <w:szCs w:val="26"/>
+          <w:lang w:eastAsia="en-IN"/>
+        </w:rPr>
+        <w:t>zA</w:t>
+      </w:r>
+      <w:proofErr w:type="spellEnd"/>
+      <w:r>
+        <w:rPr>
+          <w:rFonts w:ascii="Times New Roman" w:eastAsia="Times New Roman" w:hAnsi="Times New Roman" w:cs="Times New Roman"/>
+          <w:b/>
+          <w:bCs/>
+          <w:color w:val="000000"/>
+          <w:sz w:val="26"/>
+          <w:szCs w:val="26"/>
+          <w:lang w:eastAsia="en-IN"/>
+        </w:rPr>
+        <w:t>-Z]</w:t>
+      </w:r>
+    </w:p>
+    <w:p>
+      <w:pPr>
+        <w:spacing w:after="0" w:line="240" w:lineRule="auto"/>
+        <w:textAlignment w:val="baseline"/>
+        <w:rPr>
+          <w:rFonts w:ascii="Times New Roman" w:eastAsia="Times New Roman" w:hAnsi="Times New Roman" w:cs="Times New Roman"/>
+          <w:b/>
+          <w:bCs/>
+          <w:color w:val="000000"/>
+          <w:sz w:val="26"/>
+          <w:szCs w:val="26"/>
+          <w:u w:val="single"/>
+          <w:lang w:eastAsia="en-IN"/>
+        </w:rPr>
+      </w:pPr>
+    </w:p>
+    <w:p>
+      <w:pPr>
+        <w:pStyle w:val="ListParagraph"/>
+        <w:numPr>
+          <w:ilvl w:val="0"/>
+          <w:numId w:val="4"/>
+        </w:numPr>
+        <w:spacing w:after="0" w:line="240" w:lineRule="auto"/>
+        <w:textAlignment w:val="baseline"/>
+        <w:rPr>
+          <w:rFonts w:ascii="Times New Roman" w:eastAsia="Times New Roman" w:hAnsi="Times New Roman" w:cs="Times New Roman"/>
+          <w:b/>
+          <w:bCs/>
+          <w:color w:val="000000"/>
+          <w:sz w:val="26"/>
+          <w:szCs w:val="26"/>
+          <w:u w:val="single"/>
+          <w:lang w:eastAsia="en-IN"/>
+        </w:rPr>
+      </w:pPr>
+      <w:r>
+        <w:rPr>
+          <w:rFonts w:ascii="Times New Roman" w:eastAsia="Times New Roman" w:hAnsi="Times New Roman" w:cs="Times New Roman"/>
+          <w:b/>
+          <w:bCs/>
+          <w:color w:val="000000"/>
+          <w:sz w:val="26"/>
+          <w:szCs w:val="26"/>
+          <w:u w:val="single"/>
+          <w:lang w:eastAsia="en-IN"/>
+        </w:rPr>
+        <w:t>Vocabulary</w:t>
+      </w:r>
+      <w:r>
+        <w:rPr>
+          <w:rFonts w:ascii="Times New Roman" w:eastAsia="Times New Roman" w:hAnsi="Times New Roman" w:cs="Times New Roman"/>
+          <w:b/>
+          <w:bCs/>
+          <w:color w:val="000000"/>
+          <w:sz w:val="26"/>
+          <w:szCs w:val="26"/>
+          <w:u w:val="single"/>
+          <w:lang w:eastAsia="en-IN"/>
+        </w:rPr>
+        <w:t xml:space="preserve"> </w:t>
+      </w:r>
+      <w:r>
+        <w:rPr>
+          <w:rFonts w:ascii="Times New Roman" w:eastAsia="Times New Roman" w:hAnsi="Times New Roman" w:cs="Times New Roman"/>
+          <w:b/>
+          <w:bCs/>
+          <w:color w:val="000000"/>
+          <w:sz w:val="26"/>
+          <w:szCs w:val="26"/>
+          <w:u w:val="single"/>
+          <w:lang w:eastAsia="en-IN"/>
+        </w:rPr>
+        <w:t>Size</w:t>
+      </w:r>
+      <w:r>
+        <w:rPr>
+          <w:rFonts w:ascii="Times New Roman" w:eastAsia="Times New Roman" w:hAnsi="Times New Roman" w:cs="Times New Roman"/>
+          <w:b/>
+          <w:bCs/>
+          <w:color w:val="000000"/>
+          <w:sz w:val="26"/>
+          <w:szCs w:val="26"/>
+          <w:u w:val="single"/>
+          <w:lang w:eastAsia="en-IN"/>
+        </w:rPr>
+        <w:t>:</w:t>
+      </w:r>
+      <w:r>
+        <w:rPr>
+          <w:rFonts w:ascii="Times New Roman" w:eastAsia="Times New Roman" w:hAnsi="Times New Roman" w:cs="Times New Roman"/>
+          <w:b/>
+          <w:bCs/>
+          <w:color w:val="000000"/>
+          <w:sz w:val="26"/>
+          <w:szCs w:val="26"/>
+          <w:lang w:eastAsia="en-IN"/>
+        </w:rPr>
+        <w:t xml:space="preserve"> </w:t>
+      </w:r>
+      <w:r>
+        <w:rPr>
+          <w:rFonts w:ascii="Times New Roman" w:eastAsia="Times New Roman" w:hAnsi="Times New Roman" w:cs="Times New Roman"/>
+          <w:b/>
+          <w:bCs/>
+          <w:color w:val="000000"/>
+          <w:sz w:val="26"/>
+          <w:szCs w:val="26"/>
+          <w:lang w:eastAsia="en-IN"/>
+        </w:rPr>
+        <w:t>59251</w:t>
+      </w:r>
+      <w:r>
+        <w:rPr>
+          <w:rFonts w:ascii="Times New Roman" w:eastAsia="Times New Roman" w:hAnsi="Times New Roman" w:cs="Times New Roman"/>
+          <w:b/>
+          <w:bCs/>
+          <w:color w:val="000000"/>
+          <w:sz w:val="26"/>
+          <w:szCs w:val="26"/>
+          <w:lang w:eastAsia="en-IN"/>
+        </w:rPr>
+        <w:t xml:space="preserve"> </w:t>
+      </w:r>
+      <w:r>
+        <w:rPr>
+          <w:rFonts w:ascii="Times New Roman" w:eastAsia="Times New Roman" w:hAnsi="Times New Roman" w:cs="Times New Roman"/>
+          <w:b/>
+          <w:bCs/>
+          <w:color w:val="000000"/>
+          <w:sz w:val="26"/>
+          <w:szCs w:val="26"/>
+          <w:lang w:eastAsia="en-IN"/>
+        </w:rPr>
+        <w:t>Unique Words</w:t>
+      </w:r>
+    </w:p>
+    <w:p>
+      <w:pPr>
+        <w:spacing w:after="0" w:line="240" w:lineRule="auto"/>
+        <w:textAlignment w:val="baseline"/>
+        <w:rPr>
+          <w:rFonts w:ascii="Times New Roman" w:eastAsia="Times New Roman" w:hAnsi="Times New Roman" w:cs="Times New Roman"/>
+          <w:bCs/>
+          <w:color w:val="000000"/>
+          <w:sz w:val="26"/>
+          <w:szCs w:val="26"/>
+          <w:u w:val="single"/>
+          <w:lang w:eastAsia="en-IN"/>
+        </w:rPr>
+      </w:pPr>
+    </w:p>
+    <w:p>
+      <w:pPr>
+        <w:pStyle w:val="ListParagraph"/>
+        <w:numPr>
+          <w:ilvl w:val="0"/>
+          <w:numId w:val="4"/>
+        </w:numPr>
+        <w:spacing w:after="0" w:line="240" w:lineRule="auto"/>
+        <w:textAlignment w:val="baseline"/>
+        <w:rPr>
+          <w:rFonts w:ascii="Times New Roman" w:eastAsia="Times New Roman" w:hAnsi="Times New Roman" w:cs="Times New Roman"/>
+          <w:b/>
+          <w:bCs/>
+          <w:color w:val="000000"/>
+          <w:sz w:val="26"/>
+          <w:szCs w:val="26"/>
+          <w:lang w:eastAsia="en-IN"/>
+        </w:rPr>
+      </w:pPr>
+      <w:r>
+        <w:rPr>
+          <w:rFonts w:ascii="Times New Roman" w:eastAsia="Times New Roman" w:hAnsi="Times New Roman" w:cs="Times New Roman"/>
+          <w:b/>
+          <w:bCs/>
+          <w:color w:val="000000"/>
+          <w:sz w:val="26"/>
+          <w:szCs w:val="26"/>
+          <w:u w:val="single"/>
+          <w:lang w:eastAsia="en-IN"/>
+        </w:rPr>
+        <w:t>Confusion Matrix</w:t>
+      </w:r>
+      <w:r>
+        <w:rPr>
+          <w:rFonts w:ascii="Times New Roman" w:eastAsia="Times New Roman" w:hAnsi="Times New Roman" w:cs="Times New Roman"/>
+          <w:b/>
+          <w:bCs/>
+          <w:color w:val="000000"/>
+          <w:sz w:val="26"/>
+          <w:szCs w:val="26"/>
+          <w:u w:val="single"/>
+          <w:lang w:eastAsia="en-IN"/>
+        </w:rPr>
+        <w:t xml:space="preserve"> over Test Dataset</w:t>
+      </w:r>
+      <w:r>
+        <w:rPr>
+          <w:rFonts w:ascii="Times New Roman" w:eastAsia="Times New Roman" w:hAnsi="Times New Roman" w:cs="Times New Roman"/>
+          <w:b/>
+          <w:bCs/>
+          <w:color w:val="000000"/>
+          <w:sz w:val="26"/>
+          <w:szCs w:val="26"/>
+          <w:u w:val="single"/>
+          <w:lang w:eastAsia="en-IN"/>
+        </w:rPr>
+        <w:t>:</w:t>
+      </w:r>
+      <w:r>
+        <w:rPr>
+          <w:rFonts w:ascii="Times New Roman" w:eastAsia="Times New Roman" w:hAnsi="Times New Roman" w:cs="Times New Roman"/>
+          <w:b/>
+          <w:bCs/>
+          <w:color w:val="000000"/>
+          <w:sz w:val="26"/>
+          <w:szCs w:val="26"/>
+          <w:lang w:eastAsia="en-IN"/>
+        </w:rPr>
+        <w:t xml:space="preserve"> </w:t>
+      </w:r>
+      <w:r>
+        <w:rPr>
+          <w:rFonts w:ascii="Times New Roman" w:eastAsia="Times New Roman" w:hAnsi="Times New Roman" w:cs="Times New Roman"/>
           <w:color w:val="000000"/>
           <w:sz w:val="26"/>
           <w:szCs w:val="26"/>
@@ -1160,28 +2265,6 @@
           <w:lang w:eastAsia="en-IN"/>
         </w:rPr>
         <w:t>HAM as the negative class</w:t>
-      </w:r>
-      <w:r>
-        <w:rPr>
-          <w:rFonts w:ascii="Times New Roman" w:eastAsia="Times New Roman" w:hAnsi="Times New Roman" w:cs="Times New Roman"/>
-          <w:color w:val="000000"/>
-          <w:sz w:val="26"/>
-          <w:szCs w:val="26"/>
-          <w:lang w:eastAsia="en-IN"/>
-        </w:rPr>
-        <w:t xml:space="preserve">, the below given confusion matrix was computed based on predictions made by our trained model over the provided </w:t>
-      </w:r>
-      <w:r>
-        <w:rPr>
-          <w:rFonts w:ascii="Times New Roman" w:eastAsia="Times New Roman" w:hAnsi="Times New Roman" w:cs="Times New Roman"/>
-          <w:b/>
-          <w:bCs/>
-          <w:color w:val="000000"/>
-          <w:sz w:val="26"/>
-          <w:szCs w:val="26"/>
-          <w:lang w:eastAsia="en-IN"/>
-        </w:rPr>
-        <w:t>test dataset</w:t>
       </w:r>
       <w:r>
         <w:rPr>
@@ -1468,7 +2551,7 @@
                 <w:szCs w:val="26"/>
                 <w:lang w:eastAsia="en-IN"/>
               </w:rPr>
-              <w:t>TP=349</w:t>
+              <w:t>TP=364</w:t>
             </w:r>
           </w:p>
         </w:tc>
@@ -1508,7 +2591,7 @@
                 <w:szCs w:val="26"/>
                 <w:lang w:eastAsia="en-IN"/>
               </w:rPr>
-              <w:t>FN=51</w:t>
+              <w:t>FN=36</w:t>
             </w:r>
           </w:p>
         </w:tc>
@@ -1634,7 +2717,7 @@
                 <w:szCs w:val="26"/>
                 <w:lang w:eastAsia="en-IN"/>
               </w:rPr>
-              <w:t>FP=2</w:t>
+              <w:t>FP=7</w:t>
             </w:r>
           </w:p>
         </w:tc>
@@ -1674,7 +2757,17 @@
                 <w:szCs w:val="26"/>
                 <w:lang w:eastAsia="en-IN"/>
               </w:rPr>
-              <w:t>TN=398</w:t>
+              <w:t>TN=</w:t>
+            </w:r>
+            <w:r>
+              <w:rPr>
+                <w:rFonts w:ascii="Times New Roman" w:eastAsia="Times New Roman" w:hAnsi="Times New Roman" w:cs="Times New Roman"/>
+                <w:color w:val="000000"/>
+                <w:sz w:val="26"/>
+                <w:szCs w:val="26"/>
+                <w:lang w:eastAsia="en-IN"/>
+              </w:rPr>
+              <w:t>393</w:t>
             </w:r>
           </w:p>
         </w:tc>
@@ -1789,7 +2882,7 @@
                 <w:szCs w:val="26"/>
                 <w:lang w:eastAsia="en-IN"/>
               </w:rPr>
-              <w:t>351</w:t>
+              <w:t>371</w:t>
             </w:r>
           </w:p>
         </w:tc>
@@ -1831,7 +2924,7 @@
                 <w:szCs w:val="26"/>
                 <w:lang w:eastAsia="en-IN"/>
               </w:rPr>
-              <w:t>449</w:t>
+              <w:t>429</w:t>
             </w:r>
           </w:p>
         </w:tc>
@@ -2257,7 +3350,7 @@
                 <w:szCs w:val="26"/>
                 <w:lang w:eastAsia="en-IN"/>
               </w:rPr>
-              <w:t>93.375</w:t>
+              <w:t>94.625</w:t>
             </w:r>
           </w:p>
         </w:tc>
@@ -2339,7 +3432,7 @@
                 <w:szCs w:val="26"/>
                 <w:lang w:eastAsia="en-IN"/>
               </w:rPr>
-              <w:t>99.43</w:t>
+              <w:t>98.113</w:t>
             </w:r>
           </w:p>
         </w:tc>
@@ -2421,7 +3514,7 @@
                 <w:szCs w:val="26"/>
                 <w:lang w:eastAsia="en-IN"/>
               </w:rPr>
-              <w:t>87.25</w:t>
+              <w:t>91.0</w:t>
             </w:r>
           </w:p>
         </w:tc>
@@ -2503,7 +3596,7 @@
                 <w:szCs w:val="26"/>
                 <w:lang w:eastAsia="en-IN"/>
               </w:rPr>
-              <w:t>92.943</w:t>
+              <w:t>94.423</w:t>
             </w:r>
           </w:p>
         </w:tc>
@@ -2522,6 +3615,2442 @@
     </w:p>
     <w:p>
       <w:pPr>
+        <w:pStyle w:val="ListParagraph"/>
+        <w:numPr>
+          <w:ilvl w:val="0"/>
+          <w:numId w:val="8"/>
+        </w:numPr>
+        <w:spacing w:after="0" w:line="240" w:lineRule="auto"/>
+        <w:textAlignment w:val="baseline"/>
+        <w:rPr>
+          <w:rFonts w:ascii="Times New Roman" w:eastAsia="Times New Roman" w:hAnsi="Times New Roman" w:cs="Times New Roman"/>
+          <w:b/>
+          <w:bCs/>
+          <w:color w:val="000000"/>
+          <w:sz w:val="26"/>
+          <w:szCs w:val="26"/>
+          <w:lang w:eastAsia="en-IN"/>
+        </w:rPr>
+      </w:pPr>
+      <w:r>
+        <w:rPr>
+          <w:rFonts w:ascii="Times New Roman" w:eastAsia="Times New Roman" w:hAnsi="Times New Roman" w:cs="Times New Roman"/>
+          <w:b/>
+          <w:bCs/>
+          <w:color w:val="000000"/>
+          <w:sz w:val="26"/>
+          <w:szCs w:val="26"/>
+          <w:lang w:eastAsia="en-IN"/>
+        </w:rPr>
+        <w:t>REGEX-2</w:t>
+      </w:r>
+      <w:r>
+        <w:rPr>
+          <w:rFonts w:ascii="Times New Roman" w:eastAsia="Times New Roman" w:hAnsi="Times New Roman" w:cs="Times New Roman"/>
+          <w:b/>
+          <w:bCs/>
+          <w:color w:val="000000"/>
+          <w:sz w:val="26"/>
+          <w:szCs w:val="26"/>
+          <w:lang w:eastAsia="en-IN"/>
+        </w:rPr>
+        <w:t>:</w:t>
+      </w:r>
+      <w:r>
+        <w:rPr>
+          <w:rFonts w:ascii="Times New Roman" w:eastAsia="Times New Roman" w:hAnsi="Times New Roman" w:cs="Times New Roman"/>
+          <w:bCs/>
+          <w:color w:val="000000"/>
+          <w:sz w:val="26"/>
+          <w:szCs w:val="26"/>
+          <w:lang w:eastAsia="en-IN"/>
+        </w:rPr>
+        <w:t xml:space="preserve"> </w:t>
+      </w:r>
+      <w:r>
+        <w:rPr>
+          <w:rFonts w:ascii="Times New Roman" w:eastAsia="Times New Roman" w:hAnsi="Times New Roman" w:cs="Times New Roman"/>
+          <w:b/>
+          <w:bCs/>
+          <w:color w:val="000000"/>
+          <w:sz w:val="26"/>
+          <w:szCs w:val="26"/>
+          <w:lang w:eastAsia="en-IN"/>
+        </w:rPr>
+        <w:t>[^a-zA-Z0-9_]</w:t>
+      </w:r>
+      <w:r>
+        <w:rPr>
+          <w:rFonts w:ascii="Times New Roman" w:eastAsia="Times New Roman" w:hAnsi="Times New Roman" w:cs="Times New Roman"/>
+          <w:b/>
+          <w:bCs/>
+          <w:color w:val="000000"/>
+          <w:sz w:val="26"/>
+          <w:szCs w:val="26"/>
+          <w:lang w:eastAsia="en-IN"/>
+        </w:rPr>
+        <w:t xml:space="preserve"> with unigram approach</w:t>
+      </w:r>
+    </w:p>
+    <w:p>
+      <w:pPr>
+        <w:spacing w:after="0" w:line="240" w:lineRule="auto"/>
+        <w:textAlignment w:val="baseline"/>
+        <w:rPr>
+          <w:rFonts w:ascii="Times New Roman" w:eastAsia="Times New Roman" w:hAnsi="Times New Roman" w:cs="Times New Roman"/>
+          <w:b/>
+          <w:bCs/>
+          <w:color w:val="000000"/>
+          <w:sz w:val="26"/>
+          <w:szCs w:val="26"/>
+          <w:u w:val="single"/>
+          <w:lang w:eastAsia="en-IN"/>
+        </w:rPr>
+      </w:pPr>
+    </w:p>
+    <w:p>
+      <w:pPr>
+        <w:pStyle w:val="ListParagraph"/>
+        <w:numPr>
+          <w:ilvl w:val="0"/>
+          <w:numId w:val="4"/>
+        </w:numPr>
+        <w:spacing w:after="0" w:line="240" w:lineRule="auto"/>
+        <w:textAlignment w:val="baseline"/>
+        <w:rPr>
+          <w:rFonts w:ascii="Times New Roman" w:eastAsia="Times New Roman" w:hAnsi="Times New Roman" w:cs="Times New Roman"/>
+          <w:b/>
+          <w:bCs/>
+          <w:color w:val="000000"/>
+          <w:sz w:val="26"/>
+          <w:szCs w:val="26"/>
+          <w:u w:val="single"/>
+          <w:lang w:eastAsia="en-IN"/>
+        </w:rPr>
+      </w:pPr>
+      <w:r>
+        <w:rPr>
+          <w:rFonts w:ascii="Times New Roman" w:eastAsia="Times New Roman" w:hAnsi="Times New Roman" w:cs="Times New Roman"/>
+          <w:b/>
+          <w:bCs/>
+          <w:color w:val="000000"/>
+          <w:sz w:val="26"/>
+          <w:szCs w:val="26"/>
+          <w:u w:val="single"/>
+          <w:lang w:eastAsia="en-IN"/>
+        </w:rPr>
+        <w:t>Vocabulary</w:t>
+      </w:r>
+      <w:r>
+        <w:rPr>
+          <w:rFonts w:ascii="Times New Roman" w:eastAsia="Times New Roman" w:hAnsi="Times New Roman" w:cs="Times New Roman"/>
+          <w:b/>
+          <w:bCs/>
+          <w:color w:val="000000"/>
+          <w:sz w:val="26"/>
+          <w:szCs w:val="26"/>
+          <w:u w:val="single"/>
+          <w:lang w:eastAsia="en-IN"/>
+        </w:rPr>
+        <w:t xml:space="preserve"> </w:t>
+      </w:r>
+      <w:r>
+        <w:rPr>
+          <w:rFonts w:ascii="Times New Roman" w:eastAsia="Times New Roman" w:hAnsi="Times New Roman" w:cs="Times New Roman"/>
+          <w:b/>
+          <w:bCs/>
+          <w:color w:val="000000"/>
+          <w:sz w:val="26"/>
+          <w:szCs w:val="26"/>
+          <w:u w:val="single"/>
+          <w:lang w:eastAsia="en-IN"/>
+        </w:rPr>
+        <w:t>Size</w:t>
+      </w:r>
+      <w:r>
+        <w:rPr>
+          <w:rFonts w:ascii="Times New Roman" w:eastAsia="Times New Roman" w:hAnsi="Times New Roman" w:cs="Times New Roman"/>
+          <w:b/>
+          <w:bCs/>
+          <w:color w:val="000000"/>
+          <w:sz w:val="26"/>
+          <w:szCs w:val="26"/>
+          <w:u w:val="single"/>
+          <w:lang w:eastAsia="en-IN"/>
+        </w:rPr>
+        <w:t>:</w:t>
+      </w:r>
+      <w:r>
+        <w:rPr>
+          <w:rFonts w:ascii="Times New Roman" w:eastAsia="Times New Roman" w:hAnsi="Times New Roman" w:cs="Times New Roman"/>
+          <w:b/>
+          <w:bCs/>
+          <w:color w:val="000000"/>
+          <w:sz w:val="26"/>
+          <w:szCs w:val="26"/>
+          <w:lang w:eastAsia="en-IN"/>
+        </w:rPr>
+        <w:t xml:space="preserve"> </w:t>
+      </w:r>
+      <w:r>
+        <w:rPr>
+          <w:rFonts w:ascii="Times New Roman" w:eastAsia="Times New Roman" w:hAnsi="Times New Roman" w:cs="Times New Roman"/>
+          <w:b/>
+          <w:bCs/>
+          <w:color w:val="000000"/>
+          <w:sz w:val="26"/>
+          <w:szCs w:val="26"/>
+          <w:lang w:eastAsia="en-IN"/>
+        </w:rPr>
+        <w:t>63480</w:t>
+      </w:r>
+      <w:r>
+        <w:rPr>
+          <w:rFonts w:ascii="Times New Roman" w:eastAsia="Times New Roman" w:hAnsi="Times New Roman" w:cs="Times New Roman"/>
+          <w:b/>
+          <w:bCs/>
+          <w:color w:val="000000"/>
+          <w:sz w:val="26"/>
+          <w:szCs w:val="26"/>
+          <w:lang w:eastAsia="en-IN"/>
+        </w:rPr>
+        <w:t xml:space="preserve"> Unique Words</w:t>
+      </w:r>
+    </w:p>
+    <w:p>
+      <w:pPr>
+        <w:spacing w:after="0" w:line="240" w:lineRule="auto"/>
+        <w:textAlignment w:val="baseline"/>
+        <w:rPr>
+          <w:rFonts w:ascii="Times New Roman" w:eastAsia="Times New Roman" w:hAnsi="Times New Roman" w:cs="Times New Roman"/>
+          <w:bCs/>
+          <w:color w:val="000000"/>
+          <w:sz w:val="26"/>
+          <w:szCs w:val="26"/>
+          <w:u w:val="single"/>
+          <w:lang w:eastAsia="en-IN"/>
+        </w:rPr>
+      </w:pPr>
+    </w:p>
+    <w:p>
+      <w:pPr>
+        <w:pStyle w:val="ListParagraph"/>
+        <w:numPr>
+          <w:ilvl w:val="0"/>
+          <w:numId w:val="4"/>
+        </w:numPr>
+        <w:spacing w:after="0" w:line="240" w:lineRule="auto"/>
+        <w:textAlignment w:val="baseline"/>
+        <w:rPr>
+          <w:rFonts w:ascii="Times New Roman" w:eastAsia="Times New Roman" w:hAnsi="Times New Roman" w:cs="Times New Roman"/>
+          <w:b/>
+          <w:bCs/>
+          <w:color w:val="000000"/>
+          <w:sz w:val="26"/>
+          <w:szCs w:val="26"/>
+          <w:lang w:eastAsia="en-IN"/>
+        </w:rPr>
+      </w:pPr>
+      <w:r>
+        <w:rPr>
+          <w:rFonts w:ascii="Times New Roman" w:eastAsia="Times New Roman" w:hAnsi="Times New Roman" w:cs="Times New Roman"/>
+          <w:b/>
+          <w:bCs/>
+          <w:color w:val="000000"/>
+          <w:sz w:val="26"/>
+          <w:szCs w:val="26"/>
+          <w:u w:val="single"/>
+          <w:lang w:eastAsia="en-IN"/>
+        </w:rPr>
+        <w:t>Confusion Matrix</w:t>
+      </w:r>
+      <w:r>
+        <w:rPr>
+          <w:rFonts w:ascii="Times New Roman" w:eastAsia="Times New Roman" w:hAnsi="Times New Roman" w:cs="Times New Roman"/>
+          <w:b/>
+          <w:bCs/>
+          <w:color w:val="000000"/>
+          <w:sz w:val="26"/>
+          <w:szCs w:val="26"/>
+          <w:u w:val="single"/>
+          <w:lang w:eastAsia="en-IN"/>
+        </w:rPr>
+        <w:t xml:space="preserve"> over Test Dataset</w:t>
+      </w:r>
+      <w:r>
+        <w:rPr>
+          <w:rFonts w:ascii="Times New Roman" w:eastAsia="Times New Roman" w:hAnsi="Times New Roman" w:cs="Times New Roman"/>
+          <w:b/>
+          <w:bCs/>
+          <w:color w:val="000000"/>
+          <w:sz w:val="26"/>
+          <w:szCs w:val="26"/>
+          <w:u w:val="single"/>
+          <w:lang w:eastAsia="en-IN"/>
+        </w:rPr>
+        <w:t>:</w:t>
+      </w:r>
+    </w:p>
+    <w:p>
+      <w:pPr>
+        <w:spacing w:after="0" w:line="240" w:lineRule="auto"/>
+        <w:rPr>
+          <w:rFonts w:ascii="Times New Roman" w:eastAsia="Times New Roman" w:hAnsi="Times New Roman" w:cs="Times New Roman"/>
+          <w:sz w:val="24"/>
+          <w:szCs w:val="24"/>
+          <w:lang w:eastAsia="en-IN"/>
+        </w:rPr>
+      </w:pPr>
+      <w:r>
+        <w:rPr>
+          <w:rFonts w:ascii="Times New Roman" w:eastAsia="Times New Roman" w:hAnsi="Times New Roman" w:cs="Times New Roman"/>
+          <w:color w:val="000000"/>
+          <w:sz w:val="26"/>
+          <w:szCs w:val="26"/>
+          <w:lang w:eastAsia="en-IN"/>
+        </w:rPr>
+        <w:tab/>
+      </w:r>
+    </w:p>
+    <w:tbl>
+      <w:tblPr>
+        <w:tblW w:w="9360" w:type="dxa"/>
+        <w:tblCellMar>
+          <w:top w:w="15" w:type="dxa"/>
+          <w:left w:w="15" w:type="dxa"/>
+          <w:bottom w:w="15" w:type="dxa"/>
+          <w:right w:w="15" w:type="dxa"/>
+        </w:tblCellMar>
+        <w:tblLook w:val="04A0" w:firstRow="1" w:lastRow="0" w:firstColumn="1" w:lastColumn="0" w:noHBand="0" w:noVBand="1"/>
+      </w:tblPr>
+      <w:tblGrid>
+        <w:gridCol w:w="2673"/>
+        <w:gridCol w:w="2992"/>
+        <w:gridCol w:w="2871"/>
+        <w:gridCol w:w="824"/>
+      </w:tblGrid>
+      <w:tr>
+        <w:tc>
+          <w:tcPr>
+            <w:tcW w:w="0" w:type="auto"/>
+            <w:tcBorders>
+              <w:top w:val="single" w:sz="8" w:space="0" w:color="000000"/>
+              <w:left w:val="single" w:sz="8" w:space="0" w:color="000000"/>
+              <w:bottom w:val="single" w:sz="8" w:space="0" w:color="000000"/>
+              <w:right w:val="single" w:sz="8" w:space="0" w:color="000000"/>
+            </w:tcBorders>
+            <w:tcMar>
+              <w:top w:w="100" w:type="dxa"/>
+              <w:left w:w="100" w:type="dxa"/>
+              <w:bottom w:w="100" w:type="dxa"/>
+              <w:right w:w="100" w:type="dxa"/>
+            </w:tcMar>
+            <w:hideMark/>
+          </w:tcPr>
+          <w:p>
+            <w:pPr>
+              <w:spacing w:after="0" w:line="0" w:lineRule="atLeast"/>
+              <w:jc w:val="center"/>
+              <w:rPr>
+                <w:rFonts w:ascii="Times New Roman" w:eastAsia="Times New Roman" w:hAnsi="Times New Roman" w:cs="Times New Roman"/>
+                <w:sz w:val="24"/>
+                <w:szCs w:val="24"/>
+                <w:lang w:eastAsia="en-IN"/>
+              </w:rPr>
+            </w:pPr>
+            <w:r>
+              <w:rPr>
+                <w:rFonts w:ascii="Times New Roman" w:eastAsia="Times New Roman" w:hAnsi="Times New Roman" w:cs="Times New Roman"/>
+                <w:i/>
+                <w:iCs/>
+                <w:color w:val="000000"/>
+                <w:sz w:val="26"/>
+                <w:szCs w:val="26"/>
+                <w:lang w:eastAsia="en-IN"/>
+              </w:rPr>
+              <w:t>Test Files = 800</w:t>
+            </w:r>
+          </w:p>
+        </w:tc>
+        <w:tc>
+          <w:tcPr>
+            <w:tcW w:w="0" w:type="auto"/>
+            <w:tcBorders>
+              <w:top w:val="single" w:sz="8" w:space="0" w:color="000000"/>
+              <w:left w:val="single" w:sz="8" w:space="0" w:color="000000"/>
+              <w:bottom w:val="single" w:sz="8" w:space="0" w:color="000000"/>
+              <w:right w:val="single" w:sz="8" w:space="0" w:color="000000"/>
+            </w:tcBorders>
+            <w:tcMar>
+              <w:top w:w="100" w:type="dxa"/>
+              <w:left w:w="100" w:type="dxa"/>
+              <w:bottom w:w="100" w:type="dxa"/>
+              <w:right w:w="100" w:type="dxa"/>
+            </w:tcMar>
+            <w:hideMark/>
+          </w:tcPr>
+          <w:p>
+            <w:pPr>
+              <w:spacing w:after="0" w:line="0" w:lineRule="atLeast"/>
+              <w:jc w:val="center"/>
+              <w:rPr>
+                <w:rFonts w:ascii="Times New Roman" w:eastAsia="Times New Roman" w:hAnsi="Times New Roman" w:cs="Times New Roman"/>
+                <w:sz w:val="24"/>
+                <w:szCs w:val="24"/>
+                <w:lang w:eastAsia="en-IN"/>
+              </w:rPr>
+            </w:pPr>
+            <w:r>
+              <w:rPr>
+                <w:rFonts w:ascii="Times New Roman" w:eastAsia="Times New Roman" w:hAnsi="Times New Roman" w:cs="Times New Roman"/>
+                <w:b/>
+                <w:bCs/>
+                <w:color w:val="000000"/>
+                <w:sz w:val="26"/>
+                <w:szCs w:val="26"/>
+                <w:lang w:eastAsia="en-IN"/>
+              </w:rPr>
+              <w:t>Predicted (Spam)</w:t>
+            </w:r>
+          </w:p>
+        </w:tc>
+        <w:tc>
+          <w:tcPr>
+            <w:tcW w:w="0" w:type="auto"/>
+            <w:tcBorders>
+              <w:top w:val="single" w:sz="8" w:space="0" w:color="000000"/>
+              <w:left w:val="single" w:sz="8" w:space="0" w:color="000000"/>
+              <w:bottom w:val="single" w:sz="8" w:space="0" w:color="000000"/>
+              <w:right w:val="single" w:sz="8" w:space="0" w:color="000000"/>
+            </w:tcBorders>
+            <w:tcMar>
+              <w:top w:w="100" w:type="dxa"/>
+              <w:left w:w="100" w:type="dxa"/>
+              <w:bottom w:w="100" w:type="dxa"/>
+              <w:right w:w="100" w:type="dxa"/>
+            </w:tcMar>
+            <w:hideMark/>
+          </w:tcPr>
+          <w:p>
+            <w:pPr>
+              <w:spacing w:after="0" w:line="0" w:lineRule="atLeast"/>
+              <w:jc w:val="center"/>
+              <w:rPr>
+                <w:rFonts w:ascii="Times New Roman" w:eastAsia="Times New Roman" w:hAnsi="Times New Roman" w:cs="Times New Roman"/>
+                <w:sz w:val="24"/>
+                <w:szCs w:val="24"/>
+                <w:lang w:eastAsia="en-IN"/>
+              </w:rPr>
+            </w:pPr>
+            <w:r>
+              <w:rPr>
+                <w:rFonts w:ascii="Times New Roman" w:eastAsia="Times New Roman" w:hAnsi="Times New Roman" w:cs="Times New Roman"/>
+                <w:b/>
+                <w:bCs/>
+                <w:color w:val="000000"/>
+                <w:sz w:val="26"/>
+                <w:szCs w:val="26"/>
+                <w:lang w:eastAsia="en-IN"/>
+              </w:rPr>
+              <w:t>Predicted (Ham)</w:t>
+            </w:r>
+          </w:p>
+        </w:tc>
+        <w:tc>
+          <w:tcPr>
+            <w:tcW w:w="0" w:type="auto"/>
+            <w:tcBorders>
+              <w:top w:val="single" w:sz="8" w:space="0" w:color="000000"/>
+              <w:left w:val="single" w:sz="8" w:space="0" w:color="000000"/>
+              <w:bottom w:val="single" w:sz="8" w:space="0" w:color="000000"/>
+              <w:right w:val="single" w:sz="8" w:space="0" w:color="000000"/>
+            </w:tcBorders>
+            <w:tcMar>
+              <w:top w:w="100" w:type="dxa"/>
+              <w:left w:w="100" w:type="dxa"/>
+              <w:bottom w:w="100" w:type="dxa"/>
+              <w:right w:w="100" w:type="dxa"/>
+            </w:tcMar>
+            <w:hideMark/>
+          </w:tcPr>
+          <w:p>
+            <w:pPr>
+              <w:spacing w:after="0" w:line="240" w:lineRule="auto"/>
+              <w:rPr>
+                <w:rFonts w:ascii="Times New Roman" w:eastAsia="Times New Roman" w:hAnsi="Times New Roman" w:cs="Times New Roman"/>
+                <w:sz w:val="1"/>
+                <w:szCs w:val="24"/>
+                <w:lang w:eastAsia="en-IN"/>
+              </w:rPr>
+            </w:pPr>
+          </w:p>
+        </w:tc>
+      </w:tr>
+      <w:tr>
+        <w:tc>
+          <w:tcPr>
+            <w:tcW w:w="0" w:type="auto"/>
+            <w:tcBorders>
+              <w:top w:val="single" w:sz="8" w:space="0" w:color="000000"/>
+              <w:left w:val="single" w:sz="8" w:space="0" w:color="000000"/>
+              <w:bottom w:val="single" w:sz="8" w:space="0" w:color="000000"/>
+              <w:right w:val="single" w:sz="8" w:space="0" w:color="000000"/>
+            </w:tcBorders>
+            <w:tcMar>
+              <w:top w:w="100" w:type="dxa"/>
+              <w:left w:w="100" w:type="dxa"/>
+              <w:bottom w:w="100" w:type="dxa"/>
+              <w:right w:w="100" w:type="dxa"/>
+            </w:tcMar>
+            <w:hideMark/>
+          </w:tcPr>
+          <w:p>
+            <w:pPr>
+              <w:spacing w:after="0" w:line="0" w:lineRule="atLeast"/>
+              <w:jc w:val="center"/>
+              <w:rPr>
+                <w:rFonts w:ascii="Times New Roman" w:eastAsia="Times New Roman" w:hAnsi="Times New Roman" w:cs="Times New Roman"/>
+                <w:sz w:val="24"/>
+                <w:szCs w:val="24"/>
+                <w:lang w:eastAsia="en-IN"/>
+              </w:rPr>
+            </w:pPr>
+            <w:r>
+              <w:rPr>
+                <w:rFonts w:ascii="Times New Roman" w:eastAsia="Times New Roman" w:hAnsi="Times New Roman" w:cs="Times New Roman"/>
+                <w:b/>
+                <w:bCs/>
+                <w:color w:val="000000"/>
+                <w:sz w:val="26"/>
+                <w:szCs w:val="26"/>
+                <w:lang w:eastAsia="en-IN"/>
+              </w:rPr>
+              <w:t>Actual (Spam)</w:t>
+            </w:r>
+          </w:p>
+        </w:tc>
+        <w:tc>
+          <w:tcPr>
+            <w:tcW w:w="0" w:type="auto"/>
+            <w:tcBorders>
+              <w:top w:val="single" w:sz="8" w:space="0" w:color="000000"/>
+              <w:left w:val="single" w:sz="8" w:space="0" w:color="000000"/>
+              <w:bottom w:val="single" w:sz="8" w:space="0" w:color="000000"/>
+              <w:right w:val="single" w:sz="8" w:space="0" w:color="000000"/>
+            </w:tcBorders>
+            <w:tcMar>
+              <w:top w:w="100" w:type="dxa"/>
+              <w:left w:w="100" w:type="dxa"/>
+              <w:bottom w:w="100" w:type="dxa"/>
+              <w:right w:w="100" w:type="dxa"/>
+            </w:tcMar>
+            <w:hideMark/>
+          </w:tcPr>
+          <w:p>
+            <w:pPr>
+              <w:spacing w:after="0" w:line="0" w:lineRule="atLeast"/>
+              <w:jc w:val="center"/>
+              <w:rPr>
+                <w:rFonts w:ascii="Times New Roman" w:eastAsia="Times New Roman" w:hAnsi="Times New Roman" w:cs="Times New Roman"/>
+                <w:sz w:val="24"/>
+                <w:szCs w:val="24"/>
+                <w:lang w:eastAsia="en-IN"/>
+              </w:rPr>
+            </w:pPr>
+            <w:r>
+              <w:rPr>
+                <w:rFonts w:ascii="Times New Roman" w:eastAsia="Times New Roman" w:hAnsi="Times New Roman" w:cs="Times New Roman"/>
+                <w:color w:val="000000"/>
+                <w:sz w:val="26"/>
+                <w:szCs w:val="26"/>
+                <w:lang w:eastAsia="en-IN"/>
+              </w:rPr>
+              <w:t>TP=366</w:t>
+            </w:r>
+          </w:p>
+        </w:tc>
+        <w:tc>
+          <w:tcPr>
+            <w:tcW w:w="0" w:type="auto"/>
+            <w:tcBorders>
+              <w:top w:val="single" w:sz="8" w:space="0" w:color="000000"/>
+              <w:left w:val="single" w:sz="8" w:space="0" w:color="000000"/>
+              <w:bottom w:val="single" w:sz="8" w:space="0" w:color="000000"/>
+              <w:right w:val="single" w:sz="8" w:space="0" w:color="000000"/>
+            </w:tcBorders>
+            <w:tcMar>
+              <w:top w:w="100" w:type="dxa"/>
+              <w:left w:w="100" w:type="dxa"/>
+              <w:bottom w:w="100" w:type="dxa"/>
+              <w:right w:w="100" w:type="dxa"/>
+            </w:tcMar>
+            <w:hideMark/>
+          </w:tcPr>
+          <w:p>
+            <w:pPr>
+              <w:spacing w:after="0" w:line="0" w:lineRule="atLeast"/>
+              <w:jc w:val="center"/>
+              <w:rPr>
+                <w:rFonts w:ascii="Times New Roman" w:eastAsia="Times New Roman" w:hAnsi="Times New Roman" w:cs="Times New Roman"/>
+                <w:sz w:val="24"/>
+                <w:szCs w:val="24"/>
+                <w:lang w:eastAsia="en-IN"/>
+              </w:rPr>
+            </w:pPr>
+            <w:r>
+              <w:rPr>
+                <w:rFonts w:ascii="Times New Roman" w:eastAsia="Times New Roman" w:hAnsi="Times New Roman" w:cs="Times New Roman"/>
+                <w:color w:val="000000"/>
+                <w:sz w:val="26"/>
+                <w:szCs w:val="26"/>
+                <w:lang w:eastAsia="en-IN"/>
+              </w:rPr>
+              <w:t>FN=34</w:t>
+            </w:r>
+          </w:p>
+        </w:tc>
+        <w:tc>
+          <w:tcPr>
+            <w:tcW w:w="0" w:type="auto"/>
+            <w:tcBorders>
+              <w:top w:val="single" w:sz="8" w:space="0" w:color="000000"/>
+              <w:left w:val="single" w:sz="8" w:space="0" w:color="000000"/>
+              <w:bottom w:val="single" w:sz="8" w:space="0" w:color="000000"/>
+              <w:right w:val="single" w:sz="8" w:space="0" w:color="000000"/>
+            </w:tcBorders>
+            <w:tcMar>
+              <w:top w:w="100" w:type="dxa"/>
+              <w:left w:w="100" w:type="dxa"/>
+              <w:bottom w:w="100" w:type="dxa"/>
+              <w:right w:w="100" w:type="dxa"/>
+            </w:tcMar>
+            <w:hideMark/>
+          </w:tcPr>
+          <w:p>
+            <w:pPr>
+              <w:spacing w:after="0" w:line="0" w:lineRule="atLeast"/>
+              <w:jc w:val="center"/>
+              <w:rPr>
+                <w:rFonts w:ascii="Times New Roman" w:eastAsia="Times New Roman" w:hAnsi="Times New Roman" w:cs="Times New Roman"/>
+                <w:sz w:val="24"/>
+                <w:szCs w:val="24"/>
+                <w:lang w:eastAsia="en-IN"/>
+              </w:rPr>
+            </w:pPr>
+            <w:r>
+              <w:rPr>
+                <w:rFonts w:ascii="Times New Roman" w:eastAsia="Times New Roman" w:hAnsi="Times New Roman" w:cs="Times New Roman"/>
+                <w:i/>
+                <w:iCs/>
+                <w:color w:val="000000"/>
+                <w:sz w:val="26"/>
+                <w:szCs w:val="26"/>
+                <w:lang w:eastAsia="en-IN"/>
+              </w:rPr>
+              <w:t>400</w:t>
+            </w:r>
+          </w:p>
+        </w:tc>
+      </w:tr>
+      <w:tr>
+        <w:tc>
+          <w:tcPr>
+            <w:tcW w:w="0" w:type="auto"/>
+            <w:tcBorders>
+              <w:top w:val="single" w:sz="8" w:space="0" w:color="000000"/>
+              <w:left w:val="single" w:sz="8" w:space="0" w:color="000000"/>
+              <w:bottom w:val="single" w:sz="8" w:space="0" w:color="000000"/>
+              <w:right w:val="single" w:sz="8" w:space="0" w:color="000000"/>
+            </w:tcBorders>
+            <w:tcMar>
+              <w:top w:w="100" w:type="dxa"/>
+              <w:left w:w="100" w:type="dxa"/>
+              <w:bottom w:w="100" w:type="dxa"/>
+              <w:right w:w="100" w:type="dxa"/>
+            </w:tcMar>
+            <w:hideMark/>
+          </w:tcPr>
+          <w:p>
+            <w:pPr>
+              <w:spacing w:after="0" w:line="0" w:lineRule="atLeast"/>
+              <w:jc w:val="center"/>
+              <w:rPr>
+                <w:rFonts w:ascii="Times New Roman" w:eastAsia="Times New Roman" w:hAnsi="Times New Roman" w:cs="Times New Roman"/>
+                <w:sz w:val="24"/>
+                <w:szCs w:val="24"/>
+                <w:lang w:eastAsia="en-IN"/>
+              </w:rPr>
+            </w:pPr>
+            <w:r>
+              <w:rPr>
+                <w:rFonts w:ascii="Times New Roman" w:eastAsia="Times New Roman" w:hAnsi="Times New Roman" w:cs="Times New Roman"/>
+                <w:b/>
+                <w:bCs/>
+                <w:color w:val="000000"/>
+                <w:sz w:val="26"/>
+                <w:szCs w:val="26"/>
+                <w:lang w:eastAsia="en-IN"/>
+              </w:rPr>
+              <w:t>Actual (Ham)</w:t>
+            </w:r>
+          </w:p>
+        </w:tc>
+        <w:tc>
+          <w:tcPr>
+            <w:tcW w:w="0" w:type="auto"/>
+            <w:tcBorders>
+              <w:top w:val="single" w:sz="8" w:space="0" w:color="000000"/>
+              <w:left w:val="single" w:sz="8" w:space="0" w:color="000000"/>
+              <w:bottom w:val="single" w:sz="8" w:space="0" w:color="000000"/>
+              <w:right w:val="single" w:sz="8" w:space="0" w:color="000000"/>
+            </w:tcBorders>
+            <w:tcMar>
+              <w:top w:w="100" w:type="dxa"/>
+              <w:left w:w="100" w:type="dxa"/>
+              <w:bottom w:w="100" w:type="dxa"/>
+              <w:right w:w="100" w:type="dxa"/>
+            </w:tcMar>
+            <w:hideMark/>
+          </w:tcPr>
+          <w:p>
+            <w:pPr>
+              <w:spacing w:after="0" w:line="0" w:lineRule="atLeast"/>
+              <w:jc w:val="center"/>
+              <w:rPr>
+                <w:rFonts w:ascii="Times New Roman" w:eastAsia="Times New Roman" w:hAnsi="Times New Roman" w:cs="Times New Roman"/>
+                <w:sz w:val="24"/>
+                <w:szCs w:val="24"/>
+                <w:lang w:eastAsia="en-IN"/>
+              </w:rPr>
+            </w:pPr>
+            <w:r>
+              <w:rPr>
+                <w:rFonts w:ascii="Times New Roman" w:eastAsia="Times New Roman" w:hAnsi="Times New Roman" w:cs="Times New Roman"/>
+                <w:color w:val="000000"/>
+                <w:sz w:val="26"/>
+                <w:szCs w:val="26"/>
+                <w:lang w:eastAsia="en-IN"/>
+              </w:rPr>
+              <w:t>FP=5</w:t>
+            </w:r>
+          </w:p>
+        </w:tc>
+        <w:tc>
+          <w:tcPr>
+            <w:tcW w:w="0" w:type="auto"/>
+            <w:tcBorders>
+              <w:top w:val="single" w:sz="8" w:space="0" w:color="000000"/>
+              <w:left w:val="single" w:sz="8" w:space="0" w:color="000000"/>
+              <w:bottom w:val="single" w:sz="8" w:space="0" w:color="000000"/>
+              <w:right w:val="single" w:sz="8" w:space="0" w:color="000000"/>
+            </w:tcBorders>
+            <w:tcMar>
+              <w:top w:w="100" w:type="dxa"/>
+              <w:left w:w="100" w:type="dxa"/>
+              <w:bottom w:w="100" w:type="dxa"/>
+              <w:right w:w="100" w:type="dxa"/>
+            </w:tcMar>
+            <w:hideMark/>
+          </w:tcPr>
+          <w:p>
+            <w:pPr>
+              <w:spacing w:after="0" w:line="0" w:lineRule="atLeast"/>
+              <w:jc w:val="center"/>
+              <w:rPr>
+                <w:rFonts w:ascii="Times New Roman" w:eastAsia="Times New Roman" w:hAnsi="Times New Roman" w:cs="Times New Roman"/>
+                <w:sz w:val="24"/>
+                <w:szCs w:val="24"/>
+                <w:lang w:eastAsia="en-IN"/>
+              </w:rPr>
+            </w:pPr>
+            <w:r>
+              <w:rPr>
+                <w:rFonts w:ascii="Times New Roman" w:eastAsia="Times New Roman" w:hAnsi="Times New Roman" w:cs="Times New Roman"/>
+                <w:color w:val="000000"/>
+                <w:sz w:val="26"/>
+                <w:szCs w:val="26"/>
+                <w:lang w:eastAsia="en-IN"/>
+              </w:rPr>
+              <w:t>TN=395</w:t>
+            </w:r>
+          </w:p>
+        </w:tc>
+        <w:tc>
+          <w:tcPr>
+            <w:tcW w:w="0" w:type="auto"/>
+            <w:tcBorders>
+              <w:top w:val="single" w:sz="8" w:space="0" w:color="000000"/>
+              <w:left w:val="single" w:sz="8" w:space="0" w:color="000000"/>
+              <w:bottom w:val="single" w:sz="8" w:space="0" w:color="000000"/>
+              <w:right w:val="single" w:sz="8" w:space="0" w:color="000000"/>
+            </w:tcBorders>
+            <w:tcMar>
+              <w:top w:w="100" w:type="dxa"/>
+              <w:left w:w="100" w:type="dxa"/>
+              <w:bottom w:w="100" w:type="dxa"/>
+              <w:right w:w="100" w:type="dxa"/>
+            </w:tcMar>
+            <w:hideMark/>
+          </w:tcPr>
+          <w:p>
+            <w:pPr>
+              <w:spacing w:after="0" w:line="0" w:lineRule="atLeast"/>
+              <w:jc w:val="center"/>
+              <w:rPr>
+                <w:rFonts w:ascii="Times New Roman" w:eastAsia="Times New Roman" w:hAnsi="Times New Roman" w:cs="Times New Roman"/>
+                <w:sz w:val="24"/>
+                <w:szCs w:val="24"/>
+                <w:lang w:eastAsia="en-IN"/>
+              </w:rPr>
+            </w:pPr>
+            <w:r>
+              <w:rPr>
+                <w:rFonts w:ascii="Times New Roman" w:eastAsia="Times New Roman" w:hAnsi="Times New Roman" w:cs="Times New Roman"/>
+                <w:i/>
+                <w:iCs/>
+                <w:color w:val="000000"/>
+                <w:sz w:val="26"/>
+                <w:szCs w:val="26"/>
+                <w:lang w:eastAsia="en-IN"/>
+              </w:rPr>
+              <w:t>400</w:t>
+            </w:r>
+          </w:p>
+        </w:tc>
+      </w:tr>
+      <w:tr>
+        <w:tc>
+          <w:tcPr>
+            <w:tcW w:w="0" w:type="auto"/>
+            <w:tcBorders>
+              <w:top w:val="single" w:sz="8" w:space="0" w:color="000000"/>
+              <w:left w:val="single" w:sz="8" w:space="0" w:color="000000"/>
+              <w:bottom w:val="single" w:sz="8" w:space="0" w:color="000000"/>
+              <w:right w:val="single" w:sz="8" w:space="0" w:color="000000"/>
+            </w:tcBorders>
+            <w:tcMar>
+              <w:top w:w="100" w:type="dxa"/>
+              <w:left w:w="100" w:type="dxa"/>
+              <w:bottom w:w="100" w:type="dxa"/>
+              <w:right w:w="100" w:type="dxa"/>
+            </w:tcMar>
+            <w:hideMark/>
+          </w:tcPr>
+          <w:p>
+            <w:pPr>
+              <w:spacing w:after="0" w:line="240" w:lineRule="auto"/>
+              <w:rPr>
+                <w:rFonts w:ascii="Times New Roman" w:eastAsia="Times New Roman" w:hAnsi="Times New Roman" w:cs="Times New Roman"/>
+                <w:sz w:val="1"/>
+                <w:szCs w:val="24"/>
+                <w:lang w:eastAsia="en-IN"/>
+              </w:rPr>
+            </w:pPr>
+          </w:p>
+        </w:tc>
+        <w:tc>
+          <w:tcPr>
+            <w:tcW w:w="0" w:type="auto"/>
+            <w:tcBorders>
+              <w:top w:val="single" w:sz="8" w:space="0" w:color="000000"/>
+              <w:left w:val="single" w:sz="8" w:space="0" w:color="000000"/>
+              <w:bottom w:val="single" w:sz="8" w:space="0" w:color="000000"/>
+              <w:right w:val="single" w:sz="8" w:space="0" w:color="000000"/>
+            </w:tcBorders>
+            <w:tcMar>
+              <w:top w:w="100" w:type="dxa"/>
+              <w:left w:w="100" w:type="dxa"/>
+              <w:bottom w:w="100" w:type="dxa"/>
+              <w:right w:w="100" w:type="dxa"/>
+            </w:tcMar>
+            <w:hideMark/>
+          </w:tcPr>
+          <w:p>
+            <w:pPr>
+              <w:spacing w:after="0" w:line="0" w:lineRule="atLeast"/>
+              <w:jc w:val="center"/>
+              <w:rPr>
+                <w:rFonts w:ascii="Times New Roman" w:eastAsia="Times New Roman" w:hAnsi="Times New Roman" w:cs="Times New Roman"/>
+                <w:sz w:val="24"/>
+                <w:szCs w:val="24"/>
+                <w:lang w:eastAsia="en-IN"/>
+              </w:rPr>
+            </w:pPr>
+            <w:r>
+              <w:rPr>
+                <w:rFonts w:ascii="Times New Roman" w:eastAsia="Times New Roman" w:hAnsi="Times New Roman" w:cs="Times New Roman"/>
+                <w:i/>
+                <w:iCs/>
+                <w:color w:val="000000"/>
+                <w:sz w:val="26"/>
+                <w:szCs w:val="26"/>
+                <w:lang w:eastAsia="en-IN"/>
+              </w:rPr>
+              <w:t>371</w:t>
+            </w:r>
+          </w:p>
+        </w:tc>
+        <w:tc>
+          <w:tcPr>
+            <w:tcW w:w="0" w:type="auto"/>
+            <w:tcBorders>
+              <w:top w:val="single" w:sz="8" w:space="0" w:color="000000"/>
+              <w:left w:val="single" w:sz="8" w:space="0" w:color="000000"/>
+              <w:bottom w:val="single" w:sz="8" w:space="0" w:color="000000"/>
+              <w:right w:val="single" w:sz="8" w:space="0" w:color="000000"/>
+            </w:tcBorders>
+            <w:tcMar>
+              <w:top w:w="100" w:type="dxa"/>
+              <w:left w:w="100" w:type="dxa"/>
+              <w:bottom w:w="100" w:type="dxa"/>
+              <w:right w:w="100" w:type="dxa"/>
+            </w:tcMar>
+            <w:hideMark/>
+          </w:tcPr>
+          <w:p>
+            <w:pPr>
+              <w:spacing w:after="0" w:line="0" w:lineRule="atLeast"/>
+              <w:jc w:val="center"/>
+              <w:rPr>
+                <w:rFonts w:ascii="Times New Roman" w:eastAsia="Times New Roman" w:hAnsi="Times New Roman" w:cs="Times New Roman"/>
+                <w:sz w:val="24"/>
+                <w:szCs w:val="24"/>
+                <w:lang w:eastAsia="en-IN"/>
+              </w:rPr>
+            </w:pPr>
+            <w:r>
+              <w:rPr>
+                <w:rFonts w:ascii="Times New Roman" w:eastAsia="Times New Roman" w:hAnsi="Times New Roman" w:cs="Times New Roman"/>
+                <w:i/>
+                <w:iCs/>
+                <w:color w:val="000000"/>
+                <w:sz w:val="26"/>
+                <w:szCs w:val="26"/>
+                <w:lang w:eastAsia="en-IN"/>
+              </w:rPr>
+              <w:t>429</w:t>
+            </w:r>
+          </w:p>
+        </w:tc>
+        <w:tc>
+          <w:tcPr>
+            <w:tcW w:w="0" w:type="auto"/>
+            <w:tcBorders>
+              <w:top w:val="single" w:sz="8" w:space="0" w:color="000000"/>
+              <w:left w:val="single" w:sz="8" w:space="0" w:color="000000"/>
+              <w:bottom w:val="single" w:sz="8" w:space="0" w:color="000000"/>
+              <w:right w:val="single" w:sz="8" w:space="0" w:color="000000"/>
+            </w:tcBorders>
+            <w:tcMar>
+              <w:top w:w="100" w:type="dxa"/>
+              <w:left w:w="100" w:type="dxa"/>
+              <w:bottom w:w="100" w:type="dxa"/>
+              <w:right w:w="100" w:type="dxa"/>
+            </w:tcMar>
+            <w:hideMark/>
+          </w:tcPr>
+          <w:p>
+            <w:pPr>
+              <w:spacing w:after="0" w:line="240" w:lineRule="auto"/>
+              <w:rPr>
+                <w:rFonts w:ascii="Times New Roman" w:eastAsia="Times New Roman" w:hAnsi="Times New Roman" w:cs="Times New Roman"/>
+                <w:sz w:val="1"/>
+                <w:szCs w:val="24"/>
+                <w:lang w:eastAsia="en-IN"/>
+              </w:rPr>
+            </w:pPr>
+          </w:p>
+        </w:tc>
+      </w:tr>
+    </w:tbl>
+    <w:p>
+      <w:pPr>
+        <w:spacing w:after="0" w:line="240" w:lineRule="auto"/>
+        <w:ind w:left="720"/>
+        <w:textAlignment w:val="baseline"/>
+        <w:rPr>
+          <w:rFonts w:ascii="Times New Roman" w:eastAsia="Times New Roman" w:hAnsi="Times New Roman" w:cs="Times New Roman"/>
+          <w:sz w:val="24"/>
+          <w:szCs w:val="24"/>
+          <w:lang w:eastAsia="en-IN"/>
+        </w:rPr>
+      </w:pPr>
+    </w:p>
+    <w:p>
+      <w:pPr>
+        <w:pStyle w:val="ListParagraph"/>
+        <w:numPr>
+          <w:ilvl w:val="0"/>
+          <w:numId w:val="5"/>
+        </w:numPr>
+        <w:rPr>
+          <w:rFonts w:ascii="Times New Roman" w:eastAsia="Times New Roman" w:hAnsi="Times New Roman" w:cs="Times New Roman"/>
+          <w:sz w:val="24"/>
+          <w:szCs w:val="24"/>
+          <w:lang w:eastAsia="en-IN"/>
+        </w:rPr>
+      </w:pPr>
+      <w:r>
+        <w:rPr>
+          <w:rFonts w:ascii="Times New Roman" w:eastAsia="Times New Roman" w:hAnsi="Times New Roman" w:cs="Times New Roman"/>
+          <w:b/>
+          <w:bCs/>
+          <w:color w:val="000000"/>
+          <w:sz w:val="26"/>
+          <w:szCs w:val="26"/>
+          <w:u w:val="single"/>
+          <w:lang w:eastAsia="en-IN"/>
+        </w:rPr>
+        <w:t>Evaluation Metrics:</w:t>
+      </w:r>
+    </w:p>
+    <w:tbl>
+      <w:tblPr>
+        <w:tblW w:w="9360" w:type="dxa"/>
+        <w:tblCellMar>
+          <w:top w:w="15" w:type="dxa"/>
+          <w:left w:w="15" w:type="dxa"/>
+          <w:bottom w:w="15" w:type="dxa"/>
+          <w:right w:w="15" w:type="dxa"/>
+        </w:tblCellMar>
+        <w:tblLook w:val="04A0" w:firstRow="1" w:lastRow="0" w:firstColumn="1" w:lastColumn="0" w:noHBand="0" w:noVBand="1"/>
+      </w:tblPr>
+      <w:tblGrid>
+        <w:gridCol w:w="6637"/>
+        <w:gridCol w:w="2723"/>
+      </w:tblGrid>
+      <w:tr>
+        <w:tc>
+          <w:tcPr>
+            <w:tcW w:w="0" w:type="auto"/>
+            <w:tcBorders>
+              <w:top w:val="single" w:sz="8" w:space="0" w:color="000000"/>
+              <w:left w:val="single" w:sz="8" w:space="0" w:color="000000"/>
+              <w:bottom w:val="single" w:sz="8" w:space="0" w:color="000000"/>
+              <w:right w:val="single" w:sz="8" w:space="0" w:color="000000"/>
+            </w:tcBorders>
+            <w:tcMar>
+              <w:top w:w="100" w:type="dxa"/>
+              <w:left w:w="100" w:type="dxa"/>
+              <w:bottom w:w="100" w:type="dxa"/>
+              <w:right w:w="100" w:type="dxa"/>
+            </w:tcMar>
+            <w:hideMark/>
+          </w:tcPr>
+          <w:p>
+            <w:pPr>
+              <w:spacing w:after="0" w:line="0" w:lineRule="atLeast"/>
+              <w:jc w:val="center"/>
+              <w:rPr>
+                <w:rFonts w:ascii="Times New Roman" w:eastAsia="Times New Roman" w:hAnsi="Times New Roman" w:cs="Times New Roman"/>
+                <w:sz w:val="24"/>
+                <w:szCs w:val="24"/>
+                <w:lang w:eastAsia="en-IN"/>
+              </w:rPr>
+            </w:pPr>
+            <w:r>
+              <w:rPr>
+                <w:rFonts w:ascii="Times New Roman" w:eastAsia="Times New Roman" w:hAnsi="Times New Roman" w:cs="Times New Roman"/>
+                <w:b/>
+                <w:bCs/>
+                <w:color w:val="000000"/>
+                <w:sz w:val="26"/>
+                <w:szCs w:val="26"/>
+                <w:lang w:eastAsia="en-IN"/>
+              </w:rPr>
+              <w:t>Evaluation Metric</w:t>
+            </w:r>
+          </w:p>
+        </w:tc>
+        <w:tc>
+          <w:tcPr>
+            <w:tcW w:w="0" w:type="auto"/>
+            <w:tcBorders>
+              <w:top w:val="single" w:sz="8" w:space="0" w:color="000000"/>
+              <w:left w:val="single" w:sz="8" w:space="0" w:color="000000"/>
+              <w:bottom w:val="single" w:sz="8" w:space="0" w:color="000000"/>
+              <w:right w:val="single" w:sz="8" w:space="0" w:color="000000"/>
+            </w:tcBorders>
+            <w:tcMar>
+              <w:top w:w="100" w:type="dxa"/>
+              <w:left w:w="100" w:type="dxa"/>
+              <w:bottom w:w="100" w:type="dxa"/>
+              <w:right w:w="100" w:type="dxa"/>
+            </w:tcMar>
+            <w:hideMark/>
+          </w:tcPr>
+          <w:p>
+            <w:pPr>
+              <w:spacing w:after="0" w:line="0" w:lineRule="atLeast"/>
+              <w:jc w:val="center"/>
+              <w:rPr>
+                <w:rFonts w:ascii="Times New Roman" w:eastAsia="Times New Roman" w:hAnsi="Times New Roman" w:cs="Times New Roman"/>
+                <w:sz w:val="24"/>
+                <w:szCs w:val="24"/>
+                <w:lang w:eastAsia="en-IN"/>
+              </w:rPr>
+            </w:pPr>
+            <w:r>
+              <w:rPr>
+                <w:rFonts w:ascii="Times New Roman" w:eastAsia="Times New Roman" w:hAnsi="Times New Roman" w:cs="Times New Roman"/>
+                <w:b/>
+                <w:bCs/>
+                <w:color w:val="000000"/>
+                <w:sz w:val="26"/>
+                <w:szCs w:val="26"/>
+                <w:lang w:eastAsia="en-IN"/>
+              </w:rPr>
+              <w:t>Value</w:t>
+            </w:r>
+          </w:p>
+        </w:tc>
+      </w:tr>
+      <w:tr>
+        <w:tc>
+          <w:tcPr>
+            <w:tcW w:w="0" w:type="auto"/>
+            <w:tcBorders>
+              <w:top w:val="single" w:sz="8" w:space="0" w:color="000000"/>
+              <w:left w:val="single" w:sz="8" w:space="0" w:color="000000"/>
+              <w:bottom w:val="single" w:sz="8" w:space="0" w:color="000000"/>
+              <w:right w:val="single" w:sz="8" w:space="0" w:color="000000"/>
+            </w:tcBorders>
+            <w:tcMar>
+              <w:top w:w="100" w:type="dxa"/>
+              <w:left w:w="100" w:type="dxa"/>
+              <w:bottom w:w="100" w:type="dxa"/>
+              <w:right w:w="100" w:type="dxa"/>
+            </w:tcMar>
+            <w:hideMark/>
+          </w:tcPr>
+          <w:p>
+            <w:pPr>
+              <w:spacing w:after="0" w:line="0" w:lineRule="atLeast"/>
+              <w:jc w:val="center"/>
+              <w:rPr>
+                <w:rFonts w:ascii="Times New Roman" w:eastAsia="Times New Roman" w:hAnsi="Times New Roman" w:cs="Times New Roman"/>
+                <w:sz w:val="24"/>
+                <w:szCs w:val="24"/>
+                <w:lang w:eastAsia="en-IN"/>
+              </w:rPr>
+            </w:pPr>
+            <w:r>
+              <w:rPr>
+                <w:rFonts w:ascii="Times New Roman" w:eastAsia="Times New Roman" w:hAnsi="Times New Roman" w:cs="Times New Roman"/>
+                <w:color w:val="000000"/>
+                <w:sz w:val="26"/>
+                <w:szCs w:val="26"/>
+                <w:lang w:eastAsia="en-IN"/>
+              </w:rPr>
+              <w:t>Accuracy</w:t>
+            </w:r>
+          </w:p>
+        </w:tc>
+        <w:tc>
+          <w:tcPr>
+            <w:tcW w:w="0" w:type="auto"/>
+            <w:tcBorders>
+              <w:top w:val="single" w:sz="8" w:space="0" w:color="000000"/>
+              <w:left w:val="single" w:sz="8" w:space="0" w:color="000000"/>
+              <w:bottom w:val="single" w:sz="8" w:space="0" w:color="000000"/>
+              <w:right w:val="single" w:sz="8" w:space="0" w:color="000000"/>
+            </w:tcBorders>
+            <w:tcMar>
+              <w:top w:w="100" w:type="dxa"/>
+              <w:left w:w="100" w:type="dxa"/>
+              <w:bottom w:w="100" w:type="dxa"/>
+              <w:right w:w="100" w:type="dxa"/>
+            </w:tcMar>
+            <w:hideMark/>
+          </w:tcPr>
+          <w:p>
+            <w:pPr>
+              <w:spacing w:after="0" w:line="0" w:lineRule="atLeast"/>
+              <w:jc w:val="center"/>
+              <w:rPr>
+                <w:rFonts w:ascii="Times New Roman" w:eastAsia="Times New Roman" w:hAnsi="Times New Roman" w:cs="Times New Roman"/>
+                <w:b/>
+                <w:sz w:val="24"/>
+                <w:szCs w:val="24"/>
+                <w:lang w:eastAsia="en-IN"/>
+              </w:rPr>
+            </w:pPr>
+            <w:r>
+              <w:rPr>
+                <w:rFonts w:ascii="Times New Roman" w:eastAsia="Times New Roman" w:hAnsi="Times New Roman" w:cs="Times New Roman"/>
+                <w:b/>
+                <w:color w:val="000000"/>
+                <w:sz w:val="26"/>
+                <w:szCs w:val="26"/>
+                <w:lang w:eastAsia="en-IN"/>
+              </w:rPr>
+              <w:t>95.125</w:t>
+            </w:r>
+          </w:p>
+        </w:tc>
+      </w:tr>
+      <w:tr>
+        <w:tc>
+          <w:tcPr>
+            <w:tcW w:w="0" w:type="auto"/>
+            <w:tcBorders>
+              <w:top w:val="single" w:sz="8" w:space="0" w:color="000000"/>
+              <w:left w:val="single" w:sz="8" w:space="0" w:color="000000"/>
+              <w:bottom w:val="single" w:sz="8" w:space="0" w:color="000000"/>
+              <w:right w:val="single" w:sz="8" w:space="0" w:color="000000"/>
+            </w:tcBorders>
+            <w:tcMar>
+              <w:top w:w="100" w:type="dxa"/>
+              <w:left w:w="100" w:type="dxa"/>
+              <w:bottom w:w="100" w:type="dxa"/>
+              <w:right w:w="100" w:type="dxa"/>
+            </w:tcMar>
+            <w:hideMark/>
+          </w:tcPr>
+          <w:p>
+            <w:pPr>
+              <w:spacing w:after="0" w:line="0" w:lineRule="atLeast"/>
+              <w:jc w:val="center"/>
+              <w:rPr>
+                <w:rFonts w:ascii="Times New Roman" w:eastAsia="Times New Roman" w:hAnsi="Times New Roman" w:cs="Times New Roman"/>
+                <w:sz w:val="24"/>
+                <w:szCs w:val="24"/>
+                <w:lang w:eastAsia="en-IN"/>
+              </w:rPr>
+            </w:pPr>
+            <w:r>
+              <w:rPr>
+                <w:rFonts w:ascii="Times New Roman" w:eastAsia="Times New Roman" w:hAnsi="Times New Roman" w:cs="Times New Roman"/>
+                <w:color w:val="000000"/>
+                <w:sz w:val="26"/>
+                <w:szCs w:val="26"/>
+                <w:lang w:eastAsia="en-IN"/>
+              </w:rPr>
+              <w:t>Precision</w:t>
+            </w:r>
+          </w:p>
+        </w:tc>
+        <w:tc>
+          <w:tcPr>
+            <w:tcW w:w="0" w:type="auto"/>
+            <w:tcBorders>
+              <w:top w:val="single" w:sz="8" w:space="0" w:color="000000"/>
+              <w:left w:val="single" w:sz="8" w:space="0" w:color="000000"/>
+              <w:bottom w:val="single" w:sz="8" w:space="0" w:color="000000"/>
+              <w:right w:val="single" w:sz="8" w:space="0" w:color="000000"/>
+            </w:tcBorders>
+            <w:tcMar>
+              <w:top w:w="100" w:type="dxa"/>
+              <w:left w:w="100" w:type="dxa"/>
+              <w:bottom w:w="100" w:type="dxa"/>
+              <w:right w:w="100" w:type="dxa"/>
+            </w:tcMar>
+            <w:hideMark/>
+          </w:tcPr>
+          <w:p>
+            <w:pPr>
+              <w:spacing w:after="0" w:line="0" w:lineRule="atLeast"/>
+              <w:jc w:val="center"/>
+              <w:rPr>
+                <w:rFonts w:ascii="Times New Roman" w:eastAsia="Times New Roman" w:hAnsi="Times New Roman" w:cs="Times New Roman"/>
+                <w:b/>
+                <w:sz w:val="24"/>
+                <w:szCs w:val="24"/>
+                <w:lang w:eastAsia="en-IN"/>
+              </w:rPr>
+            </w:pPr>
+            <w:r>
+              <w:rPr>
+                <w:rFonts w:ascii="Times New Roman" w:eastAsia="Times New Roman" w:hAnsi="Times New Roman" w:cs="Times New Roman"/>
+                <w:b/>
+                <w:color w:val="000000"/>
+                <w:sz w:val="26"/>
+                <w:szCs w:val="26"/>
+                <w:lang w:eastAsia="en-IN"/>
+              </w:rPr>
+              <w:t>98.652</w:t>
+            </w:r>
+          </w:p>
+        </w:tc>
+      </w:tr>
+      <w:tr>
+        <w:tc>
+          <w:tcPr>
+            <w:tcW w:w="0" w:type="auto"/>
+            <w:tcBorders>
+              <w:top w:val="single" w:sz="8" w:space="0" w:color="000000"/>
+              <w:left w:val="single" w:sz="8" w:space="0" w:color="000000"/>
+              <w:bottom w:val="single" w:sz="8" w:space="0" w:color="000000"/>
+              <w:right w:val="single" w:sz="8" w:space="0" w:color="000000"/>
+            </w:tcBorders>
+            <w:tcMar>
+              <w:top w:w="100" w:type="dxa"/>
+              <w:left w:w="100" w:type="dxa"/>
+              <w:bottom w:w="100" w:type="dxa"/>
+              <w:right w:w="100" w:type="dxa"/>
+            </w:tcMar>
+            <w:hideMark/>
+          </w:tcPr>
+          <w:p>
+            <w:pPr>
+              <w:spacing w:after="0" w:line="0" w:lineRule="atLeast"/>
+              <w:jc w:val="center"/>
+              <w:rPr>
+                <w:rFonts w:ascii="Times New Roman" w:eastAsia="Times New Roman" w:hAnsi="Times New Roman" w:cs="Times New Roman"/>
+                <w:sz w:val="24"/>
+                <w:szCs w:val="24"/>
+                <w:lang w:eastAsia="en-IN"/>
+              </w:rPr>
+            </w:pPr>
+            <w:r>
+              <w:rPr>
+                <w:rFonts w:ascii="Times New Roman" w:eastAsia="Times New Roman" w:hAnsi="Times New Roman" w:cs="Times New Roman"/>
+                <w:color w:val="000000"/>
+                <w:sz w:val="26"/>
+                <w:szCs w:val="26"/>
+                <w:lang w:eastAsia="en-IN"/>
+              </w:rPr>
+              <w:t>Recall</w:t>
+            </w:r>
+          </w:p>
+        </w:tc>
+        <w:tc>
+          <w:tcPr>
+            <w:tcW w:w="0" w:type="auto"/>
+            <w:tcBorders>
+              <w:top w:val="single" w:sz="8" w:space="0" w:color="000000"/>
+              <w:left w:val="single" w:sz="8" w:space="0" w:color="000000"/>
+              <w:bottom w:val="single" w:sz="8" w:space="0" w:color="000000"/>
+              <w:right w:val="single" w:sz="8" w:space="0" w:color="000000"/>
+            </w:tcBorders>
+            <w:tcMar>
+              <w:top w:w="100" w:type="dxa"/>
+              <w:left w:w="100" w:type="dxa"/>
+              <w:bottom w:w="100" w:type="dxa"/>
+              <w:right w:w="100" w:type="dxa"/>
+            </w:tcMar>
+            <w:hideMark/>
+          </w:tcPr>
+          <w:p>
+            <w:pPr>
+              <w:spacing w:after="0" w:line="0" w:lineRule="atLeast"/>
+              <w:jc w:val="center"/>
+              <w:rPr>
+                <w:rFonts w:ascii="Times New Roman" w:eastAsia="Times New Roman" w:hAnsi="Times New Roman" w:cs="Times New Roman"/>
+                <w:b/>
+                <w:sz w:val="24"/>
+                <w:szCs w:val="24"/>
+                <w:lang w:eastAsia="en-IN"/>
+              </w:rPr>
+            </w:pPr>
+            <w:r>
+              <w:rPr>
+                <w:rFonts w:ascii="Times New Roman" w:eastAsia="Times New Roman" w:hAnsi="Times New Roman" w:cs="Times New Roman"/>
+                <w:b/>
+                <w:color w:val="000000"/>
+                <w:sz w:val="26"/>
+                <w:szCs w:val="26"/>
+                <w:lang w:eastAsia="en-IN"/>
+              </w:rPr>
+              <w:t>91.5</w:t>
+            </w:r>
+          </w:p>
+        </w:tc>
+      </w:tr>
+      <w:tr>
+        <w:tc>
+          <w:tcPr>
+            <w:tcW w:w="0" w:type="auto"/>
+            <w:tcBorders>
+              <w:top w:val="single" w:sz="8" w:space="0" w:color="000000"/>
+              <w:left w:val="single" w:sz="8" w:space="0" w:color="000000"/>
+              <w:bottom w:val="single" w:sz="8" w:space="0" w:color="000000"/>
+              <w:right w:val="single" w:sz="8" w:space="0" w:color="000000"/>
+            </w:tcBorders>
+            <w:tcMar>
+              <w:top w:w="100" w:type="dxa"/>
+              <w:left w:w="100" w:type="dxa"/>
+              <w:bottom w:w="100" w:type="dxa"/>
+              <w:right w:w="100" w:type="dxa"/>
+            </w:tcMar>
+            <w:hideMark/>
+          </w:tcPr>
+          <w:p>
+            <w:pPr>
+              <w:spacing w:after="0" w:line="0" w:lineRule="atLeast"/>
+              <w:jc w:val="center"/>
+              <w:rPr>
+                <w:rFonts w:ascii="Times New Roman" w:eastAsia="Times New Roman" w:hAnsi="Times New Roman" w:cs="Times New Roman"/>
+                <w:sz w:val="24"/>
+                <w:szCs w:val="24"/>
+                <w:lang w:eastAsia="en-IN"/>
+              </w:rPr>
+            </w:pPr>
+            <w:r>
+              <w:rPr>
+                <w:rFonts w:ascii="Times New Roman" w:eastAsia="Times New Roman" w:hAnsi="Times New Roman" w:cs="Times New Roman"/>
+                <w:color w:val="000000"/>
+                <w:sz w:val="26"/>
+                <w:szCs w:val="26"/>
+                <w:lang w:eastAsia="en-IN"/>
+              </w:rPr>
+              <w:t>F1-Score</w:t>
+            </w:r>
+          </w:p>
+        </w:tc>
+        <w:tc>
+          <w:tcPr>
+            <w:tcW w:w="0" w:type="auto"/>
+            <w:tcBorders>
+              <w:top w:val="single" w:sz="8" w:space="0" w:color="000000"/>
+              <w:left w:val="single" w:sz="8" w:space="0" w:color="000000"/>
+              <w:bottom w:val="single" w:sz="8" w:space="0" w:color="000000"/>
+              <w:right w:val="single" w:sz="8" w:space="0" w:color="000000"/>
+            </w:tcBorders>
+            <w:tcMar>
+              <w:top w:w="100" w:type="dxa"/>
+              <w:left w:w="100" w:type="dxa"/>
+              <w:bottom w:w="100" w:type="dxa"/>
+              <w:right w:w="100" w:type="dxa"/>
+            </w:tcMar>
+            <w:hideMark/>
+          </w:tcPr>
+          <w:p>
+            <w:pPr>
+              <w:spacing w:after="0" w:line="0" w:lineRule="atLeast"/>
+              <w:jc w:val="center"/>
+              <w:rPr>
+                <w:rFonts w:ascii="Times New Roman" w:eastAsia="Times New Roman" w:hAnsi="Times New Roman" w:cs="Times New Roman"/>
+                <w:b/>
+                <w:sz w:val="24"/>
+                <w:szCs w:val="24"/>
+                <w:lang w:eastAsia="en-IN"/>
+              </w:rPr>
+            </w:pPr>
+            <w:r>
+              <w:rPr>
+                <w:rFonts w:ascii="Times New Roman" w:eastAsia="Times New Roman" w:hAnsi="Times New Roman" w:cs="Times New Roman"/>
+                <w:b/>
+                <w:color w:val="000000"/>
+                <w:sz w:val="26"/>
+                <w:szCs w:val="26"/>
+                <w:lang w:eastAsia="en-IN"/>
+              </w:rPr>
+              <w:t>94.942</w:t>
+            </w:r>
+          </w:p>
+        </w:tc>
+      </w:tr>
+    </w:tbl>
+    <w:p>
+      <w:pPr>
+        <w:spacing w:after="240" w:line="240" w:lineRule="auto"/>
+        <w:rPr>
+          <w:rFonts w:ascii="Times New Roman" w:eastAsia="Times New Roman" w:hAnsi="Times New Roman" w:cs="Times New Roman"/>
+          <w:bCs/>
+          <w:color w:val="000000"/>
+          <w:sz w:val="26"/>
+          <w:szCs w:val="26"/>
+          <w:lang w:eastAsia="en-IN"/>
+        </w:rPr>
+      </w:pPr>
+    </w:p>
+    <w:p>
+      <w:pPr>
+        <w:pStyle w:val="ListParagraph"/>
+        <w:numPr>
+          <w:ilvl w:val="0"/>
+          <w:numId w:val="8"/>
+        </w:numPr>
+        <w:spacing w:after="0" w:line="240" w:lineRule="auto"/>
+        <w:textAlignment w:val="baseline"/>
+        <w:rPr>
+          <w:rFonts w:ascii="Times New Roman" w:eastAsia="Times New Roman" w:hAnsi="Times New Roman" w:cs="Times New Roman"/>
+          <w:b/>
+          <w:bCs/>
+          <w:color w:val="000000"/>
+          <w:sz w:val="26"/>
+          <w:szCs w:val="26"/>
+          <w:lang w:eastAsia="en-IN"/>
+        </w:rPr>
+      </w:pPr>
+      <w:r>
+        <w:rPr>
+          <w:rFonts w:ascii="Times New Roman" w:eastAsia="Times New Roman" w:hAnsi="Times New Roman" w:cs="Times New Roman"/>
+          <w:b/>
+          <w:bCs/>
+          <w:color w:val="000000"/>
+          <w:sz w:val="26"/>
+          <w:szCs w:val="26"/>
+          <w:lang w:eastAsia="en-IN"/>
+        </w:rPr>
+        <w:t>REGEX-2:</w:t>
+      </w:r>
+      <w:r>
+        <w:rPr>
+          <w:rFonts w:ascii="Times New Roman" w:eastAsia="Times New Roman" w:hAnsi="Times New Roman" w:cs="Times New Roman"/>
+          <w:bCs/>
+          <w:color w:val="000000"/>
+          <w:sz w:val="26"/>
+          <w:szCs w:val="26"/>
+          <w:lang w:eastAsia="en-IN"/>
+        </w:rPr>
+        <w:t xml:space="preserve"> </w:t>
+      </w:r>
+      <w:r>
+        <w:rPr>
+          <w:rFonts w:ascii="Times New Roman" w:eastAsia="Times New Roman" w:hAnsi="Times New Roman" w:cs="Times New Roman"/>
+          <w:b/>
+          <w:bCs/>
+          <w:color w:val="000000"/>
+          <w:sz w:val="26"/>
+          <w:szCs w:val="26"/>
+          <w:lang w:eastAsia="en-IN"/>
+        </w:rPr>
+        <w:t>[^a-zA-Z0-9_]</w:t>
+      </w:r>
+      <w:r>
+        <w:rPr>
+          <w:rFonts w:ascii="Times New Roman" w:eastAsia="Times New Roman" w:hAnsi="Times New Roman" w:cs="Times New Roman"/>
+          <w:b/>
+          <w:bCs/>
+          <w:color w:val="000000"/>
+          <w:sz w:val="26"/>
+          <w:szCs w:val="26"/>
+          <w:lang w:eastAsia="en-IN"/>
+        </w:rPr>
+        <w:t xml:space="preserve"> With Bigram Approach:</w:t>
+      </w:r>
+      <w:r>
+        <w:rPr>
+          <w:rFonts w:ascii="Times New Roman" w:eastAsia="Times New Roman" w:hAnsi="Times New Roman" w:cs="Times New Roman"/>
+          <w:b/>
+          <w:bCs/>
+          <w:color w:val="000000"/>
+          <w:sz w:val="26"/>
+          <w:szCs w:val="26"/>
+          <w:lang w:eastAsia="en-IN"/>
+        </w:rPr>
+        <w:t xml:space="preserve"> </w:t>
+      </w:r>
+    </w:p>
+    <w:p>
+      <w:pPr>
+        <w:pStyle w:val="ListParagraph"/>
+        <w:spacing w:after="0" w:line="240" w:lineRule="auto"/>
+        <w:textAlignment w:val="baseline"/>
+        <w:rPr>
+          <w:rFonts w:ascii="Times New Roman" w:eastAsia="Times New Roman" w:hAnsi="Times New Roman" w:cs="Times New Roman"/>
+          <w:bCs/>
+          <w:color w:val="000000"/>
+          <w:sz w:val="26"/>
+          <w:szCs w:val="26"/>
+          <w:lang w:eastAsia="en-IN"/>
+        </w:rPr>
+      </w:pPr>
+      <w:r>
+        <w:rPr>
+          <w:rFonts w:ascii="Times New Roman" w:eastAsia="Times New Roman" w:hAnsi="Times New Roman" w:cs="Times New Roman"/>
+          <w:b/>
+          <w:bCs/>
+          <w:color w:val="000000"/>
+          <w:sz w:val="26"/>
+          <w:szCs w:val="26"/>
+          <w:lang w:eastAsia="en-IN"/>
+        </w:rPr>
+        <w:t xml:space="preserve">*Note: </w:t>
+      </w:r>
+      <w:r>
+        <w:rPr>
+          <w:rFonts w:ascii="Times New Roman" w:eastAsia="Times New Roman" w:hAnsi="Times New Roman" w:cs="Times New Roman"/>
+          <w:bCs/>
+          <w:color w:val="000000"/>
+          <w:sz w:val="26"/>
+          <w:szCs w:val="26"/>
+          <w:lang w:eastAsia="en-IN"/>
+        </w:rPr>
+        <w:t xml:space="preserve">Code for this has not been </w:t>
+      </w:r>
+      <w:proofErr w:type="spellStart"/>
+      <w:r>
+        <w:rPr>
+          <w:rFonts w:ascii="Times New Roman" w:eastAsia="Times New Roman" w:hAnsi="Times New Roman" w:cs="Times New Roman"/>
+          <w:bCs/>
+          <w:color w:val="000000"/>
+          <w:sz w:val="26"/>
+          <w:szCs w:val="26"/>
+          <w:lang w:eastAsia="en-IN"/>
+        </w:rPr>
+        <w:t>commited</w:t>
+      </w:r>
+      <w:proofErr w:type="spellEnd"/>
+      <w:r>
+        <w:rPr>
+          <w:rFonts w:ascii="Times New Roman" w:eastAsia="Times New Roman" w:hAnsi="Times New Roman" w:cs="Times New Roman"/>
+          <w:bCs/>
+          <w:color w:val="000000"/>
+          <w:sz w:val="26"/>
+          <w:szCs w:val="26"/>
+          <w:lang w:eastAsia="en-IN"/>
+        </w:rPr>
+        <w:t xml:space="preserve"> to the master branch and can be seen in a different branch – </w:t>
+      </w:r>
+      <w:r>
+        <w:rPr>
+          <w:rFonts w:ascii="Times New Roman" w:eastAsia="Times New Roman" w:hAnsi="Times New Roman" w:cs="Times New Roman"/>
+          <w:b/>
+          <w:bCs/>
+          <w:color w:val="000000"/>
+          <w:sz w:val="26"/>
+          <w:szCs w:val="26"/>
+          <w:lang w:eastAsia="en-IN"/>
+        </w:rPr>
+        <w:t>‘bigram’</w:t>
+      </w:r>
+      <w:r>
+        <w:rPr>
+          <w:rFonts w:ascii="Times New Roman" w:eastAsia="Times New Roman" w:hAnsi="Times New Roman" w:cs="Times New Roman"/>
+          <w:b/>
+          <w:bCs/>
+          <w:color w:val="000000"/>
+          <w:sz w:val="26"/>
+          <w:szCs w:val="26"/>
+          <w:lang w:eastAsia="en-IN"/>
+        </w:rPr>
+        <w:t xml:space="preserve"> - </w:t>
+      </w:r>
+      <w:hyperlink r:id="rId9" w:history="1">
+        <w:r>
+          <w:rPr>
+            <w:rStyle w:val="Hyperlink"/>
+          </w:rPr>
+          <w:t>https://github.com/apoorvsemwal/IntroToAI-SpamDetector/tree/bigram</w:t>
+        </w:r>
+      </w:hyperlink>
+      <w:r>
+        <w:t>.</w:t>
+      </w:r>
+    </w:p>
+    <w:p>
+      <w:pPr>
+        <w:pStyle w:val="ListParagraph"/>
+        <w:spacing w:after="0" w:line="240" w:lineRule="auto"/>
+        <w:textAlignment w:val="baseline"/>
+        <w:rPr>
+          <w:rFonts w:ascii="Times New Roman" w:eastAsia="Times New Roman" w:hAnsi="Times New Roman" w:cs="Times New Roman"/>
+          <w:b/>
+          <w:bCs/>
+          <w:color w:val="000000"/>
+          <w:sz w:val="26"/>
+          <w:szCs w:val="26"/>
+          <w:lang w:eastAsia="en-IN"/>
+        </w:rPr>
+      </w:pPr>
+    </w:p>
+    <w:p>
+      <w:pPr>
+        <w:pStyle w:val="ListParagraph"/>
+        <w:numPr>
+          <w:ilvl w:val="0"/>
+          <w:numId w:val="5"/>
+        </w:numPr>
+        <w:rPr>
+          <w:rFonts w:ascii="Times New Roman" w:eastAsia="Times New Roman" w:hAnsi="Times New Roman" w:cs="Times New Roman"/>
+          <w:sz w:val="24"/>
+          <w:szCs w:val="24"/>
+          <w:lang w:eastAsia="en-IN"/>
+        </w:rPr>
+      </w:pPr>
+      <w:r>
+        <w:rPr>
+          <w:rFonts w:ascii="Times New Roman" w:eastAsia="Times New Roman" w:hAnsi="Times New Roman" w:cs="Times New Roman"/>
+          <w:b/>
+          <w:bCs/>
+          <w:color w:val="000000"/>
+          <w:sz w:val="26"/>
+          <w:szCs w:val="26"/>
+          <w:u w:val="single"/>
+          <w:lang w:eastAsia="en-IN"/>
+        </w:rPr>
+        <w:t>Evaluation Metrics:</w:t>
+      </w:r>
+    </w:p>
+    <w:tbl>
+      <w:tblPr>
+        <w:tblW w:w="9360" w:type="dxa"/>
+        <w:tblCellMar>
+          <w:top w:w="15" w:type="dxa"/>
+          <w:left w:w="15" w:type="dxa"/>
+          <w:bottom w:w="15" w:type="dxa"/>
+          <w:right w:w="15" w:type="dxa"/>
+        </w:tblCellMar>
+        <w:tblLook w:val="04A0" w:firstRow="1" w:lastRow="0" w:firstColumn="1" w:lastColumn="0" w:noHBand="0" w:noVBand="1"/>
+      </w:tblPr>
+      <w:tblGrid>
+        <w:gridCol w:w="6637"/>
+        <w:gridCol w:w="2723"/>
+      </w:tblGrid>
+      <w:tr>
+        <w:tc>
+          <w:tcPr>
+            <w:tcW w:w="0" w:type="auto"/>
+            <w:tcBorders>
+              <w:top w:val="single" w:sz="8" w:space="0" w:color="000000"/>
+              <w:left w:val="single" w:sz="8" w:space="0" w:color="000000"/>
+              <w:bottom w:val="single" w:sz="8" w:space="0" w:color="000000"/>
+              <w:right w:val="single" w:sz="8" w:space="0" w:color="000000"/>
+            </w:tcBorders>
+            <w:tcMar>
+              <w:top w:w="100" w:type="dxa"/>
+              <w:left w:w="100" w:type="dxa"/>
+              <w:bottom w:w="100" w:type="dxa"/>
+              <w:right w:w="100" w:type="dxa"/>
+            </w:tcMar>
+            <w:hideMark/>
+          </w:tcPr>
+          <w:p>
+            <w:pPr>
+              <w:spacing w:after="0" w:line="0" w:lineRule="atLeast"/>
+              <w:jc w:val="center"/>
+              <w:rPr>
+                <w:rFonts w:ascii="Times New Roman" w:eastAsia="Times New Roman" w:hAnsi="Times New Roman" w:cs="Times New Roman"/>
+                <w:sz w:val="24"/>
+                <w:szCs w:val="24"/>
+                <w:lang w:eastAsia="en-IN"/>
+              </w:rPr>
+            </w:pPr>
+            <w:r>
+              <w:rPr>
+                <w:rFonts w:ascii="Times New Roman" w:eastAsia="Times New Roman" w:hAnsi="Times New Roman" w:cs="Times New Roman"/>
+                <w:b/>
+                <w:bCs/>
+                <w:color w:val="000000"/>
+                <w:sz w:val="26"/>
+                <w:szCs w:val="26"/>
+                <w:lang w:eastAsia="en-IN"/>
+              </w:rPr>
+              <w:t>Evaluation Metric</w:t>
+            </w:r>
+          </w:p>
+        </w:tc>
+        <w:tc>
+          <w:tcPr>
+            <w:tcW w:w="0" w:type="auto"/>
+            <w:tcBorders>
+              <w:top w:val="single" w:sz="8" w:space="0" w:color="000000"/>
+              <w:left w:val="single" w:sz="8" w:space="0" w:color="000000"/>
+              <w:bottom w:val="single" w:sz="8" w:space="0" w:color="000000"/>
+              <w:right w:val="single" w:sz="8" w:space="0" w:color="000000"/>
+            </w:tcBorders>
+            <w:tcMar>
+              <w:top w:w="100" w:type="dxa"/>
+              <w:left w:w="100" w:type="dxa"/>
+              <w:bottom w:w="100" w:type="dxa"/>
+              <w:right w:w="100" w:type="dxa"/>
+            </w:tcMar>
+            <w:hideMark/>
+          </w:tcPr>
+          <w:p>
+            <w:pPr>
+              <w:spacing w:after="0" w:line="0" w:lineRule="atLeast"/>
+              <w:jc w:val="center"/>
+              <w:rPr>
+                <w:rFonts w:ascii="Times New Roman" w:eastAsia="Times New Roman" w:hAnsi="Times New Roman" w:cs="Times New Roman"/>
+                <w:sz w:val="24"/>
+                <w:szCs w:val="24"/>
+                <w:lang w:eastAsia="en-IN"/>
+              </w:rPr>
+            </w:pPr>
+            <w:r>
+              <w:rPr>
+                <w:rFonts w:ascii="Times New Roman" w:eastAsia="Times New Roman" w:hAnsi="Times New Roman" w:cs="Times New Roman"/>
+                <w:b/>
+                <w:bCs/>
+                <w:color w:val="000000"/>
+                <w:sz w:val="26"/>
+                <w:szCs w:val="26"/>
+                <w:lang w:eastAsia="en-IN"/>
+              </w:rPr>
+              <w:t>Value</w:t>
+            </w:r>
+          </w:p>
+        </w:tc>
+      </w:tr>
+      <w:tr>
+        <w:tc>
+          <w:tcPr>
+            <w:tcW w:w="0" w:type="auto"/>
+            <w:tcBorders>
+              <w:top w:val="single" w:sz="8" w:space="0" w:color="000000"/>
+              <w:left w:val="single" w:sz="8" w:space="0" w:color="000000"/>
+              <w:bottom w:val="single" w:sz="8" w:space="0" w:color="000000"/>
+              <w:right w:val="single" w:sz="8" w:space="0" w:color="000000"/>
+            </w:tcBorders>
+            <w:tcMar>
+              <w:top w:w="100" w:type="dxa"/>
+              <w:left w:w="100" w:type="dxa"/>
+              <w:bottom w:w="100" w:type="dxa"/>
+              <w:right w:w="100" w:type="dxa"/>
+            </w:tcMar>
+            <w:hideMark/>
+          </w:tcPr>
+          <w:p>
+            <w:pPr>
+              <w:spacing w:after="0" w:line="0" w:lineRule="atLeast"/>
+              <w:jc w:val="center"/>
+              <w:rPr>
+                <w:rFonts w:ascii="Times New Roman" w:eastAsia="Times New Roman" w:hAnsi="Times New Roman" w:cs="Times New Roman"/>
+                <w:sz w:val="24"/>
+                <w:szCs w:val="24"/>
+                <w:lang w:eastAsia="en-IN"/>
+              </w:rPr>
+            </w:pPr>
+            <w:r>
+              <w:rPr>
+                <w:rFonts w:ascii="Times New Roman" w:eastAsia="Times New Roman" w:hAnsi="Times New Roman" w:cs="Times New Roman"/>
+                <w:color w:val="000000"/>
+                <w:sz w:val="26"/>
+                <w:szCs w:val="26"/>
+                <w:lang w:eastAsia="en-IN"/>
+              </w:rPr>
+              <w:t>Accuracy</w:t>
+            </w:r>
+          </w:p>
+        </w:tc>
+        <w:tc>
+          <w:tcPr>
+            <w:tcW w:w="0" w:type="auto"/>
+            <w:tcBorders>
+              <w:top w:val="single" w:sz="8" w:space="0" w:color="000000"/>
+              <w:left w:val="single" w:sz="8" w:space="0" w:color="000000"/>
+              <w:bottom w:val="single" w:sz="8" w:space="0" w:color="000000"/>
+              <w:right w:val="single" w:sz="8" w:space="0" w:color="000000"/>
+            </w:tcBorders>
+            <w:tcMar>
+              <w:top w:w="100" w:type="dxa"/>
+              <w:left w:w="100" w:type="dxa"/>
+              <w:bottom w:w="100" w:type="dxa"/>
+              <w:right w:w="100" w:type="dxa"/>
+            </w:tcMar>
+            <w:hideMark/>
+          </w:tcPr>
+          <w:p>
+            <w:pPr>
+              <w:spacing w:after="0" w:line="0" w:lineRule="atLeast"/>
+              <w:jc w:val="center"/>
+              <w:rPr>
+                <w:rFonts w:ascii="Times New Roman" w:eastAsia="Times New Roman" w:hAnsi="Times New Roman" w:cs="Times New Roman"/>
+                <w:sz w:val="24"/>
+                <w:szCs w:val="24"/>
+                <w:lang w:eastAsia="en-IN"/>
+              </w:rPr>
+            </w:pPr>
+            <w:r>
+              <w:rPr>
+                <w:rFonts w:ascii="Times New Roman" w:eastAsia="Times New Roman" w:hAnsi="Times New Roman" w:cs="Times New Roman"/>
+                <w:color w:val="000000"/>
+                <w:sz w:val="26"/>
+                <w:szCs w:val="26"/>
+                <w:lang w:eastAsia="en-IN"/>
+              </w:rPr>
+              <w:t>14.375</w:t>
+            </w:r>
+          </w:p>
+        </w:tc>
+      </w:tr>
+      <w:tr>
+        <w:tc>
+          <w:tcPr>
+            <w:tcW w:w="0" w:type="auto"/>
+            <w:tcBorders>
+              <w:top w:val="single" w:sz="8" w:space="0" w:color="000000"/>
+              <w:left w:val="single" w:sz="8" w:space="0" w:color="000000"/>
+              <w:bottom w:val="single" w:sz="8" w:space="0" w:color="000000"/>
+              <w:right w:val="single" w:sz="8" w:space="0" w:color="000000"/>
+            </w:tcBorders>
+            <w:tcMar>
+              <w:top w:w="100" w:type="dxa"/>
+              <w:left w:w="100" w:type="dxa"/>
+              <w:bottom w:w="100" w:type="dxa"/>
+              <w:right w:w="100" w:type="dxa"/>
+            </w:tcMar>
+            <w:hideMark/>
+          </w:tcPr>
+          <w:p>
+            <w:pPr>
+              <w:spacing w:after="0" w:line="0" w:lineRule="atLeast"/>
+              <w:jc w:val="center"/>
+              <w:rPr>
+                <w:rFonts w:ascii="Times New Roman" w:eastAsia="Times New Roman" w:hAnsi="Times New Roman" w:cs="Times New Roman"/>
+                <w:sz w:val="24"/>
+                <w:szCs w:val="24"/>
+                <w:lang w:eastAsia="en-IN"/>
+              </w:rPr>
+            </w:pPr>
+            <w:r>
+              <w:rPr>
+                <w:rFonts w:ascii="Times New Roman" w:eastAsia="Times New Roman" w:hAnsi="Times New Roman" w:cs="Times New Roman"/>
+                <w:color w:val="000000"/>
+                <w:sz w:val="26"/>
+                <w:szCs w:val="26"/>
+                <w:lang w:eastAsia="en-IN"/>
+              </w:rPr>
+              <w:t>Precision</w:t>
+            </w:r>
+          </w:p>
+        </w:tc>
+        <w:tc>
+          <w:tcPr>
+            <w:tcW w:w="0" w:type="auto"/>
+            <w:tcBorders>
+              <w:top w:val="single" w:sz="8" w:space="0" w:color="000000"/>
+              <w:left w:val="single" w:sz="8" w:space="0" w:color="000000"/>
+              <w:bottom w:val="single" w:sz="8" w:space="0" w:color="000000"/>
+              <w:right w:val="single" w:sz="8" w:space="0" w:color="000000"/>
+            </w:tcBorders>
+            <w:tcMar>
+              <w:top w:w="100" w:type="dxa"/>
+              <w:left w:w="100" w:type="dxa"/>
+              <w:bottom w:w="100" w:type="dxa"/>
+              <w:right w:w="100" w:type="dxa"/>
+            </w:tcMar>
+            <w:hideMark/>
+          </w:tcPr>
+          <w:p>
+            <w:pPr>
+              <w:spacing w:after="0" w:line="0" w:lineRule="atLeast"/>
+              <w:jc w:val="center"/>
+              <w:rPr>
+                <w:rFonts w:ascii="Times New Roman" w:eastAsia="Times New Roman" w:hAnsi="Times New Roman" w:cs="Times New Roman"/>
+                <w:sz w:val="24"/>
+                <w:szCs w:val="24"/>
+                <w:lang w:eastAsia="en-IN"/>
+              </w:rPr>
+            </w:pPr>
+            <w:r>
+              <w:rPr>
+                <w:rFonts w:ascii="Times New Roman" w:eastAsia="Times New Roman" w:hAnsi="Times New Roman" w:cs="Times New Roman"/>
+                <w:color w:val="000000"/>
+                <w:sz w:val="26"/>
+                <w:szCs w:val="26"/>
+                <w:lang w:eastAsia="en-IN"/>
+              </w:rPr>
+              <w:t>0</w:t>
+            </w:r>
+          </w:p>
+        </w:tc>
+      </w:tr>
+      <w:tr>
+        <w:tc>
+          <w:tcPr>
+            <w:tcW w:w="0" w:type="auto"/>
+            <w:tcBorders>
+              <w:top w:val="single" w:sz="8" w:space="0" w:color="000000"/>
+              <w:left w:val="single" w:sz="8" w:space="0" w:color="000000"/>
+              <w:bottom w:val="single" w:sz="8" w:space="0" w:color="000000"/>
+              <w:right w:val="single" w:sz="8" w:space="0" w:color="000000"/>
+            </w:tcBorders>
+            <w:tcMar>
+              <w:top w:w="100" w:type="dxa"/>
+              <w:left w:w="100" w:type="dxa"/>
+              <w:bottom w:w="100" w:type="dxa"/>
+              <w:right w:w="100" w:type="dxa"/>
+            </w:tcMar>
+            <w:hideMark/>
+          </w:tcPr>
+          <w:p>
+            <w:pPr>
+              <w:spacing w:after="0" w:line="0" w:lineRule="atLeast"/>
+              <w:jc w:val="center"/>
+              <w:rPr>
+                <w:rFonts w:ascii="Times New Roman" w:eastAsia="Times New Roman" w:hAnsi="Times New Roman" w:cs="Times New Roman"/>
+                <w:sz w:val="24"/>
+                <w:szCs w:val="24"/>
+                <w:lang w:eastAsia="en-IN"/>
+              </w:rPr>
+            </w:pPr>
+            <w:r>
+              <w:rPr>
+                <w:rFonts w:ascii="Times New Roman" w:eastAsia="Times New Roman" w:hAnsi="Times New Roman" w:cs="Times New Roman"/>
+                <w:color w:val="000000"/>
+                <w:sz w:val="26"/>
+                <w:szCs w:val="26"/>
+                <w:lang w:eastAsia="en-IN"/>
+              </w:rPr>
+              <w:t>Recall</w:t>
+            </w:r>
+          </w:p>
+        </w:tc>
+        <w:tc>
+          <w:tcPr>
+            <w:tcW w:w="0" w:type="auto"/>
+            <w:tcBorders>
+              <w:top w:val="single" w:sz="8" w:space="0" w:color="000000"/>
+              <w:left w:val="single" w:sz="8" w:space="0" w:color="000000"/>
+              <w:bottom w:val="single" w:sz="8" w:space="0" w:color="000000"/>
+              <w:right w:val="single" w:sz="8" w:space="0" w:color="000000"/>
+            </w:tcBorders>
+            <w:tcMar>
+              <w:top w:w="100" w:type="dxa"/>
+              <w:left w:w="100" w:type="dxa"/>
+              <w:bottom w:w="100" w:type="dxa"/>
+              <w:right w:w="100" w:type="dxa"/>
+            </w:tcMar>
+            <w:hideMark/>
+          </w:tcPr>
+          <w:p>
+            <w:pPr>
+              <w:spacing w:after="0" w:line="0" w:lineRule="atLeast"/>
+              <w:jc w:val="center"/>
+              <w:rPr>
+                <w:rFonts w:ascii="Times New Roman" w:eastAsia="Times New Roman" w:hAnsi="Times New Roman" w:cs="Times New Roman"/>
+                <w:sz w:val="24"/>
+                <w:szCs w:val="24"/>
+                <w:lang w:eastAsia="en-IN"/>
+              </w:rPr>
+            </w:pPr>
+            <w:r>
+              <w:rPr>
+                <w:rFonts w:ascii="Times New Roman" w:eastAsia="Times New Roman" w:hAnsi="Times New Roman" w:cs="Times New Roman"/>
+                <w:color w:val="000000"/>
+                <w:sz w:val="26"/>
+                <w:szCs w:val="26"/>
+                <w:lang w:eastAsia="en-IN"/>
+              </w:rPr>
+              <w:t>0</w:t>
+            </w:r>
+          </w:p>
+        </w:tc>
+      </w:tr>
+      <w:tr>
+        <w:tc>
+          <w:tcPr>
+            <w:tcW w:w="0" w:type="auto"/>
+            <w:tcBorders>
+              <w:top w:val="single" w:sz="8" w:space="0" w:color="000000"/>
+              <w:left w:val="single" w:sz="8" w:space="0" w:color="000000"/>
+              <w:bottom w:val="single" w:sz="8" w:space="0" w:color="000000"/>
+              <w:right w:val="single" w:sz="8" w:space="0" w:color="000000"/>
+            </w:tcBorders>
+            <w:tcMar>
+              <w:top w:w="100" w:type="dxa"/>
+              <w:left w:w="100" w:type="dxa"/>
+              <w:bottom w:w="100" w:type="dxa"/>
+              <w:right w:w="100" w:type="dxa"/>
+            </w:tcMar>
+            <w:hideMark/>
+          </w:tcPr>
+          <w:p>
+            <w:pPr>
+              <w:spacing w:after="0" w:line="0" w:lineRule="atLeast"/>
+              <w:jc w:val="center"/>
+              <w:rPr>
+                <w:rFonts w:ascii="Times New Roman" w:eastAsia="Times New Roman" w:hAnsi="Times New Roman" w:cs="Times New Roman"/>
+                <w:sz w:val="24"/>
+                <w:szCs w:val="24"/>
+                <w:lang w:eastAsia="en-IN"/>
+              </w:rPr>
+            </w:pPr>
+            <w:r>
+              <w:rPr>
+                <w:rFonts w:ascii="Times New Roman" w:eastAsia="Times New Roman" w:hAnsi="Times New Roman" w:cs="Times New Roman"/>
+                <w:color w:val="000000"/>
+                <w:sz w:val="26"/>
+                <w:szCs w:val="26"/>
+                <w:lang w:eastAsia="en-IN"/>
+              </w:rPr>
+              <w:t>F1-Score</w:t>
+            </w:r>
+          </w:p>
+        </w:tc>
+        <w:tc>
+          <w:tcPr>
+            <w:tcW w:w="0" w:type="auto"/>
+            <w:tcBorders>
+              <w:top w:val="single" w:sz="8" w:space="0" w:color="000000"/>
+              <w:left w:val="single" w:sz="8" w:space="0" w:color="000000"/>
+              <w:bottom w:val="single" w:sz="8" w:space="0" w:color="000000"/>
+              <w:right w:val="single" w:sz="8" w:space="0" w:color="000000"/>
+            </w:tcBorders>
+            <w:tcMar>
+              <w:top w:w="100" w:type="dxa"/>
+              <w:left w:w="100" w:type="dxa"/>
+              <w:bottom w:w="100" w:type="dxa"/>
+              <w:right w:w="100" w:type="dxa"/>
+            </w:tcMar>
+            <w:hideMark/>
+          </w:tcPr>
+          <w:p>
+            <w:pPr>
+              <w:spacing w:after="0" w:line="0" w:lineRule="atLeast"/>
+              <w:jc w:val="center"/>
+              <w:rPr>
+                <w:rFonts w:ascii="Times New Roman" w:eastAsia="Times New Roman" w:hAnsi="Times New Roman" w:cs="Times New Roman"/>
+                <w:sz w:val="24"/>
+                <w:szCs w:val="24"/>
+                <w:lang w:eastAsia="en-IN"/>
+              </w:rPr>
+            </w:pPr>
+            <w:r>
+              <w:rPr>
+                <w:rFonts w:ascii="Times New Roman" w:eastAsia="Times New Roman" w:hAnsi="Times New Roman" w:cs="Times New Roman"/>
+                <w:color w:val="000000"/>
+                <w:sz w:val="26"/>
+                <w:szCs w:val="26"/>
+                <w:lang w:eastAsia="en-IN"/>
+              </w:rPr>
+              <w:t>NA</w:t>
+            </w:r>
+          </w:p>
+        </w:tc>
+      </w:tr>
+    </w:tbl>
+    <w:p>
+      <w:pPr>
+        <w:spacing w:after="240" w:line="240" w:lineRule="auto"/>
+        <w:rPr>
+          <w:rFonts w:ascii="Times New Roman" w:eastAsia="Times New Roman" w:hAnsi="Times New Roman" w:cs="Times New Roman"/>
+          <w:bCs/>
+          <w:color w:val="000000"/>
+          <w:sz w:val="26"/>
+          <w:szCs w:val="26"/>
+          <w:lang w:eastAsia="en-IN"/>
+        </w:rPr>
+      </w:pPr>
+    </w:p>
+    <w:p>
+      <w:pPr>
+        <w:spacing w:after="240" w:line="240" w:lineRule="auto"/>
+        <w:rPr>
+          <w:rFonts w:ascii="Times New Roman" w:eastAsia="Times New Roman" w:hAnsi="Times New Roman" w:cs="Times New Roman"/>
+          <w:bCs/>
+          <w:color w:val="000000"/>
+          <w:sz w:val="26"/>
+          <w:szCs w:val="26"/>
+          <w:lang w:eastAsia="en-IN"/>
+        </w:rPr>
+      </w:pPr>
+      <w:r>
+        <w:rPr>
+          <w:rFonts w:ascii="Times New Roman" w:eastAsia="Times New Roman" w:hAnsi="Times New Roman" w:cs="Times New Roman"/>
+          <w:bCs/>
+          <w:color w:val="000000"/>
+          <w:sz w:val="26"/>
+          <w:szCs w:val="26"/>
+          <w:lang w:eastAsia="en-IN"/>
+        </w:rPr>
+        <w:t xml:space="preserve">We obtained </w:t>
+      </w:r>
+      <w:r>
+        <w:rPr>
+          <w:rFonts w:ascii="Times New Roman" w:eastAsia="Times New Roman" w:hAnsi="Times New Roman" w:cs="Times New Roman"/>
+          <w:b/>
+          <w:bCs/>
+          <w:color w:val="000000"/>
+          <w:sz w:val="26"/>
+          <w:szCs w:val="26"/>
+          <w:lang w:eastAsia="en-IN"/>
+        </w:rPr>
+        <w:t>best</w:t>
+      </w:r>
+      <w:r>
+        <w:rPr>
+          <w:rFonts w:ascii="Times New Roman" w:eastAsia="Times New Roman" w:hAnsi="Times New Roman" w:cs="Times New Roman"/>
+          <w:b/>
+          <w:bCs/>
+          <w:color w:val="000000"/>
+          <w:sz w:val="26"/>
+          <w:szCs w:val="26"/>
+          <w:lang w:eastAsia="en-IN"/>
+        </w:rPr>
+        <w:t xml:space="preserve"> accuracy</w:t>
+      </w:r>
+      <w:r>
+        <w:rPr>
+          <w:rFonts w:ascii="Times New Roman" w:eastAsia="Times New Roman" w:hAnsi="Times New Roman" w:cs="Times New Roman"/>
+          <w:bCs/>
+          <w:color w:val="000000"/>
+          <w:sz w:val="26"/>
+          <w:szCs w:val="26"/>
+          <w:lang w:eastAsia="en-IN"/>
+        </w:rPr>
+        <w:t xml:space="preserve"> </w:t>
+      </w:r>
+      <w:r>
+        <w:rPr>
+          <w:rFonts w:ascii="Times New Roman" w:eastAsia="Times New Roman" w:hAnsi="Times New Roman" w:cs="Times New Roman"/>
+          <w:bCs/>
+          <w:color w:val="000000"/>
+          <w:sz w:val="26"/>
+          <w:szCs w:val="26"/>
+          <w:lang w:eastAsia="en-IN"/>
+        </w:rPr>
+        <w:t>for</w:t>
+      </w:r>
+      <w:r>
+        <w:rPr>
+          <w:rFonts w:ascii="Times New Roman" w:eastAsia="Times New Roman" w:hAnsi="Times New Roman" w:cs="Times New Roman"/>
+          <w:bCs/>
+          <w:color w:val="000000"/>
+          <w:sz w:val="26"/>
+          <w:szCs w:val="26"/>
+          <w:lang w:eastAsia="en-IN"/>
+        </w:rPr>
+        <w:t xml:space="preserve"> </w:t>
+      </w:r>
+      <w:r>
+        <w:rPr>
+          <w:rFonts w:ascii="Times New Roman" w:eastAsia="Times New Roman" w:hAnsi="Times New Roman" w:cs="Times New Roman"/>
+          <w:b/>
+          <w:bCs/>
+          <w:color w:val="000000"/>
+          <w:sz w:val="26"/>
+          <w:szCs w:val="26"/>
+          <w:lang w:eastAsia="en-IN"/>
+        </w:rPr>
+        <w:t>Unigram Approach</w:t>
+      </w:r>
+      <w:r>
+        <w:rPr>
+          <w:rFonts w:ascii="Times New Roman" w:eastAsia="Times New Roman" w:hAnsi="Times New Roman" w:cs="Times New Roman"/>
+          <w:bCs/>
+          <w:color w:val="000000"/>
+          <w:sz w:val="26"/>
+          <w:szCs w:val="26"/>
+          <w:lang w:eastAsia="en-IN"/>
+        </w:rPr>
+        <w:t xml:space="preserve"> with </w:t>
+      </w:r>
+      <w:r>
+        <w:rPr>
+          <w:rFonts w:ascii="Times New Roman" w:eastAsia="Times New Roman" w:hAnsi="Times New Roman" w:cs="Times New Roman"/>
+          <w:b/>
+          <w:bCs/>
+          <w:color w:val="000000"/>
+          <w:sz w:val="26"/>
+          <w:szCs w:val="26"/>
+          <w:lang w:eastAsia="en-IN"/>
+        </w:rPr>
+        <w:t>Regex</w:t>
+      </w:r>
+      <w:r>
+        <w:rPr>
+          <w:rFonts w:ascii="Times New Roman" w:eastAsia="Times New Roman" w:hAnsi="Times New Roman" w:cs="Times New Roman"/>
+          <w:b/>
+          <w:bCs/>
+          <w:color w:val="000000"/>
+          <w:sz w:val="26"/>
+          <w:szCs w:val="26"/>
+          <w:lang w:eastAsia="en-IN"/>
+        </w:rPr>
+        <w:t>-</w:t>
+      </w:r>
+      <w:r>
+        <w:rPr>
+          <w:rFonts w:ascii="Times New Roman" w:eastAsia="Times New Roman" w:hAnsi="Times New Roman" w:cs="Times New Roman"/>
+          <w:b/>
+          <w:bCs/>
+          <w:color w:val="000000"/>
+          <w:sz w:val="26"/>
+          <w:szCs w:val="26"/>
+          <w:lang w:eastAsia="en-IN"/>
+        </w:rPr>
+        <w:t>2</w:t>
+      </w:r>
+      <w:r>
+        <w:rPr>
+          <w:rFonts w:ascii="Times New Roman" w:eastAsia="Times New Roman" w:hAnsi="Times New Roman" w:cs="Times New Roman"/>
+          <w:bCs/>
+          <w:color w:val="000000"/>
+          <w:sz w:val="26"/>
+          <w:szCs w:val="26"/>
+          <w:lang w:eastAsia="en-IN"/>
+        </w:rPr>
+        <w:t xml:space="preserve"> - </w:t>
+      </w:r>
+      <w:r>
+        <w:rPr>
+          <w:rFonts w:ascii="Times New Roman" w:eastAsia="Times New Roman" w:hAnsi="Times New Roman" w:cs="Times New Roman"/>
+          <w:b/>
+          <w:bCs/>
+          <w:color w:val="000000"/>
+          <w:sz w:val="26"/>
+          <w:szCs w:val="26"/>
+          <w:lang w:eastAsia="en-IN"/>
+        </w:rPr>
+        <w:t>[^a-zA-Z0-9_]</w:t>
+      </w:r>
+      <w:r>
+        <w:rPr>
+          <w:rFonts w:ascii="Times New Roman" w:eastAsia="Times New Roman" w:hAnsi="Times New Roman" w:cs="Times New Roman"/>
+          <w:b/>
+          <w:bCs/>
+          <w:color w:val="000000"/>
+          <w:sz w:val="26"/>
+          <w:szCs w:val="26"/>
+          <w:lang w:eastAsia="en-IN"/>
+        </w:rPr>
+        <w:t xml:space="preserve"> - </w:t>
+      </w:r>
+      <w:r>
+        <w:rPr>
+          <w:rFonts w:ascii="Times New Roman" w:eastAsia="Times New Roman" w:hAnsi="Times New Roman" w:cs="Times New Roman"/>
+          <w:b/>
+          <w:color w:val="000000"/>
+          <w:sz w:val="26"/>
+          <w:szCs w:val="26"/>
+          <w:lang w:eastAsia="en-IN"/>
+        </w:rPr>
+        <w:t>95.125</w:t>
+      </w:r>
+      <w:r>
+        <w:rPr>
+          <w:rFonts w:ascii="Times New Roman" w:eastAsia="Times New Roman" w:hAnsi="Times New Roman" w:cs="Times New Roman"/>
+          <w:b/>
+          <w:color w:val="000000"/>
+          <w:sz w:val="26"/>
+          <w:szCs w:val="26"/>
+          <w:lang w:eastAsia="en-IN"/>
+        </w:rPr>
+        <w:t>%</w:t>
+      </w:r>
+    </w:p>
+    <w:p>
+      <w:pPr>
+        <w:spacing w:after="240" w:line="240" w:lineRule="auto"/>
+        <w:rPr>
+          <w:rFonts w:ascii="Times New Roman" w:eastAsia="Times New Roman" w:hAnsi="Times New Roman" w:cs="Times New Roman"/>
+          <w:bCs/>
+          <w:color w:val="000000"/>
+          <w:sz w:val="26"/>
+          <w:szCs w:val="26"/>
+          <w:lang w:eastAsia="en-IN"/>
+        </w:rPr>
+      </w:pPr>
+      <w:r>
+        <w:rPr>
+          <w:rFonts w:ascii="Times New Roman" w:eastAsia="Times New Roman" w:hAnsi="Times New Roman" w:cs="Times New Roman"/>
+          <w:bCs/>
+          <w:color w:val="000000"/>
+          <w:sz w:val="26"/>
+          <w:szCs w:val="26"/>
+          <w:lang w:eastAsia="en-IN"/>
+        </w:rPr>
+        <w:t xml:space="preserve">Overall in general the model was able to show </w:t>
+      </w:r>
+      <w:r>
+        <w:rPr>
+          <w:rFonts w:ascii="Times New Roman" w:eastAsia="Times New Roman" w:hAnsi="Times New Roman" w:cs="Times New Roman"/>
+          <w:bCs/>
+          <w:color w:val="000000"/>
+          <w:sz w:val="26"/>
+          <w:szCs w:val="26"/>
+          <w:lang w:eastAsia="en-IN"/>
+        </w:rPr>
+        <w:t xml:space="preserve">very </w:t>
+      </w:r>
+      <w:r>
+        <w:rPr>
+          <w:rFonts w:ascii="Times New Roman" w:eastAsia="Times New Roman" w:hAnsi="Times New Roman" w:cs="Times New Roman"/>
+          <w:bCs/>
+          <w:color w:val="000000"/>
+          <w:sz w:val="26"/>
+          <w:szCs w:val="26"/>
+          <w:lang w:eastAsia="en-IN"/>
+        </w:rPr>
+        <w:t xml:space="preserve">high Precision </w:t>
+      </w:r>
+      <w:r>
+        <w:rPr>
+          <w:rFonts w:ascii="Times New Roman" w:eastAsia="Times New Roman" w:hAnsi="Times New Roman" w:cs="Times New Roman"/>
+          <w:bCs/>
+          <w:color w:val="000000"/>
+          <w:sz w:val="26"/>
+          <w:szCs w:val="26"/>
+          <w:lang w:eastAsia="en-IN"/>
+        </w:rPr>
+        <w:t xml:space="preserve">signifying that there is </w:t>
+      </w:r>
+      <w:r>
+        <w:rPr>
+          <w:rFonts w:ascii="Times New Roman" w:eastAsia="Times New Roman" w:hAnsi="Times New Roman" w:cs="Times New Roman"/>
+          <w:bCs/>
+          <w:color w:val="000000"/>
+          <w:sz w:val="26"/>
+          <w:szCs w:val="26"/>
+          <w:lang w:eastAsia="en-IN"/>
+        </w:rPr>
+        <w:t xml:space="preserve">very </w:t>
+      </w:r>
+      <w:r>
+        <w:rPr>
+          <w:rFonts w:ascii="Times New Roman" w:eastAsia="Times New Roman" w:hAnsi="Times New Roman" w:cs="Times New Roman"/>
+          <w:bCs/>
+          <w:color w:val="000000"/>
+          <w:sz w:val="26"/>
+          <w:szCs w:val="26"/>
+          <w:lang w:eastAsia="en-IN"/>
+        </w:rPr>
+        <w:t xml:space="preserve">high possibility of a mail being SPAM if our model predicts it to be </w:t>
+      </w:r>
+      <w:r>
+        <w:rPr>
+          <w:rFonts w:ascii="Times New Roman" w:eastAsia="Times New Roman" w:hAnsi="Times New Roman" w:cs="Times New Roman"/>
+          <w:bCs/>
+          <w:color w:val="000000"/>
+          <w:sz w:val="26"/>
+          <w:szCs w:val="26"/>
+          <w:lang w:eastAsia="en-IN"/>
+        </w:rPr>
+        <w:t>a SPAM</w:t>
+      </w:r>
+      <w:r>
+        <w:rPr>
+          <w:rFonts w:ascii="Times New Roman" w:eastAsia="Times New Roman" w:hAnsi="Times New Roman" w:cs="Times New Roman"/>
+          <w:bCs/>
+          <w:color w:val="000000"/>
+          <w:sz w:val="26"/>
+          <w:szCs w:val="26"/>
+          <w:lang w:eastAsia="en-IN"/>
+        </w:rPr>
+        <w:t xml:space="preserve">. </w:t>
+      </w:r>
+      <w:r>
+        <w:rPr>
+          <w:rFonts w:ascii="Times New Roman" w:eastAsia="Times New Roman" w:hAnsi="Times New Roman" w:cs="Times New Roman"/>
+          <w:bCs/>
+          <w:color w:val="000000"/>
+          <w:sz w:val="26"/>
+          <w:szCs w:val="26"/>
+          <w:lang w:eastAsia="en-IN"/>
+        </w:rPr>
+        <w:t xml:space="preserve">This is desirable as we do not want our model to predict SPAM for </w:t>
+      </w:r>
+      <w:r>
+        <w:rPr>
+          <w:rFonts w:ascii="Times New Roman" w:eastAsia="Times New Roman" w:hAnsi="Times New Roman" w:cs="Times New Roman"/>
+          <w:bCs/>
+          <w:color w:val="000000"/>
+          <w:sz w:val="26"/>
+          <w:szCs w:val="26"/>
+          <w:lang w:eastAsia="en-IN"/>
+        </w:rPr>
+        <w:t xml:space="preserve">a </w:t>
+      </w:r>
+      <w:r>
+        <w:rPr>
+          <w:rFonts w:ascii="Times New Roman" w:eastAsia="Times New Roman" w:hAnsi="Times New Roman" w:cs="Times New Roman"/>
+          <w:bCs/>
+          <w:color w:val="000000"/>
+          <w:sz w:val="26"/>
+          <w:szCs w:val="26"/>
+          <w:lang w:eastAsia="en-IN"/>
+        </w:rPr>
+        <w:t>genuine mail.</w:t>
+      </w:r>
+    </w:p>
+    <w:p>
+      <w:pPr>
         <w:spacing w:after="240" w:line="240" w:lineRule="auto"/>
         <w:rPr>
           <w:rFonts w:ascii="Times New Roman" w:eastAsia="Times New Roman" w:hAnsi="Times New Roman" w:cs="Times New Roman"/>
@@ -2539,40 +6068,84 @@
           <w:szCs w:val="26"/>
           <w:lang w:eastAsia="en-IN"/>
         </w:rPr>
-        <w:t xml:space="preserve">Overall in general the model was able to show </w:t>
-      </w:r>
-      <w:r>
-        <w:rPr>
-          <w:rFonts w:ascii="Times New Roman" w:eastAsia="Times New Roman" w:hAnsi="Times New Roman" w:cs="Times New Roman"/>
-          <w:bCs/>
-          <w:color w:val="000000"/>
-          <w:sz w:val="26"/>
-          <w:szCs w:val="26"/>
-          <w:lang w:eastAsia="en-IN"/>
-        </w:rPr>
-        <w:t xml:space="preserve">very </w:t>
-      </w:r>
-      <w:r>
-        <w:rPr>
-          <w:rFonts w:ascii="Times New Roman" w:eastAsia="Times New Roman" w:hAnsi="Times New Roman" w:cs="Times New Roman"/>
-          <w:bCs/>
-          <w:color w:val="000000"/>
-          <w:sz w:val="26"/>
-          <w:szCs w:val="26"/>
-          <w:lang w:eastAsia="en-IN"/>
-        </w:rPr>
-        <w:t xml:space="preserve">high Precision </w:t>
-      </w:r>
-      <w:r>
-        <w:rPr>
-          <w:rFonts w:ascii="Times New Roman" w:eastAsia="Times New Roman" w:hAnsi="Times New Roman" w:cs="Times New Roman"/>
-          <w:bCs/>
-          <w:color w:val="000000"/>
-          <w:sz w:val="26"/>
-          <w:szCs w:val="26"/>
-          <w:lang w:eastAsia="en-IN"/>
-        </w:rPr>
-        <w:t>signifying that there is high possibility of a mail being SPAM if our model predicts it to be one. However a slightly lower Recall signifies that in some 13% of the cases model was actually not able to capture a mail as SPAM and predicted it to be HAM</w:t>
+        <w:t xml:space="preserve">However a slightly lower </w:t>
+      </w:r>
+      <w:r>
+        <w:rPr>
+          <w:rFonts w:ascii="Times New Roman" w:eastAsia="Times New Roman" w:hAnsi="Times New Roman" w:cs="Times New Roman"/>
+          <w:bCs/>
+          <w:color w:val="000000"/>
+          <w:sz w:val="26"/>
+          <w:szCs w:val="26"/>
+          <w:lang w:eastAsia="en-IN"/>
+        </w:rPr>
+        <w:t>Recall signifies that in some 9</w:t>
+      </w:r>
+      <w:r>
+        <w:rPr>
+          <w:rFonts w:ascii="Times New Roman" w:eastAsia="Times New Roman" w:hAnsi="Times New Roman" w:cs="Times New Roman"/>
+          <w:bCs/>
+          <w:color w:val="000000"/>
+          <w:sz w:val="26"/>
+          <w:szCs w:val="26"/>
+          <w:lang w:eastAsia="en-IN"/>
+        </w:rPr>
+        <w:t xml:space="preserve">% of the cases model </w:t>
+      </w:r>
+      <w:r>
+        <w:rPr>
+          <w:rFonts w:ascii="Times New Roman" w:eastAsia="Times New Roman" w:hAnsi="Times New Roman" w:cs="Times New Roman"/>
+          <w:bCs/>
+          <w:color w:val="000000"/>
+          <w:sz w:val="26"/>
+          <w:szCs w:val="26"/>
+          <w:lang w:eastAsia="en-IN"/>
+        </w:rPr>
+        <w:t>might not</w:t>
+      </w:r>
+      <w:r>
+        <w:rPr>
+          <w:rFonts w:ascii="Times New Roman" w:eastAsia="Times New Roman" w:hAnsi="Times New Roman" w:cs="Times New Roman"/>
+          <w:bCs/>
+          <w:color w:val="000000"/>
+          <w:sz w:val="26"/>
+          <w:szCs w:val="26"/>
+          <w:lang w:eastAsia="en-IN"/>
+        </w:rPr>
+        <w:t xml:space="preserve"> </w:t>
+      </w:r>
+      <w:r>
+        <w:rPr>
+          <w:rFonts w:ascii="Times New Roman" w:eastAsia="Times New Roman" w:hAnsi="Times New Roman" w:cs="Times New Roman"/>
+          <w:bCs/>
+          <w:color w:val="000000"/>
+          <w:sz w:val="26"/>
+          <w:szCs w:val="26"/>
+          <w:lang w:eastAsia="en-IN"/>
+        </w:rPr>
+        <w:t>classify</w:t>
+      </w:r>
+      <w:r>
+        <w:rPr>
+          <w:rFonts w:ascii="Times New Roman" w:eastAsia="Times New Roman" w:hAnsi="Times New Roman" w:cs="Times New Roman"/>
+          <w:bCs/>
+          <w:color w:val="000000"/>
+          <w:sz w:val="26"/>
+          <w:szCs w:val="26"/>
+          <w:lang w:eastAsia="en-IN"/>
+        </w:rPr>
+        <w:t xml:space="preserve"> a mail as SPAM</w:t>
+      </w:r>
+      <w:r>
+        <w:rPr>
+          <w:rFonts w:ascii="Times New Roman" w:eastAsia="Times New Roman" w:hAnsi="Times New Roman" w:cs="Times New Roman"/>
+          <w:bCs/>
+          <w:color w:val="000000"/>
+          <w:sz w:val="26"/>
+          <w:szCs w:val="26"/>
+          <w:lang w:eastAsia="en-IN"/>
+        </w:rPr>
+        <w:t xml:space="preserve"> at all while the mail was actually a SPAM</w:t>
       </w:r>
       <w:r>
         <w:rPr>
@@ -2586,22 +6159,56 @@
     </w:p>
     <w:p>
       <w:pPr>
-        <w:spacing w:after="240" w:line="240" w:lineRule="auto"/>
-        <w:rPr>
-          <w:rFonts w:ascii="Times New Roman" w:eastAsia="Times New Roman" w:hAnsi="Times New Roman" w:cs="Times New Roman"/>
-          <w:sz w:val="24"/>
-          <w:szCs w:val="24"/>
+        <w:spacing w:after="0" w:line="240" w:lineRule="auto"/>
+        <w:jc w:val="center"/>
+        <w:rPr>
+          <w:rFonts w:ascii="Times New Roman" w:eastAsia="Times New Roman" w:hAnsi="Times New Roman" w:cs="Times New Roman"/>
+          <w:color w:val="000000"/>
+          <w:sz w:val="36"/>
+          <w:szCs w:val="36"/>
+          <w:u w:val="single"/>
           <w:lang w:eastAsia="en-IN"/>
         </w:rPr>
       </w:pPr>
     </w:p>
     <w:p>
       <w:pPr>
-        <w:spacing w:after="240" w:line="240" w:lineRule="auto"/>
-        <w:rPr>
-          <w:rFonts w:ascii="Times New Roman" w:eastAsia="Times New Roman" w:hAnsi="Times New Roman" w:cs="Times New Roman"/>
-          <w:sz w:val="24"/>
-          <w:szCs w:val="24"/>
+        <w:spacing w:after="0" w:line="240" w:lineRule="auto"/>
+        <w:jc w:val="center"/>
+        <w:rPr>
+          <w:rFonts w:ascii="Times New Roman" w:eastAsia="Times New Roman" w:hAnsi="Times New Roman" w:cs="Times New Roman"/>
+          <w:color w:val="000000"/>
+          <w:sz w:val="36"/>
+          <w:szCs w:val="36"/>
+          <w:u w:val="single"/>
+          <w:lang w:eastAsia="en-IN"/>
+        </w:rPr>
+      </w:pPr>
+    </w:p>
+    <w:p>
+      <w:pPr>
+        <w:spacing w:after="0" w:line="240" w:lineRule="auto"/>
+        <w:jc w:val="center"/>
+        <w:rPr>
+          <w:rFonts w:ascii="Times New Roman" w:eastAsia="Times New Roman" w:hAnsi="Times New Roman" w:cs="Times New Roman"/>
+          <w:color w:val="000000"/>
+          <w:sz w:val="36"/>
+          <w:szCs w:val="36"/>
+          <w:u w:val="single"/>
+          <w:lang w:eastAsia="en-IN"/>
+        </w:rPr>
+      </w:pPr>
+    </w:p>
+    <w:p>
+      <w:pPr>
+        <w:spacing w:after="0" w:line="240" w:lineRule="auto"/>
+        <w:jc w:val="center"/>
+        <w:rPr>
+          <w:rFonts w:ascii="Times New Roman" w:eastAsia="Times New Roman" w:hAnsi="Times New Roman" w:cs="Times New Roman"/>
+          <w:color w:val="000000"/>
+          <w:sz w:val="36"/>
+          <w:szCs w:val="36"/>
+          <w:u w:val="single"/>
           <w:lang w:eastAsia="en-IN"/>
         </w:rPr>
       </w:pPr>
@@ -2659,7 +6266,7 @@
           <w:lang w:eastAsia="en-IN"/>
         </w:rPr>
       </w:pPr>
-      <w:hyperlink r:id="rId7" w:history="1">
+      <w:hyperlink r:id="rId10" w:history="1">
         <w:r>
           <w:rPr>
             <w:rFonts w:ascii="Times New Roman" w:eastAsia="Times New Roman" w:hAnsi="Times New Roman" w:cs="Times New Roman"/>
@@ -2690,7 +6297,7 @@
           <w:lang w:eastAsia="en-IN"/>
         </w:rPr>
       </w:pPr>
-      <w:hyperlink r:id="rId8" w:history="1">
+      <w:hyperlink r:id="rId11" w:history="1">
         <w:r>
           <w:rPr>
             <w:rFonts w:ascii="Times New Roman" w:eastAsia="Times New Roman" w:hAnsi="Times New Roman" w:cs="Times New Roman"/>
@@ -2703,6 +6310,8 @@
           <w:t>https://stackoverflow.com/questions/265960/best-way-to-strip-punctuation-from-a-string</w:t>
         </w:r>
       </w:hyperlink>
+      <w:bookmarkStart w:id="0" w:name="_GoBack"/>
+      <w:bookmarkEnd w:id="0"/>
     </w:p>
     <w:p/>
     <w:p>
@@ -2717,14 +6326,7 @@
           <w:b/>
           <w:u w:val="single"/>
         </w:rPr>
-        <w:t>Ins</w:t>
-      </w:r>
-      <w:r>
-        <w:rPr>
-          <w:b/>
-          <w:u w:val="single"/>
-        </w:rPr>
-        <w:t>tructions to run the project:</w:t>
+        <w:t>Instructions to run the project:</w:t>
       </w:r>
     </w:p>
     <w:p>
@@ -2740,19 +6342,7 @@
         </w:rPr>
       </w:pPr>
       <w:r>
-        <w:t>Download/Clo</w:t>
-      </w:r>
-      <w:r>
-        <w:t>ne the Project Repo to your loca</w:t>
-      </w:r>
-      <w:r>
-        <w:t xml:space="preserve">l machine </w:t>
-      </w:r>
-      <w:r>
-        <w:t>–</w:t>
-      </w:r>
-      <w:r>
-        <w:t xml:space="preserve"> </w:t>
+        <w:t xml:space="preserve">Download/Clone the Project Repo to your local machine – </w:t>
       </w:r>
     </w:p>
     <w:p>
@@ -2762,7 +6352,7 @@
       <w:r>
         <w:t>[IntroToAI-SpamDetector](</w:t>
       </w:r>
-      <w:hyperlink r:id="rId9" w:history="1">
+      <w:hyperlink r:id="rId12" w:history="1">
         <w:r>
           <w:rPr>
             <w:rStyle w:val="Hyperlink"/>
@@ -2786,7 +6376,7 @@
       <w:r>
         <w:t xml:space="preserve"> access it from Google drive – (</w:t>
       </w:r>
-      <w:hyperlink r:id="rId10" w:history="1">
+      <w:hyperlink r:id="rId13" w:history="1">
         <w:r>
           <w:rPr>
             <w:rStyle w:val="Hyperlink"/>
@@ -2915,8 +6505,6 @@
         </w:rPr>
         <w:t>\results'</w:t>
       </w:r>
-      <w:bookmarkStart w:id="0" w:name="_GoBack"/>
-      <w:bookmarkEnd w:id="0"/>
     </w:p>
     <w:sectPr>
       <w:pgSz w:w="11906" w:h="16838"/>
@@ -3276,6 +6864,184 @@
     </w:lvl>
   </w:abstractNum>
   <w:abstractNum w:abstractNumId="3">
+    <w:nsid w:val="41A22483"/>
+    <w:multiLevelType w:val="hybridMultilevel"/>
+    <w:tmpl w:val="3130784C"/>
+    <w:lvl w:ilvl="0" w:tplc="40090015">
+      <w:start w:val="1"/>
+      <w:numFmt w:val="upperLetter"/>
+      <w:lvlText w:val="%1."/>
+      <w:lvlJc w:val="left"/>
+      <w:pPr>
+        <w:ind w:left="720" w:hanging="360"/>
+      </w:pPr>
+      <w:rPr>
+        <w:rFonts w:hint="default"/>
+      </w:rPr>
+    </w:lvl>
+    <w:lvl w:ilvl="1" w:tplc="40090019" w:tentative="1">
+      <w:start w:val="1"/>
+      <w:numFmt w:val="lowerLetter"/>
+      <w:lvlText w:val="%2."/>
+      <w:lvlJc w:val="left"/>
+      <w:pPr>
+        <w:ind w:left="1440" w:hanging="360"/>
+      </w:pPr>
+    </w:lvl>
+    <w:lvl w:ilvl="2" w:tplc="4009001B" w:tentative="1">
+      <w:start w:val="1"/>
+      <w:numFmt w:val="lowerRoman"/>
+      <w:lvlText w:val="%3."/>
+      <w:lvlJc w:val="right"/>
+      <w:pPr>
+        <w:ind w:left="2160" w:hanging="180"/>
+      </w:pPr>
+    </w:lvl>
+    <w:lvl w:ilvl="3" w:tplc="4009000F" w:tentative="1">
+      <w:start w:val="1"/>
+      <w:numFmt w:val="decimal"/>
+      <w:lvlText w:val="%4."/>
+      <w:lvlJc w:val="left"/>
+      <w:pPr>
+        <w:ind w:left="2880" w:hanging="360"/>
+      </w:pPr>
+    </w:lvl>
+    <w:lvl w:ilvl="4" w:tplc="40090019" w:tentative="1">
+      <w:start w:val="1"/>
+      <w:numFmt w:val="lowerLetter"/>
+      <w:lvlText w:val="%5."/>
+      <w:lvlJc w:val="left"/>
+      <w:pPr>
+        <w:ind w:left="3600" w:hanging="360"/>
+      </w:pPr>
+    </w:lvl>
+    <w:lvl w:ilvl="5" w:tplc="4009001B" w:tentative="1">
+      <w:start w:val="1"/>
+      <w:numFmt w:val="lowerRoman"/>
+      <w:lvlText w:val="%6."/>
+      <w:lvlJc w:val="right"/>
+      <w:pPr>
+        <w:ind w:left="4320" w:hanging="180"/>
+      </w:pPr>
+    </w:lvl>
+    <w:lvl w:ilvl="6" w:tplc="4009000F" w:tentative="1">
+      <w:start w:val="1"/>
+      <w:numFmt w:val="decimal"/>
+      <w:lvlText w:val="%7."/>
+      <w:lvlJc w:val="left"/>
+      <w:pPr>
+        <w:ind w:left="5040" w:hanging="360"/>
+      </w:pPr>
+    </w:lvl>
+    <w:lvl w:ilvl="7" w:tplc="40090019" w:tentative="1">
+      <w:start w:val="1"/>
+      <w:numFmt w:val="lowerLetter"/>
+      <w:lvlText w:val="%8."/>
+      <w:lvlJc w:val="left"/>
+      <w:pPr>
+        <w:ind w:left="5760" w:hanging="360"/>
+      </w:pPr>
+    </w:lvl>
+    <w:lvl w:ilvl="8" w:tplc="4009001B" w:tentative="1">
+      <w:start w:val="1"/>
+      <w:numFmt w:val="lowerRoman"/>
+      <w:lvlText w:val="%9."/>
+      <w:lvlJc w:val="right"/>
+      <w:pPr>
+        <w:ind w:left="6480" w:hanging="180"/>
+      </w:pPr>
+    </w:lvl>
+  </w:abstractNum>
+  <w:abstractNum w:abstractNumId="4">
+    <w:nsid w:val="420338AD"/>
+    <w:multiLevelType w:val="hybridMultilevel"/>
+    <w:tmpl w:val="B1326150"/>
+    <w:lvl w:ilvl="0" w:tplc="4009000F">
+      <w:start w:val="1"/>
+      <w:numFmt w:val="decimal"/>
+      <w:lvlText w:val="%1."/>
+      <w:lvlJc w:val="left"/>
+      <w:pPr>
+        <w:ind w:left="720" w:hanging="360"/>
+      </w:pPr>
+      <w:rPr>
+        <w:rFonts w:hint="default"/>
+      </w:rPr>
+    </w:lvl>
+    <w:lvl w:ilvl="1" w:tplc="40090019" w:tentative="1">
+      <w:start w:val="1"/>
+      <w:numFmt w:val="lowerLetter"/>
+      <w:lvlText w:val="%2."/>
+      <w:lvlJc w:val="left"/>
+      <w:pPr>
+        <w:ind w:left="1440" w:hanging="360"/>
+      </w:pPr>
+    </w:lvl>
+    <w:lvl w:ilvl="2" w:tplc="4009001B" w:tentative="1">
+      <w:start w:val="1"/>
+      <w:numFmt w:val="lowerRoman"/>
+      <w:lvlText w:val="%3."/>
+      <w:lvlJc w:val="right"/>
+      <w:pPr>
+        <w:ind w:left="2160" w:hanging="180"/>
+      </w:pPr>
+    </w:lvl>
+    <w:lvl w:ilvl="3" w:tplc="4009000F" w:tentative="1">
+      <w:start w:val="1"/>
+      <w:numFmt w:val="decimal"/>
+      <w:lvlText w:val="%4."/>
+      <w:lvlJc w:val="left"/>
+      <w:pPr>
+        <w:ind w:left="2880" w:hanging="360"/>
+      </w:pPr>
+    </w:lvl>
+    <w:lvl w:ilvl="4" w:tplc="40090019" w:tentative="1">
+      <w:start w:val="1"/>
+      <w:numFmt w:val="lowerLetter"/>
+      <w:lvlText w:val="%5."/>
+      <w:lvlJc w:val="left"/>
+      <w:pPr>
+        <w:ind w:left="3600" w:hanging="360"/>
+      </w:pPr>
+    </w:lvl>
+    <w:lvl w:ilvl="5" w:tplc="4009001B" w:tentative="1">
+      <w:start w:val="1"/>
+      <w:numFmt w:val="lowerRoman"/>
+      <w:lvlText w:val="%6."/>
+      <w:lvlJc w:val="right"/>
+      <w:pPr>
+        <w:ind w:left="4320" w:hanging="180"/>
+      </w:pPr>
+    </w:lvl>
+    <w:lvl w:ilvl="6" w:tplc="4009000F" w:tentative="1">
+      <w:start w:val="1"/>
+      <w:numFmt w:val="decimal"/>
+      <w:lvlText w:val="%7."/>
+      <w:lvlJc w:val="left"/>
+      <w:pPr>
+        <w:ind w:left="5040" w:hanging="360"/>
+      </w:pPr>
+    </w:lvl>
+    <w:lvl w:ilvl="7" w:tplc="40090019" w:tentative="1">
+      <w:start w:val="1"/>
+      <w:numFmt w:val="lowerLetter"/>
+      <w:lvlText w:val="%8."/>
+      <w:lvlJc w:val="left"/>
+      <w:pPr>
+        <w:ind w:left="5760" w:hanging="360"/>
+      </w:pPr>
+    </w:lvl>
+    <w:lvl w:ilvl="8" w:tplc="4009001B" w:tentative="1">
+      <w:start w:val="1"/>
+      <w:numFmt w:val="lowerRoman"/>
+      <w:lvlText w:val="%9."/>
+      <w:lvlJc w:val="right"/>
+      <w:pPr>
+        <w:ind w:left="6480" w:hanging="180"/>
+      </w:pPr>
+    </w:lvl>
+  </w:abstractNum>
+  <w:abstractNum w:abstractNumId="5">
     <w:nsid w:val="49B03396"/>
     <w:multiLevelType w:val="multilevel"/>
     <w:tmpl w:val="9CB0A7B0"/>
@@ -3388,7 +7154,120 @@
       </w:pPr>
     </w:lvl>
   </w:abstractNum>
-  <w:abstractNum w:abstractNumId="4">
+  <w:abstractNum w:abstractNumId="6">
+    <w:nsid w:val="5BAF1E1D"/>
+    <w:multiLevelType w:val="hybridMultilevel"/>
+    <w:tmpl w:val="67F6ADEA"/>
+    <w:lvl w:ilvl="0" w:tplc="4009000B">
+      <w:start w:val="1"/>
+      <w:numFmt w:val="bullet"/>
+      <w:lvlText w:val=""/>
+      <w:lvlJc w:val="left"/>
+      <w:pPr>
+        <w:ind w:left="720" w:hanging="360"/>
+      </w:pPr>
+      <w:rPr>
+        <w:rFonts w:ascii="Wingdings" w:hAnsi="Wingdings" w:hint="default"/>
+      </w:rPr>
+    </w:lvl>
+    <w:lvl w:ilvl="1" w:tplc="40090003" w:tentative="1">
+      <w:start w:val="1"/>
+      <w:numFmt w:val="bullet"/>
+      <w:lvlText w:val="o"/>
+      <w:lvlJc w:val="left"/>
+      <w:pPr>
+        <w:ind w:left="1440" w:hanging="360"/>
+      </w:pPr>
+      <w:rPr>
+        <w:rFonts w:ascii="Courier New" w:hAnsi="Courier New" w:cs="Courier New" w:hint="default"/>
+      </w:rPr>
+    </w:lvl>
+    <w:lvl w:ilvl="2" w:tplc="40090005" w:tentative="1">
+      <w:start w:val="1"/>
+      <w:numFmt w:val="bullet"/>
+      <w:lvlText w:val=""/>
+      <w:lvlJc w:val="left"/>
+      <w:pPr>
+        <w:ind w:left="2160" w:hanging="360"/>
+      </w:pPr>
+      <w:rPr>
+        <w:rFonts w:ascii="Wingdings" w:hAnsi="Wingdings" w:hint="default"/>
+      </w:rPr>
+    </w:lvl>
+    <w:lvl w:ilvl="3" w:tplc="40090001" w:tentative="1">
+      <w:start w:val="1"/>
+      <w:numFmt w:val="bullet"/>
+      <w:lvlText w:val=""/>
+      <w:lvlJc w:val="left"/>
+      <w:pPr>
+        <w:ind w:left="2880" w:hanging="360"/>
+      </w:pPr>
+      <w:rPr>
+        <w:rFonts w:ascii="Symbol" w:hAnsi="Symbol" w:hint="default"/>
+      </w:rPr>
+    </w:lvl>
+    <w:lvl w:ilvl="4" w:tplc="40090003" w:tentative="1">
+      <w:start w:val="1"/>
+      <w:numFmt w:val="bullet"/>
+      <w:lvlText w:val="o"/>
+      <w:lvlJc w:val="left"/>
+      <w:pPr>
+        <w:ind w:left="3600" w:hanging="360"/>
+      </w:pPr>
+      <w:rPr>
+        <w:rFonts w:ascii="Courier New" w:hAnsi="Courier New" w:cs="Courier New" w:hint="default"/>
+      </w:rPr>
+    </w:lvl>
+    <w:lvl w:ilvl="5" w:tplc="40090005" w:tentative="1">
+      <w:start w:val="1"/>
+      <w:numFmt w:val="bullet"/>
+      <w:lvlText w:val=""/>
+      <w:lvlJc w:val="left"/>
+      <w:pPr>
+        <w:ind w:left="4320" w:hanging="360"/>
+      </w:pPr>
+      <w:rPr>
+        <w:rFonts w:ascii="Wingdings" w:hAnsi="Wingdings" w:hint="default"/>
+      </w:rPr>
+    </w:lvl>
+    <w:lvl w:ilvl="6" w:tplc="40090001" w:tentative="1">
+      <w:start w:val="1"/>
+      <w:numFmt w:val="bullet"/>
+      <w:lvlText w:val=""/>
+      <w:lvlJc w:val="left"/>
+      <w:pPr>
+        <w:ind w:left="5040" w:hanging="360"/>
+      </w:pPr>
+      <w:rPr>
+        <w:rFonts w:ascii="Symbol" w:hAnsi="Symbol" w:hint="default"/>
+      </w:rPr>
+    </w:lvl>
+    <w:lvl w:ilvl="7" w:tplc="40090003" w:tentative="1">
+      <w:start w:val="1"/>
+      <w:numFmt w:val="bullet"/>
+      <w:lvlText w:val="o"/>
+      <w:lvlJc w:val="left"/>
+      <w:pPr>
+        <w:ind w:left="5760" w:hanging="360"/>
+      </w:pPr>
+      <w:rPr>
+        <w:rFonts w:ascii="Courier New" w:hAnsi="Courier New" w:cs="Courier New" w:hint="default"/>
+      </w:rPr>
+    </w:lvl>
+    <w:lvl w:ilvl="8" w:tplc="40090005" w:tentative="1">
+      <w:start w:val="1"/>
+      <w:numFmt w:val="bullet"/>
+      <w:lvlText w:val=""/>
+      <w:lvlJc w:val="left"/>
+      <w:pPr>
+        <w:ind w:left="6480" w:hanging="360"/>
+      </w:pPr>
+      <w:rPr>
+        <w:rFonts w:ascii="Wingdings" w:hAnsi="Wingdings" w:hint="default"/>
+      </w:rPr>
+    </w:lvl>
+  </w:abstractNum>
+  <w:abstractNum w:abstractNumId="7">
     <w:nsid w:val="7AC47CFC"/>
     <w:multiLevelType w:val="hybridMultilevel"/>
     <w:tmpl w:val="FDA411D2"/>
@@ -3515,13 +7394,22 @@
     <w:abstractNumId w:val="1"/>
   </w:num>
   <w:num w:numId="3">
-    <w:abstractNumId w:val="3"/>
+    <w:abstractNumId w:val="5"/>
   </w:num>
   <w:num w:numId="4">
-    <w:abstractNumId w:val="4"/>
+    <w:abstractNumId w:val="7"/>
   </w:num>
   <w:num w:numId="5">
     <w:abstractNumId w:val="2"/>
+  </w:num>
+  <w:num w:numId="6">
+    <w:abstractNumId w:val="4"/>
+  </w:num>
+  <w:num w:numId="7">
+    <w:abstractNumId w:val="3"/>
+  </w:num>
+  <w:num w:numId="8">
+    <w:abstractNumId w:val="6"/>
   </w:num>
 </w:numbering>
 </file>

</xml_diff>

<commit_message>
Report updated for Stop_Words removal
</commit_message>
<xml_diff>
--- a/report/COMP 6721 Project Assignment - 2 Report.docx
+++ b/report/COMP 6721 Project Assignment - 2 Report.docx
@@ -1832,55 +1832,7 @@
           <w:szCs w:val="26"/>
           <w:lang w:eastAsia="en-IN"/>
         </w:rPr>
-        <w:t xml:space="preserve"> </w:t>
-      </w:r>
-      <w:r>
-        <w:rPr>
-          <w:rFonts w:ascii="Times New Roman" w:eastAsia="Times New Roman" w:hAnsi="Times New Roman" w:cs="Times New Roman"/>
-          <w:b/>
-          <w:bCs/>
-          <w:color w:val="000000"/>
-          <w:sz w:val="26"/>
-          <w:szCs w:val="26"/>
-          <w:lang w:eastAsia="en-IN"/>
-        </w:rPr>
-        <w:t>i.e. split at every</w:t>
-      </w:r>
-      <w:r>
-        <w:rPr>
-          <w:rFonts w:ascii="Times New Roman" w:eastAsia="Times New Roman" w:hAnsi="Times New Roman" w:cs="Times New Roman"/>
-          <w:b/>
-          <w:bCs/>
-          <w:color w:val="000000"/>
-          <w:sz w:val="26"/>
-          <w:szCs w:val="26"/>
-          <w:lang w:eastAsia="en-IN"/>
-        </w:rPr>
-        <w:t xml:space="preserve"> non-alphanumeric</w:t>
-      </w:r>
-      <w:r>
-        <w:rPr>
-          <w:rFonts w:ascii="Times New Roman" w:eastAsia="Times New Roman" w:hAnsi="Times New Roman" w:cs="Times New Roman"/>
-          <w:b/>
-          <w:bCs/>
-          <w:color w:val="000000"/>
-          <w:sz w:val="26"/>
-          <w:szCs w:val="26"/>
-          <w:lang w:eastAsia="en-IN"/>
-        </w:rPr>
-        <w:t xml:space="preserve"> character</w:t>
-      </w:r>
-      <w:r>
-        <w:rPr>
-          <w:rFonts w:ascii="Times New Roman" w:eastAsia="Times New Roman" w:hAnsi="Times New Roman" w:cs="Times New Roman"/>
-          <w:b/>
-          <w:bCs/>
-          <w:color w:val="000000"/>
-          <w:sz w:val="26"/>
-          <w:szCs w:val="26"/>
-          <w:lang w:eastAsia="en-IN"/>
-        </w:rPr>
-        <w:t xml:space="preserve"> (except underscore). </w:t>
+        <w:t xml:space="preserve"> i.e. split at every non-alphanumeric character (except underscore). </w:t>
       </w:r>
       <w:r>
         <w:rPr>
@@ -2122,19 +2074,7 @@
           <w:szCs w:val="26"/>
           <w:lang w:eastAsia="en-IN"/>
         </w:rPr>
-        <w:t xml:space="preserve"> </w:t>
-      </w:r>
-      <w:r>
-        <w:rPr>
-          <w:rFonts w:ascii="Times New Roman" w:eastAsia="Times New Roman" w:hAnsi="Times New Roman" w:cs="Times New Roman"/>
-          <w:b/>
-          <w:bCs/>
-          <w:color w:val="000000"/>
-          <w:sz w:val="26"/>
-          <w:szCs w:val="26"/>
-          <w:lang w:eastAsia="en-IN"/>
-        </w:rPr>
-        <w:t>Unique Words</w:t>
+        <w:t xml:space="preserve"> Unique Words</w:t>
       </w:r>
     </w:p>
     <w:p>
@@ -3642,19 +3582,7 @@
           <w:szCs w:val="26"/>
           <w:lang w:eastAsia="en-IN"/>
         </w:rPr>
-        <w:t>REGEX-2</w:t>
-      </w:r>
-      <w:r>
-        <w:rPr>
-          <w:rFonts w:ascii="Times New Roman" w:eastAsia="Times New Roman" w:hAnsi="Times New Roman" w:cs="Times New Roman"/>
-          <w:b/>
-          <w:bCs/>
-          <w:color w:val="000000"/>
-          <w:sz w:val="26"/>
-          <w:szCs w:val="26"/>
-          <w:lang w:eastAsia="en-IN"/>
-        </w:rPr>
-        <w:t>:</w:t>
+        <w:t>REGEX-2:</w:t>
       </w:r>
       <w:r>
         <w:rPr>
@@ -5723,7 +5651,7 @@
         <w:spacing w:after="240" w:line="240" w:lineRule="auto"/>
         <w:rPr>
           <w:rFonts w:ascii="Times New Roman" w:eastAsia="Times New Roman" w:hAnsi="Times New Roman" w:cs="Times New Roman"/>
-          <w:bCs/>
+          <w:b/>
           <w:color w:val="000000"/>
           <w:sz w:val="26"/>
           <w:szCs w:val="26"/>
@@ -5901,18 +5829,7 @@
           <w:szCs w:val="26"/>
           <w:lang w:eastAsia="en-IN"/>
         </w:rPr>
-        <w:t>95.125</w:t>
-      </w:r>
-      <w:r>
-        <w:rPr>
-          <w:rFonts w:ascii="Times New Roman" w:eastAsia="Times New Roman" w:hAnsi="Times New Roman" w:cs="Times New Roman"/>
-          <w:b/>
-          <w:color w:val="000000"/>
-          <w:sz w:val="26"/>
-          <w:szCs w:val="26"/>
-          <w:lang w:eastAsia="en-IN"/>
-        </w:rPr>
-        <w:t>%</w:t>
+        <w:t>95.125%</w:t>
       </w:r>
     </w:p>
     <w:p>
@@ -5920,140 +5837,259 @@
         <w:spacing w:after="240" w:line="240" w:lineRule="auto"/>
         <w:rPr>
           <w:rFonts w:ascii="Times New Roman" w:eastAsia="Times New Roman" w:hAnsi="Times New Roman" w:cs="Times New Roman"/>
-          <w:bCs/>
-          <w:color w:val="000000"/>
-          <w:sz w:val="26"/>
-          <w:szCs w:val="26"/>
-          <w:lang w:eastAsia="en-IN"/>
-        </w:rPr>
-      </w:pPr>
-      <w:r>
-        <w:rPr>
-          <w:rFonts w:ascii="Times New Roman" w:eastAsia="Times New Roman" w:hAnsi="Times New Roman" w:cs="Times New Roman"/>
-          <w:bCs/>
-          <w:color w:val="000000"/>
-          <w:sz w:val="26"/>
-          <w:szCs w:val="26"/>
-          <w:lang w:eastAsia="en-IN"/>
-        </w:rPr>
-        <w:t xml:space="preserve">Overall in general the model was able to show </w:t>
-      </w:r>
-      <w:r>
-        <w:rPr>
-          <w:rFonts w:ascii="Times New Roman" w:eastAsia="Times New Roman" w:hAnsi="Times New Roman" w:cs="Times New Roman"/>
-          <w:bCs/>
-          <w:color w:val="000000"/>
-          <w:sz w:val="26"/>
-          <w:szCs w:val="26"/>
-          <w:lang w:eastAsia="en-IN"/>
-        </w:rPr>
-        <w:t xml:space="preserve">very </w:t>
-      </w:r>
-      <w:r>
-        <w:rPr>
-          <w:rFonts w:ascii="Times New Roman" w:eastAsia="Times New Roman" w:hAnsi="Times New Roman" w:cs="Times New Roman"/>
-          <w:bCs/>
-          <w:color w:val="000000"/>
-          <w:sz w:val="26"/>
-          <w:szCs w:val="26"/>
-          <w:lang w:eastAsia="en-IN"/>
-        </w:rPr>
-        <w:t xml:space="preserve">high Precision </w:t>
-      </w:r>
-      <w:r>
-        <w:rPr>
-          <w:rFonts w:ascii="Times New Roman" w:eastAsia="Times New Roman" w:hAnsi="Times New Roman" w:cs="Times New Roman"/>
-          <w:bCs/>
-          <w:color w:val="000000"/>
-          <w:sz w:val="26"/>
-          <w:szCs w:val="26"/>
-          <w:lang w:eastAsia="en-IN"/>
-        </w:rPr>
-        <w:t xml:space="preserve">signifying that there is </w:t>
-      </w:r>
-      <w:r>
-        <w:rPr>
-          <w:rFonts w:ascii="Times New Roman" w:eastAsia="Times New Roman" w:hAnsi="Times New Roman" w:cs="Times New Roman"/>
-          <w:bCs/>
-          <w:color w:val="000000"/>
-          <w:sz w:val="26"/>
-          <w:szCs w:val="26"/>
-          <w:lang w:eastAsia="en-IN"/>
-        </w:rPr>
-        <w:t xml:space="preserve">very </w:t>
-      </w:r>
-      <w:r>
-        <w:rPr>
-          <w:rFonts w:ascii="Times New Roman" w:eastAsia="Times New Roman" w:hAnsi="Times New Roman" w:cs="Times New Roman"/>
-          <w:bCs/>
-          <w:color w:val="000000"/>
-          <w:sz w:val="26"/>
-          <w:szCs w:val="26"/>
-          <w:lang w:eastAsia="en-IN"/>
-        </w:rPr>
-        <w:t xml:space="preserve">high possibility of a mail being SPAM if our model predicts it to be </w:t>
-      </w:r>
-      <w:r>
-        <w:rPr>
-          <w:rFonts w:ascii="Times New Roman" w:eastAsia="Times New Roman" w:hAnsi="Times New Roman" w:cs="Times New Roman"/>
-          <w:bCs/>
-          <w:color w:val="000000"/>
-          <w:sz w:val="26"/>
-          <w:szCs w:val="26"/>
-          <w:lang w:eastAsia="en-IN"/>
-        </w:rPr>
-        <w:t>a SPAM</w:t>
-      </w:r>
-      <w:r>
-        <w:rPr>
-          <w:rFonts w:ascii="Times New Roman" w:eastAsia="Times New Roman" w:hAnsi="Times New Roman" w:cs="Times New Roman"/>
-          <w:bCs/>
-          <w:color w:val="000000"/>
-          <w:sz w:val="26"/>
-          <w:szCs w:val="26"/>
-          <w:lang w:eastAsia="en-IN"/>
-        </w:rPr>
-        <w:t xml:space="preserve">. </w:t>
-      </w:r>
-      <w:r>
-        <w:rPr>
-          <w:rFonts w:ascii="Times New Roman" w:eastAsia="Times New Roman" w:hAnsi="Times New Roman" w:cs="Times New Roman"/>
-          <w:bCs/>
-          <w:color w:val="000000"/>
-          <w:sz w:val="26"/>
-          <w:szCs w:val="26"/>
-          <w:lang w:eastAsia="en-IN"/>
-        </w:rPr>
-        <w:t xml:space="preserve">This is desirable as we do not want our model to predict SPAM for </w:t>
-      </w:r>
-      <w:r>
-        <w:rPr>
-          <w:rFonts w:ascii="Times New Roman" w:eastAsia="Times New Roman" w:hAnsi="Times New Roman" w:cs="Times New Roman"/>
-          <w:bCs/>
-          <w:color w:val="000000"/>
-          <w:sz w:val="26"/>
-          <w:szCs w:val="26"/>
-          <w:lang w:eastAsia="en-IN"/>
-        </w:rPr>
-        <w:t xml:space="preserve">a </w:t>
-      </w:r>
-      <w:r>
-        <w:rPr>
-          <w:rFonts w:ascii="Times New Roman" w:eastAsia="Times New Roman" w:hAnsi="Times New Roman" w:cs="Times New Roman"/>
-          <w:bCs/>
-          <w:color w:val="000000"/>
-          <w:sz w:val="26"/>
-          <w:szCs w:val="26"/>
-          <w:lang w:eastAsia="en-IN"/>
-        </w:rPr>
-        <w:t>genuine mail.</w:t>
-      </w:r>
+          <w:color w:val="000000"/>
+          <w:sz w:val="26"/>
+          <w:szCs w:val="26"/>
+          <w:lang w:eastAsia="en-IN"/>
+        </w:rPr>
+      </w:pPr>
+      <w:r>
+        <w:rPr>
+          <w:rFonts w:ascii="Times New Roman" w:eastAsia="Times New Roman" w:hAnsi="Times New Roman" w:cs="Times New Roman"/>
+          <w:color w:val="000000"/>
+          <w:sz w:val="26"/>
+          <w:szCs w:val="26"/>
+          <w:lang w:eastAsia="en-IN"/>
+        </w:rPr>
+        <w:t xml:space="preserve">For unigram with Regex-2 we also tried </w:t>
+      </w:r>
+      <w:r>
+        <w:rPr>
+          <w:rFonts w:ascii="Times New Roman" w:eastAsia="Times New Roman" w:hAnsi="Times New Roman" w:cs="Times New Roman"/>
+          <w:b/>
+          <w:color w:val="000000"/>
+          <w:sz w:val="26"/>
+          <w:szCs w:val="26"/>
+          <w:lang w:eastAsia="en-IN"/>
+        </w:rPr>
+        <w:t>removing the stop words</w:t>
+      </w:r>
+      <w:r>
+        <w:rPr>
+          <w:rFonts w:ascii="Times New Roman" w:eastAsia="Times New Roman" w:hAnsi="Times New Roman" w:cs="Times New Roman"/>
+          <w:color w:val="000000"/>
+          <w:sz w:val="26"/>
+          <w:szCs w:val="26"/>
+          <w:lang w:eastAsia="en-IN"/>
+        </w:rPr>
+        <w:t xml:space="preserve"> (frequently occurring words like this, the etc.) to check if it results in any improvement. However it resulted in a decrease in </w:t>
+      </w:r>
+      <w:r>
+        <w:rPr>
+          <w:rFonts w:ascii="Times New Roman" w:eastAsia="Times New Roman" w:hAnsi="Times New Roman" w:cs="Times New Roman"/>
+          <w:b/>
+          <w:color w:val="000000"/>
+          <w:sz w:val="26"/>
+          <w:szCs w:val="26"/>
+          <w:lang w:eastAsia="en-IN"/>
+        </w:rPr>
+        <w:t>accuracy – 84.75%.</w:t>
+      </w:r>
+      <w:r>
+        <w:rPr>
+          <w:rFonts w:ascii="Times New Roman" w:eastAsia="Times New Roman" w:hAnsi="Times New Roman" w:cs="Times New Roman"/>
+          <w:b/>
+          <w:color w:val="000000"/>
+          <w:sz w:val="26"/>
+          <w:szCs w:val="26"/>
+          <w:lang w:eastAsia="en-IN"/>
+        </w:rPr>
+        <w:t xml:space="preserve"> Code can be checked in branch ‘</w:t>
+      </w:r>
+      <w:proofErr w:type="spellStart"/>
+      <w:r>
+        <w:rPr>
+          <w:rFonts w:ascii="Times New Roman" w:eastAsia="Times New Roman" w:hAnsi="Times New Roman" w:cs="Times New Roman"/>
+          <w:b/>
+          <w:color w:val="000000"/>
+          <w:sz w:val="26"/>
+          <w:szCs w:val="26"/>
+          <w:lang w:eastAsia="en-IN"/>
+        </w:rPr>
+        <w:t>stop_words</w:t>
+      </w:r>
+      <w:proofErr w:type="spellEnd"/>
+      <w:r>
+        <w:rPr>
+          <w:rFonts w:ascii="Times New Roman" w:eastAsia="Times New Roman" w:hAnsi="Times New Roman" w:cs="Times New Roman"/>
+          <w:b/>
+          <w:color w:val="000000"/>
+          <w:sz w:val="26"/>
+          <w:szCs w:val="26"/>
+          <w:lang w:eastAsia="en-IN"/>
+        </w:rPr>
+        <w:t xml:space="preserve">’ - </w:t>
+      </w:r>
+      <w:hyperlink r:id="rId10" w:history="1">
+        <w:r>
+          <w:rPr>
+            <w:rStyle w:val="Hyperlink"/>
+          </w:rPr>
+          <w:t>https://github.com/apoorvsemwal/IntroToAI-SpamDetector/tree/stop_words</w:t>
+        </w:r>
+      </w:hyperlink>
     </w:p>
     <w:p>
       <w:pPr>
         <w:spacing w:after="240" w:line="240" w:lineRule="auto"/>
         <w:rPr>
           <w:rFonts w:ascii="Times New Roman" w:eastAsia="Times New Roman" w:hAnsi="Times New Roman" w:cs="Times New Roman"/>
+          <w:bCs/>
+          <w:color w:val="000000"/>
+          <w:sz w:val="26"/>
+          <w:szCs w:val="26"/>
+          <w:lang w:eastAsia="en-IN"/>
+        </w:rPr>
+      </w:pPr>
+      <w:r>
+        <w:rPr>
+          <w:rFonts w:ascii="Times New Roman" w:eastAsia="Times New Roman" w:hAnsi="Times New Roman" w:cs="Times New Roman"/>
+          <w:bCs/>
+          <w:color w:val="000000"/>
+          <w:sz w:val="26"/>
+          <w:szCs w:val="26"/>
+          <w:lang w:eastAsia="en-IN"/>
+        </w:rPr>
+        <w:t xml:space="preserve">Overall in general the </w:t>
+      </w:r>
+      <w:r>
+        <w:rPr>
+          <w:rFonts w:ascii="Times New Roman" w:eastAsia="Times New Roman" w:hAnsi="Times New Roman" w:cs="Times New Roman"/>
+          <w:bCs/>
+          <w:color w:val="000000"/>
+          <w:sz w:val="26"/>
+          <w:szCs w:val="26"/>
+          <w:lang w:eastAsia="en-IN"/>
+        </w:rPr>
+        <w:t xml:space="preserve">Unigram with Regex-2 </w:t>
+      </w:r>
+      <w:r>
+        <w:rPr>
+          <w:rFonts w:ascii="Times New Roman" w:eastAsia="Times New Roman" w:hAnsi="Times New Roman" w:cs="Times New Roman"/>
+          <w:bCs/>
+          <w:color w:val="000000"/>
+          <w:sz w:val="26"/>
+          <w:szCs w:val="26"/>
+          <w:lang w:eastAsia="en-IN"/>
+        </w:rPr>
+        <w:t xml:space="preserve">model was able to show </w:t>
+      </w:r>
+      <w:r>
+        <w:rPr>
+          <w:rFonts w:ascii="Times New Roman" w:eastAsia="Times New Roman" w:hAnsi="Times New Roman" w:cs="Times New Roman"/>
+          <w:bCs/>
+          <w:color w:val="000000"/>
+          <w:sz w:val="26"/>
+          <w:szCs w:val="26"/>
+          <w:lang w:eastAsia="en-IN"/>
+        </w:rPr>
+        <w:t xml:space="preserve">very </w:t>
+      </w:r>
+      <w:r>
+        <w:rPr>
+          <w:rFonts w:ascii="Times New Roman" w:eastAsia="Times New Roman" w:hAnsi="Times New Roman" w:cs="Times New Roman"/>
+          <w:bCs/>
+          <w:color w:val="000000"/>
+          <w:sz w:val="26"/>
+          <w:szCs w:val="26"/>
+          <w:lang w:eastAsia="en-IN"/>
+        </w:rPr>
+        <w:t xml:space="preserve">high Precision </w:t>
+      </w:r>
+      <w:r>
+        <w:rPr>
+          <w:rFonts w:ascii="Times New Roman" w:eastAsia="Times New Roman" w:hAnsi="Times New Roman" w:cs="Times New Roman"/>
+          <w:bCs/>
+          <w:color w:val="000000"/>
+          <w:sz w:val="26"/>
+          <w:szCs w:val="26"/>
+          <w:lang w:eastAsia="en-IN"/>
+        </w:rPr>
+        <w:t xml:space="preserve">signifying that there is </w:t>
+      </w:r>
+      <w:r>
+        <w:rPr>
+          <w:rFonts w:ascii="Times New Roman" w:eastAsia="Times New Roman" w:hAnsi="Times New Roman" w:cs="Times New Roman"/>
+          <w:bCs/>
+          <w:color w:val="000000"/>
+          <w:sz w:val="26"/>
+          <w:szCs w:val="26"/>
+          <w:lang w:eastAsia="en-IN"/>
+        </w:rPr>
+        <w:t xml:space="preserve">very </w:t>
+      </w:r>
+      <w:r>
+        <w:rPr>
+          <w:rFonts w:ascii="Times New Roman" w:eastAsia="Times New Roman" w:hAnsi="Times New Roman" w:cs="Times New Roman"/>
+          <w:bCs/>
+          <w:color w:val="000000"/>
+          <w:sz w:val="26"/>
+          <w:szCs w:val="26"/>
+          <w:lang w:eastAsia="en-IN"/>
+        </w:rPr>
+        <w:t xml:space="preserve">high possibility of a mail being SPAM if our model predicts it to be </w:t>
+      </w:r>
+      <w:r>
+        <w:rPr>
+          <w:rFonts w:ascii="Times New Roman" w:eastAsia="Times New Roman" w:hAnsi="Times New Roman" w:cs="Times New Roman"/>
+          <w:bCs/>
+          <w:color w:val="000000"/>
+          <w:sz w:val="26"/>
+          <w:szCs w:val="26"/>
+          <w:lang w:eastAsia="en-IN"/>
+        </w:rPr>
+        <w:t>a SPAM</w:t>
+      </w:r>
+      <w:r>
+        <w:rPr>
+          <w:rFonts w:ascii="Times New Roman" w:eastAsia="Times New Roman" w:hAnsi="Times New Roman" w:cs="Times New Roman"/>
+          <w:bCs/>
+          <w:color w:val="000000"/>
+          <w:sz w:val="26"/>
+          <w:szCs w:val="26"/>
+          <w:lang w:eastAsia="en-IN"/>
+        </w:rPr>
+        <w:t xml:space="preserve">. </w:t>
+      </w:r>
+      <w:r>
+        <w:rPr>
+          <w:rFonts w:ascii="Times New Roman" w:eastAsia="Times New Roman" w:hAnsi="Times New Roman" w:cs="Times New Roman"/>
+          <w:bCs/>
+          <w:color w:val="000000"/>
+          <w:sz w:val="26"/>
+          <w:szCs w:val="26"/>
+          <w:lang w:eastAsia="en-IN"/>
+        </w:rPr>
+        <w:t xml:space="preserve">This is desirable as we do not want our model to predict SPAM for </w:t>
+      </w:r>
+      <w:r>
+        <w:rPr>
+          <w:rFonts w:ascii="Times New Roman" w:eastAsia="Times New Roman" w:hAnsi="Times New Roman" w:cs="Times New Roman"/>
+          <w:bCs/>
+          <w:color w:val="000000"/>
+          <w:sz w:val="26"/>
+          <w:szCs w:val="26"/>
+          <w:lang w:eastAsia="en-IN"/>
+        </w:rPr>
+        <w:t xml:space="preserve">a </w:t>
+      </w:r>
+      <w:r>
+        <w:rPr>
+          <w:rFonts w:ascii="Times New Roman" w:eastAsia="Times New Roman" w:hAnsi="Times New Roman" w:cs="Times New Roman"/>
+          <w:bCs/>
+          <w:color w:val="000000"/>
+          <w:sz w:val="26"/>
+          <w:szCs w:val="26"/>
+          <w:lang w:eastAsia="en-IN"/>
+        </w:rPr>
+        <w:t>genuine mail.</w:t>
+      </w:r>
+    </w:p>
+    <w:p>
+      <w:pPr>
+        <w:spacing w:after="240" w:line="240" w:lineRule="auto"/>
+        <w:rPr>
+          <w:rFonts w:ascii="Times New Roman" w:eastAsia="Times New Roman" w:hAnsi="Times New Roman" w:cs="Times New Roman"/>
           <w:sz w:val="28"/>
           <w:szCs w:val="28"/>
           <w:lang w:eastAsia="en-IN"/>
@@ -6159,69 +6195,11 @@
     </w:p>
     <w:p>
       <w:pPr>
-        <w:spacing w:after="0" w:line="240" w:lineRule="auto"/>
-        <w:jc w:val="center"/>
-        <w:rPr>
-          <w:rFonts w:ascii="Times New Roman" w:eastAsia="Times New Roman" w:hAnsi="Times New Roman" w:cs="Times New Roman"/>
-          <w:color w:val="000000"/>
-          <w:sz w:val="36"/>
-          <w:szCs w:val="36"/>
-          <w:u w:val="single"/>
-          <w:lang w:eastAsia="en-IN"/>
-        </w:rPr>
-      </w:pPr>
-    </w:p>
-    <w:p>
-      <w:pPr>
-        <w:spacing w:after="0" w:line="240" w:lineRule="auto"/>
-        <w:jc w:val="center"/>
-        <w:rPr>
-          <w:rFonts w:ascii="Times New Roman" w:eastAsia="Times New Roman" w:hAnsi="Times New Roman" w:cs="Times New Roman"/>
-          <w:color w:val="000000"/>
-          <w:sz w:val="36"/>
-          <w:szCs w:val="36"/>
-          <w:u w:val="single"/>
-          <w:lang w:eastAsia="en-IN"/>
-        </w:rPr>
-      </w:pPr>
-    </w:p>
-    <w:p>
-      <w:pPr>
-        <w:spacing w:after="0" w:line="240" w:lineRule="auto"/>
-        <w:jc w:val="center"/>
-        <w:rPr>
-          <w:rFonts w:ascii="Times New Roman" w:eastAsia="Times New Roman" w:hAnsi="Times New Roman" w:cs="Times New Roman"/>
-          <w:color w:val="000000"/>
-          <w:sz w:val="36"/>
-          <w:szCs w:val="36"/>
-          <w:u w:val="single"/>
-          <w:lang w:eastAsia="en-IN"/>
-        </w:rPr>
-      </w:pPr>
-    </w:p>
-    <w:p>
-      <w:pPr>
-        <w:spacing w:after="0" w:line="240" w:lineRule="auto"/>
-        <w:jc w:val="center"/>
-        <w:rPr>
-          <w:rFonts w:ascii="Times New Roman" w:eastAsia="Times New Roman" w:hAnsi="Times New Roman" w:cs="Times New Roman"/>
-          <w:color w:val="000000"/>
-          <w:sz w:val="36"/>
-          <w:szCs w:val="36"/>
-          <w:u w:val="single"/>
-          <w:lang w:eastAsia="en-IN"/>
-        </w:rPr>
-      </w:pPr>
-    </w:p>
-    <w:p>
-      <w:pPr>
-        <w:spacing w:after="0" w:line="240" w:lineRule="auto"/>
-        <w:jc w:val="center"/>
-        <w:rPr>
-          <w:rFonts w:ascii="Times New Roman" w:eastAsia="Times New Roman" w:hAnsi="Times New Roman" w:cs="Times New Roman"/>
-          <w:sz w:val="24"/>
-          <w:szCs w:val="24"/>
-          <w:u w:val="single"/>
+        <w:spacing w:after="240" w:line="240" w:lineRule="auto"/>
+        <w:rPr>
+          <w:rFonts w:ascii="Times New Roman" w:eastAsia="Times New Roman" w:hAnsi="Times New Roman" w:cs="Times New Roman"/>
+          <w:sz w:val="28"/>
+          <w:szCs w:val="28"/>
           <w:lang w:eastAsia="en-IN"/>
         </w:rPr>
       </w:pPr>
@@ -6266,7 +6244,7 @@
           <w:lang w:eastAsia="en-IN"/>
         </w:rPr>
       </w:pPr>
-      <w:hyperlink r:id="rId10" w:history="1">
+      <w:hyperlink r:id="rId11" w:history="1">
         <w:r>
           <w:rPr>
             <w:rFonts w:ascii="Times New Roman" w:eastAsia="Times New Roman" w:hAnsi="Times New Roman" w:cs="Times New Roman"/>
@@ -6297,7 +6275,7 @@
           <w:lang w:eastAsia="en-IN"/>
         </w:rPr>
       </w:pPr>
-      <w:hyperlink r:id="rId11" w:history="1">
+      <w:hyperlink r:id="rId12" w:history="1">
         <w:r>
           <w:rPr>
             <w:rFonts w:ascii="Times New Roman" w:eastAsia="Times New Roman" w:hAnsi="Times New Roman" w:cs="Times New Roman"/>
@@ -6310,8 +6288,6 @@
           <w:t>https://stackoverflow.com/questions/265960/best-way-to-strip-punctuation-from-a-string</w:t>
         </w:r>
       </w:hyperlink>
-      <w:bookmarkStart w:id="0" w:name="_GoBack"/>
-      <w:bookmarkEnd w:id="0"/>
     </w:p>
     <w:p/>
     <w:p>
@@ -6352,7 +6328,7 @@
       <w:r>
         <w:t>[IntroToAI-SpamDetector](</w:t>
       </w:r>
-      <w:hyperlink r:id="rId12" w:history="1">
+      <w:hyperlink r:id="rId13" w:history="1">
         <w:r>
           <w:rPr>
             <w:rStyle w:val="Hyperlink"/>
@@ -6376,7 +6352,7 @@
       <w:r>
         <w:t xml:space="preserve"> access it from Google drive – (</w:t>
       </w:r>
-      <w:hyperlink r:id="rId13" w:history="1">
+      <w:hyperlink r:id="rId14" w:history="1">
         <w:r>
           <w:rPr>
             <w:rStyle w:val="Hyperlink"/>
@@ -6482,6 +6458,8 @@
           <w:b/>
         </w:rPr>
       </w:pPr>
+      <w:bookmarkStart w:id="0" w:name="_GoBack"/>
+      <w:bookmarkEnd w:id="0"/>
       <w:r>
         <w:t xml:space="preserve">Check results folder </w:t>
       </w:r>

</xml_diff>

<commit_message>
ReadMe Updated to add instructions for train and test data.
</commit_message>
<xml_diff>
--- a/report/COMP 6721 Project Assignment - 2 Report.docx
+++ b/report/COMP 6721 Project Assignment - 2 Report.docx
@@ -5908,6 +5908,8 @@
         </w:rPr>
         <w:t>stop_words</w:t>
       </w:r>
+      <w:bookmarkStart w:id="0" w:name="_GoBack"/>
+      <w:bookmarkEnd w:id="0"/>
       <w:proofErr w:type="spellEnd"/>
       <w:r>
         <w:rPr>
@@ -6350,7 +6352,7 @@
       </w:r>
       <w:proofErr w:type="gramEnd"/>
       <w:r>
-        <w:t xml:space="preserve"> access it from Google drive – (</w:t>
+        <w:t xml:space="preserve"> access it from Google drive – </w:t>
       </w:r>
       <w:hyperlink r:id="rId14" w:history="1">
         <w:r>
@@ -6360,9 +6362,11 @@
           <w:t>https://drive.google.com/open?id=1hFeO5xocprJfMTZcDSfcwEt-uOsAlrHS</w:t>
         </w:r>
       </w:hyperlink>
-      <w:r>
-        <w:t>)</w:t>
-      </w:r>
+    </w:p>
+    <w:p>
+      <w:pPr>
+        <w:pStyle w:val="ListParagraph"/>
+      </w:pPr>
     </w:p>
     <w:p>
       <w:pPr>
@@ -6373,45 +6377,61 @@
         </w:numPr>
       </w:pPr>
       <w:r>
-        <w:t xml:space="preserve">Navigate to </w:t>
-      </w:r>
-      <w:r>
-        <w:rPr>
-          <w:b/>
-        </w:rPr>
-        <w:t>'\</w:t>
+        <w:t>Copy the train and test with names as 'train' and 'test' respectively inside the project root directory i.e. '</w:t>
       </w:r>
       <w:proofErr w:type="spellStart"/>
       <w:r>
-        <w:rPr>
-          <w:b/>
-        </w:rPr>
         <w:t>IntroToAI-SpamDetector</w:t>
       </w:r>
       <w:proofErr w:type="spellEnd"/>
       <w:r>
-        <w:rPr>
-          <w:b/>
-        </w:rPr>
-        <w:t>\</w:t>
-      </w:r>
-      <w:proofErr w:type="spellStart"/>
-      <w:r>
-        <w:rPr>
-          <w:b/>
-        </w:rPr>
-        <w:t>src</w:t>
-      </w:r>
-      <w:proofErr w:type="spellEnd"/>
-      <w:r>
-        <w:rPr>
-          <w:b/>
-        </w:rPr>
-        <w:t>'</w:t>
-      </w:r>
-      <w:r>
-        <w:t xml:space="preserve"> in your terminal</w:t>
-      </w:r>
+        <w:t>'.</w:t>
+      </w:r>
+    </w:p>
+    <w:p>
+      <w:pPr>
+        <w:pStyle w:val="ListParagraph"/>
+      </w:pPr>
+      <w:r>
+        <w:rPr>
+          <w:b/>
+        </w:rPr>
+        <w:t>*Note:</w:t>
+      </w:r>
+      <w:r>
+        <w:t xml:space="preserve"> </w:t>
+      </w:r>
+      <w:r>
+        <w:t xml:space="preserve"> </w:t>
+      </w:r>
+      <w:r>
+        <w:t xml:space="preserve">Train and Test data </w:t>
+      </w:r>
+      <w:r>
+        <w:t>folders can be downloaded from G</w:t>
+      </w:r>
+      <w:r>
+        <w:t>oogle drive. The final directory structure s</w:t>
+      </w:r>
+      <w:r>
+        <w:t>hould look exactly as shown in G</w:t>
+      </w:r>
+      <w:r>
+        <w:t xml:space="preserve">oogle drive - </w:t>
+      </w:r>
+      <w:hyperlink r:id="rId15" w:history="1">
+        <w:r>
+          <w:rPr>
+            <w:rStyle w:val="Hyperlink"/>
+          </w:rPr>
+          <w:t>https://drive.google.com/drive/folders/1hFeO5xocprJfMTZcDSfcwEt-uOsAlrHS</w:t>
+        </w:r>
+      </w:hyperlink>
+    </w:p>
+    <w:p>
+      <w:pPr>
+        <w:pStyle w:val="ListParagraph"/>
+      </w:pPr>
     </w:p>
     <w:p>
       <w:pPr>
@@ -6422,30 +6442,50 @@
         </w:numPr>
       </w:pPr>
       <w:r>
-        <w:t>Run CMD:</w:t>
+        <w:t xml:space="preserve">Navigate to </w:t>
+      </w:r>
+      <w:r>
+        <w:rPr>
+          <w:b/>
+        </w:rPr>
+        <w:t>'\</w:t>
+      </w:r>
+      <w:proofErr w:type="spellStart"/>
+      <w:r>
+        <w:rPr>
+          <w:b/>
+        </w:rPr>
+        <w:t>IntroToAI-SpamDetector</w:t>
+      </w:r>
+      <w:proofErr w:type="spellEnd"/>
+      <w:r>
+        <w:rPr>
+          <w:b/>
+        </w:rPr>
+        <w:t>\</w:t>
+      </w:r>
+      <w:proofErr w:type="spellStart"/>
+      <w:r>
+        <w:rPr>
+          <w:b/>
+        </w:rPr>
+        <w:t>src</w:t>
+      </w:r>
+      <w:proofErr w:type="spellEnd"/>
+      <w:r>
+        <w:rPr>
+          <w:b/>
+        </w:rPr>
+        <w:t>'</w:t>
+      </w:r>
+      <w:r>
+        <w:t xml:space="preserve"> in your terminal</w:t>
       </w:r>
     </w:p>
     <w:p>
       <w:pPr>
         <w:pStyle w:val="ListParagraph"/>
-        <w:rPr>
-          <w:b/>
-        </w:rPr>
-      </w:pPr>
-      <w:proofErr w:type="gramStart"/>
-      <w:r>
-        <w:rPr>
-          <w:b/>
-        </w:rPr>
-        <w:t>python</w:t>
-      </w:r>
-      <w:proofErr w:type="gramEnd"/>
-      <w:r>
-        <w:rPr>
-          <w:b/>
-        </w:rPr>
-        <w:t xml:space="preserve"> launcher.py</w:t>
-      </w:r>
+      </w:pPr>
     </w:p>
     <w:p>
       <w:pPr>
@@ -6454,12 +6494,52 @@
           <w:ilvl w:val="0"/>
           <w:numId w:val="5"/>
         </w:numPr>
-        <w:rPr>
-          <w:b/>
-        </w:rPr>
-      </w:pPr>
-      <w:bookmarkStart w:id="0" w:name="_GoBack"/>
-      <w:bookmarkEnd w:id="0"/>
+      </w:pPr>
+      <w:r>
+        <w:t>Run CMD:</w:t>
+      </w:r>
+    </w:p>
+    <w:p>
+      <w:pPr>
+        <w:pStyle w:val="ListParagraph"/>
+        <w:rPr>
+          <w:b/>
+        </w:rPr>
+      </w:pPr>
+      <w:proofErr w:type="gramStart"/>
+      <w:r>
+        <w:rPr>
+          <w:b/>
+        </w:rPr>
+        <w:t>python</w:t>
+      </w:r>
+      <w:proofErr w:type="gramEnd"/>
+      <w:r>
+        <w:rPr>
+          <w:b/>
+        </w:rPr>
+        <w:t xml:space="preserve"> launcher.py</w:t>
+      </w:r>
+    </w:p>
+    <w:p>
+      <w:pPr>
+        <w:pStyle w:val="ListParagraph"/>
+        <w:rPr>
+          <w:b/>
+        </w:rPr>
+      </w:pPr>
+    </w:p>
+    <w:p>
+      <w:pPr>
+        <w:pStyle w:val="ListParagraph"/>
+        <w:numPr>
+          <w:ilvl w:val="0"/>
+          <w:numId w:val="5"/>
+        </w:numPr>
+        <w:rPr>
+          <w:b/>
+        </w:rPr>
+      </w:pPr>
       <w:r>
         <w:t xml:space="preserve">Check results folder </w:t>
       </w:r>

</xml_diff>